<commit_message>
ECASOGP-6029 - DARS Update to 12 Parts
</commit_message>
<xml_diff>
--- a/DARS/DEVELOPMENT/msword/DARS-PART-01.docx
+++ b/DARS/DEVELOPMENT/msword/DARS-PART-01.docx
@@ -1,6 +1,6 @@
 
 <file path=word/document.xml><?xml version="1.0" encoding="utf-8"?>
-<w:document xmlns:wpc="http://schemas.microsoft.com/office/word/2010/wordprocessingCanvas" xmlns:cx="http://schemas.microsoft.com/office/drawing/2014/chartex" xmlns:cx1="http://schemas.microsoft.com/office/drawing/2015/9/8/chartex" xmlns:cx2="http://schemas.microsoft.com/office/drawing/2015/10/21/chartex" xmlns:cx3="http://schemas.microsoft.com/office/drawing/2016/5/9/chartex" xmlns:cx4="http://schemas.microsoft.com/office/drawing/2016/5/10/chartex" xmlns:cx5="http://schemas.microsoft.com/office/drawing/2016/5/11/chartex" xmlns:cx6="http://schemas.microsoft.com/office/drawing/2016/5/12/chartex" xmlns:cx7="http://schemas.microsoft.com/office/drawing/2016/5/13/chartex" xmlns:cx8="http://schemas.microsoft.com/office/drawing/2016/5/14/chartex" xmlns:mc="http://schemas.openxmlformats.org/markup-compatibility/2006" xmlns:aink="http://schemas.microsoft.com/office/drawing/2016/ink" xmlns:am3d="http://schemas.microsoft.com/office/drawing/2017/model3d" xmlns:o="urn:schemas-microsoft-com:office:office" xmlns:r="http://schemas.openxmlformats.org/officeDocument/2006/relationships" xmlns:m="http://schemas.openxmlformats.org/officeDocument/2006/math" xmlns:v="urn:schemas-microsoft-com:vml" xmlns:wp14="http://schemas.microsoft.com/office/word/2010/wordprocessingDrawing" xmlns:wp="http://schemas.openxmlformats.org/drawingml/2006/wordprocessingDrawing" xmlns:w10="urn:schemas-microsoft-com:office:word" xmlns:w="http://schemas.openxmlformats.org/wordprocessingml/2006/main" xmlns:w14="http://schemas.microsoft.com/office/word/2010/wordml" xmlns:w15="http://schemas.microsoft.com/office/word/2012/wordml" xmlns:w16cex="http://schemas.microsoft.com/office/word/2018/wordml/cex" xmlns:w16cid="http://schemas.microsoft.com/office/word/2016/wordml/cid" xmlns:w16="http://schemas.microsoft.com/office/word/2018/wordml" xmlns:w16se="http://schemas.microsoft.com/office/word/2015/wordml/symex" xmlns:wpg="http://schemas.microsoft.com/office/word/2010/wordprocessingGroup" xmlns:wpi="http://schemas.microsoft.com/office/word/2010/wordprocessingInk" xmlns:wne="http://schemas.microsoft.com/office/word/2006/wordml" xmlns:wps="http://schemas.microsoft.com/office/word/2010/wordprocessingShape" mc:Ignorable="w14 w15 w16se w16cid w16 w16cex wp14">
+<w:document xmlns:wpc="http://schemas.microsoft.com/office/word/2010/wordprocessingCanvas" xmlns:cx="http://schemas.microsoft.com/office/drawing/2014/chartex" xmlns:cx1="http://schemas.microsoft.com/office/drawing/2015/9/8/chartex" xmlns:cx2="http://schemas.microsoft.com/office/drawing/2015/10/21/chartex" xmlns:cx3="http://schemas.microsoft.com/office/drawing/2016/5/9/chartex" xmlns:cx4="http://schemas.microsoft.com/office/drawing/2016/5/10/chartex" xmlns:cx5="http://schemas.microsoft.com/office/drawing/2016/5/11/chartex" xmlns:cx6="http://schemas.microsoft.com/office/drawing/2016/5/12/chartex" xmlns:cx7="http://schemas.microsoft.com/office/drawing/2016/5/13/chartex" xmlns:cx8="http://schemas.microsoft.com/office/drawing/2016/5/14/chartex" xmlns:mc="http://schemas.openxmlformats.org/markup-compatibility/2006" xmlns:aink="http://schemas.microsoft.com/office/drawing/2016/ink" xmlns:am3d="http://schemas.microsoft.com/office/drawing/2017/model3d" xmlns:o="urn:schemas-microsoft-com:office:office" xmlns:oel="http://schemas.microsoft.com/office/2019/extlst" xmlns:r="http://schemas.openxmlformats.org/officeDocument/2006/relationships" xmlns:m="http://schemas.openxmlformats.org/officeDocument/2006/math" xmlns:v="urn:schemas-microsoft-com:vml" xmlns:wp14="http://schemas.microsoft.com/office/word/2010/wordprocessingDrawing" xmlns:wp="http://schemas.openxmlformats.org/drawingml/2006/wordprocessingDrawing" xmlns:w10="urn:schemas-microsoft-com:office:word" xmlns:w="http://schemas.openxmlformats.org/wordprocessingml/2006/main" xmlns:w14="http://schemas.microsoft.com/office/word/2010/wordml" xmlns:w15="http://schemas.microsoft.com/office/word/2012/wordml" xmlns:w16cex="http://schemas.microsoft.com/office/word/2018/wordml/cex" xmlns:w16cid="http://schemas.microsoft.com/office/word/2016/wordml/cid" xmlns:w16="http://schemas.microsoft.com/office/word/2018/wordml" xmlns:w16sdtdh="http://schemas.microsoft.com/office/word/2020/wordml/sdtdatahash" xmlns:w16se="http://schemas.microsoft.com/office/word/2015/wordml/symex" xmlns:wpg="http://schemas.microsoft.com/office/word/2010/wordprocessingGroup" xmlns:wpi="http://schemas.microsoft.com/office/word/2010/wordprocessingInk" xmlns:wne="http://schemas.microsoft.com/office/word/2006/wordml" xmlns:wps="http://schemas.microsoft.com/office/word/2010/wordprocessingShape" mc:Ignorable="w14 w15 w16se w16cid w16 w16cex w16sdtdh wp14">
   <w:body>
     <w:sdt>
       <w:sdtPr>
@@ -74,66 +74,18 @@
             <w:fldChar w:fldCharType="begin"/>
           </w:r>
           <w:r>
-            <w:instrText xml:space="preserve"> TOC \o "1-3" \h \z \u </w:instrText>
+            <w:instrText xml:space="preserve"> TOC \o "1-3" \n \h \z \u </w:instrText>
           </w:r>
           <w:r>
             <w:fldChar w:fldCharType="separate"/>
           </w:r>
-          <w:hyperlink w:anchor="_Toc80007838" w:history="1">
+          <w:hyperlink w:anchor="_Toc103861604" w:history="1">
             <w:r>
               <w:rPr>
                 <w:rStyle w:val="Hyperlink"/>
                 <w:noProof/>
               </w:rPr>
               <w:t>PART 1--FEDERAL ACQUISITION REGULATIONS SYSTEM</w:t>
-            </w:r>
-            <w:r>
-              <w:rPr>
-                <w:noProof/>
-                <w:webHidden/>
-              </w:rPr>
-              <w:tab/>
-            </w:r>
-            <w:r>
-              <w:rPr>
-                <w:noProof/>
-                <w:webHidden/>
-              </w:rPr>
-              <w:fldChar w:fldCharType="begin"/>
-            </w:r>
-            <w:r>
-              <w:rPr>
-                <w:noProof/>
-                <w:webHidden/>
-              </w:rPr>
-              <w:instrText xml:space="preserve"> PAGEREF _Toc80007838 \h </w:instrText>
-            </w:r>
-            <w:r>
-              <w:rPr>
-                <w:noProof/>
-                <w:webHidden/>
-              </w:rPr>
-            </w:r>
-            <w:r>
-              <w:rPr>
-                <w:noProof/>
-                <w:webHidden/>
-              </w:rPr>
-              <w:fldChar w:fldCharType="separate"/>
-            </w:r>
-            <w:r>
-              <w:rPr>
-                <w:noProof/>
-                <w:webHidden/>
-              </w:rPr>
-              <w:t>2</w:t>
-            </w:r>
-            <w:r>
-              <w:rPr>
-                <w:noProof/>
-                <w:webHidden/>
-              </w:rPr>
-              <w:fldChar w:fldCharType="end"/>
             </w:r>
           </w:hyperlink>
         </w:p>
@@ -150,61 +102,13 @@
               <w:szCs w:val="22"/>
             </w:rPr>
           </w:pPr>
-          <w:hyperlink w:anchor="_Toc80007839" w:history="1">
+          <w:hyperlink w:anchor="_Toc103861605" w:history="1">
             <w:r>
               <w:rPr>
                 <w:rStyle w:val="Hyperlink"/>
                 <w:noProof/>
               </w:rPr>
               <w:t>SUBPART 1.1 -- PURPOSE, AUTHORITY, ISSUANCE</w:t>
-            </w:r>
-            <w:r>
-              <w:rPr>
-                <w:noProof/>
-                <w:webHidden/>
-              </w:rPr>
-              <w:tab/>
-            </w:r>
-            <w:r>
-              <w:rPr>
-                <w:noProof/>
-                <w:webHidden/>
-              </w:rPr>
-              <w:fldChar w:fldCharType="begin"/>
-            </w:r>
-            <w:r>
-              <w:rPr>
-                <w:noProof/>
-                <w:webHidden/>
-              </w:rPr>
-              <w:instrText xml:space="preserve"> PAGEREF _Toc80007839 \h </w:instrText>
-            </w:r>
-            <w:r>
-              <w:rPr>
-                <w:noProof/>
-                <w:webHidden/>
-              </w:rPr>
-            </w:r>
-            <w:r>
-              <w:rPr>
-                <w:noProof/>
-                <w:webHidden/>
-              </w:rPr>
-              <w:fldChar w:fldCharType="separate"/>
-            </w:r>
-            <w:r>
-              <w:rPr>
-                <w:noProof/>
-                <w:webHidden/>
-              </w:rPr>
-              <w:t>2</w:t>
-            </w:r>
-            <w:r>
-              <w:rPr>
-                <w:noProof/>
-                <w:webHidden/>
-              </w:rPr>
-              <w:fldChar w:fldCharType="end"/>
             </w:r>
           </w:hyperlink>
         </w:p>
@@ -221,61 +125,13 @@
               <w:szCs w:val="22"/>
             </w:rPr>
           </w:pPr>
-          <w:hyperlink w:anchor="_Toc80007840" w:history="1">
+          <w:hyperlink w:anchor="_Toc103861606" w:history="1">
             <w:r>
               <w:rPr>
                 <w:rStyle w:val="Hyperlink"/>
                 <w:noProof/>
               </w:rPr>
               <w:t>1.101 Purpose.</w:t>
-            </w:r>
-            <w:r>
-              <w:rPr>
-                <w:noProof/>
-                <w:webHidden/>
-              </w:rPr>
-              <w:tab/>
-            </w:r>
-            <w:r>
-              <w:rPr>
-                <w:noProof/>
-                <w:webHidden/>
-              </w:rPr>
-              <w:fldChar w:fldCharType="begin"/>
-            </w:r>
-            <w:r>
-              <w:rPr>
-                <w:noProof/>
-                <w:webHidden/>
-              </w:rPr>
-              <w:instrText xml:space="preserve"> PAGEREF _Toc80007840 \h </w:instrText>
-            </w:r>
-            <w:r>
-              <w:rPr>
-                <w:noProof/>
-                <w:webHidden/>
-              </w:rPr>
-            </w:r>
-            <w:r>
-              <w:rPr>
-                <w:noProof/>
-                <w:webHidden/>
-              </w:rPr>
-              <w:fldChar w:fldCharType="separate"/>
-            </w:r>
-            <w:r>
-              <w:rPr>
-                <w:noProof/>
-                <w:webHidden/>
-              </w:rPr>
-              <w:t>2</w:t>
-            </w:r>
-            <w:r>
-              <w:rPr>
-                <w:noProof/>
-                <w:webHidden/>
-              </w:rPr>
-              <w:fldChar w:fldCharType="end"/>
             </w:r>
           </w:hyperlink>
         </w:p>
@@ -292,61 +148,13 @@
               <w:szCs w:val="22"/>
             </w:rPr>
           </w:pPr>
-          <w:hyperlink w:anchor="_Toc80007841" w:history="1">
+          <w:hyperlink w:anchor="_Toc103861607" w:history="1">
             <w:r>
               <w:rPr>
                 <w:rStyle w:val="Hyperlink"/>
                 <w:noProof/>
               </w:rPr>
               <w:t>201.104 Applicability.</w:t>
-            </w:r>
-            <w:r>
-              <w:rPr>
-                <w:noProof/>
-                <w:webHidden/>
-              </w:rPr>
-              <w:tab/>
-            </w:r>
-            <w:r>
-              <w:rPr>
-                <w:noProof/>
-                <w:webHidden/>
-              </w:rPr>
-              <w:fldChar w:fldCharType="begin"/>
-            </w:r>
-            <w:r>
-              <w:rPr>
-                <w:noProof/>
-                <w:webHidden/>
-              </w:rPr>
-              <w:instrText xml:space="preserve"> PAGEREF _Toc80007841 \h </w:instrText>
-            </w:r>
-            <w:r>
-              <w:rPr>
-                <w:noProof/>
-                <w:webHidden/>
-              </w:rPr>
-            </w:r>
-            <w:r>
-              <w:rPr>
-                <w:noProof/>
-                <w:webHidden/>
-              </w:rPr>
-              <w:fldChar w:fldCharType="separate"/>
-            </w:r>
-            <w:r>
-              <w:rPr>
-                <w:noProof/>
-                <w:webHidden/>
-              </w:rPr>
-              <w:t>2</w:t>
-            </w:r>
-            <w:r>
-              <w:rPr>
-                <w:noProof/>
-                <w:webHidden/>
-              </w:rPr>
-              <w:fldChar w:fldCharType="end"/>
             </w:r>
           </w:hyperlink>
         </w:p>
@@ -363,61 +171,13 @@
               <w:szCs w:val="22"/>
             </w:rPr>
           </w:pPr>
-          <w:hyperlink w:anchor="_Toc80007842" w:history="1">
+          <w:hyperlink w:anchor="_Toc103861608" w:history="1">
             <w:r>
               <w:rPr>
                 <w:rStyle w:val="Hyperlink"/>
                 <w:noProof/>
               </w:rPr>
               <w:t>201.105-3 Copies.</w:t>
-            </w:r>
-            <w:r>
-              <w:rPr>
-                <w:noProof/>
-                <w:webHidden/>
-              </w:rPr>
-              <w:tab/>
-            </w:r>
-            <w:r>
-              <w:rPr>
-                <w:noProof/>
-                <w:webHidden/>
-              </w:rPr>
-              <w:fldChar w:fldCharType="begin"/>
-            </w:r>
-            <w:r>
-              <w:rPr>
-                <w:noProof/>
-                <w:webHidden/>
-              </w:rPr>
-              <w:instrText xml:space="preserve"> PAGEREF _Toc80007842 \h </w:instrText>
-            </w:r>
-            <w:r>
-              <w:rPr>
-                <w:noProof/>
-                <w:webHidden/>
-              </w:rPr>
-            </w:r>
-            <w:r>
-              <w:rPr>
-                <w:noProof/>
-                <w:webHidden/>
-              </w:rPr>
-              <w:fldChar w:fldCharType="separate"/>
-            </w:r>
-            <w:r>
-              <w:rPr>
-                <w:noProof/>
-                <w:webHidden/>
-              </w:rPr>
-              <w:t>2</w:t>
-            </w:r>
-            <w:r>
-              <w:rPr>
-                <w:noProof/>
-                <w:webHidden/>
-              </w:rPr>
-              <w:fldChar w:fldCharType="end"/>
             </w:r>
           </w:hyperlink>
         </w:p>
@@ -434,61 +194,13 @@
               <w:szCs w:val="22"/>
             </w:rPr>
           </w:pPr>
-          <w:hyperlink w:anchor="_Toc80007843" w:history="1">
+          <w:hyperlink w:anchor="_Toc103861609" w:history="1">
             <w:r>
               <w:rPr>
                 <w:rStyle w:val="Hyperlink"/>
                 <w:noProof/>
               </w:rPr>
               <w:t>201.170 Peer reviews.</w:t>
-            </w:r>
-            <w:r>
-              <w:rPr>
-                <w:noProof/>
-                <w:webHidden/>
-              </w:rPr>
-              <w:tab/>
-            </w:r>
-            <w:r>
-              <w:rPr>
-                <w:noProof/>
-                <w:webHidden/>
-              </w:rPr>
-              <w:fldChar w:fldCharType="begin"/>
-            </w:r>
-            <w:r>
-              <w:rPr>
-                <w:noProof/>
-                <w:webHidden/>
-              </w:rPr>
-              <w:instrText xml:space="preserve"> PAGEREF _Toc80007843 \h </w:instrText>
-            </w:r>
-            <w:r>
-              <w:rPr>
-                <w:noProof/>
-                <w:webHidden/>
-              </w:rPr>
-            </w:r>
-            <w:r>
-              <w:rPr>
-                <w:noProof/>
-                <w:webHidden/>
-              </w:rPr>
-              <w:fldChar w:fldCharType="separate"/>
-            </w:r>
-            <w:r>
-              <w:rPr>
-                <w:noProof/>
-                <w:webHidden/>
-              </w:rPr>
-              <w:t>2</w:t>
-            </w:r>
-            <w:r>
-              <w:rPr>
-                <w:noProof/>
-                <w:webHidden/>
-              </w:rPr>
-              <w:fldChar w:fldCharType="end"/>
             </w:r>
           </w:hyperlink>
         </w:p>
@@ -505,61 +217,13 @@
               <w:szCs w:val="22"/>
             </w:rPr>
           </w:pPr>
-          <w:hyperlink w:anchor="_Toc80007844" w:history="1">
+          <w:hyperlink w:anchor="_Toc103861610" w:history="1">
             <w:r>
               <w:rPr>
                 <w:rStyle w:val="Hyperlink"/>
                 <w:noProof/>
               </w:rPr>
               <w:t>SUBPART 1.2 — ADMINISTRATION</w:t>
-            </w:r>
-            <w:r>
-              <w:rPr>
-                <w:noProof/>
-                <w:webHidden/>
-              </w:rPr>
-              <w:tab/>
-            </w:r>
-            <w:r>
-              <w:rPr>
-                <w:noProof/>
-                <w:webHidden/>
-              </w:rPr>
-              <w:fldChar w:fldCharType="begin"/>
-            </w:r>
-            <w:r>
-              <w:rPr>
-                <w:noProof/>
-                <w:webHidden/>
-              </w:rPr>
-              <w:instrText xml:space="preserve"> PAGEREF _Toc80007844 \h </w:instrText>
-            </w:r>
-            <w:r>
-              <w:rPr>
-                <w:noProof/>
-                <w:webHidden/>
-              </w:rPr>
-            </w:r>
-            <w:r>
-              <w:rPr>
-                <w:noProof/>
-                <w:webHidden/>
-              </w:rPr>
-              <w:fldChar w:fldCharType="separate"/>
-            </w:r>
-            <w:r>
-              <w:rPr>
-                <w:noProof/>
-                <w:webHidden/>
-              </w:rPr>
-              <w:t>4</w:t>
-            </w:r>
-            <w:r>
-              <w:rPr>
-                <w:noProof/>
-                <w:webHidden/>
-              </w:rPr>
-              <w:fldChar w:fldCharType="end"/>
             </w:r>
           </w:hyperlink>
         </w:p>
@@ -576,61 +240,13 @@
               <w:szCs w:val="22"/>
             </w:rPr>
           </w:pPr>
-          <w:hyperlink w:anchor="_Toc80007845" w:history="1">
+          <w:hyperlink w:anchor="_Toc103861611" w:history="1">
             <w:r>
               <w:rPr>
                 <w:rStyle w:val="Hyperlink"/>
                 <w:noProof/>
               </w:rPr>
               <w:t>1.201-1 The two councils.</w:t>
-            </w:r>
-            <w:r>
-              <w:rPr>
-                <w:noProof/>
-                <w:webHidden/>
-              </w:rPr>
-              <w:tab/>
-            </w:r>
-            <w:r>
-              <w:rPr>
-                <w:noProof/>
-                <w:webHidden/>
-              </w:rPr>
-              <w:fldChar w:fldCharType="begin"/>
-            </w:r>
-            <w:r>
-              <w:rPr>
-                <w:noProof/>
-                <w:webHidden/>
-              </w:rPr>
-              <w:instrText xml:space="preserve"> PAGEREF _Toc80007845 \h </w:instrText>
-            </w:r>
-            <w:r>
-              <w:rPr>
-                <w:noProof/>
-                <w:webHidden/>
-              </w:rPr>
-            </w:r>
-            <w:r>
-              <w:rPr>
-                <w:noProof/>
-                <w:webHidden/>
-              </w:rPr>
-              <w:fldChar w:fldCharType="separate"/>
-            </w:r>
-            <w:r>
-              <w:rPr>
-                <w:noProof/>
-                <w:webHidden/>
-              </w:rPr>
-              <w:t>4</w:t>
-            </w:r>
-            <w:r>
-              <w:rPr>
-                <w:noProof/>
-                <w:webHidden/>
-              </w:rPr>
-              <w:fldChar w:fldCharType="end"/>
             </w:r>
           </w:hyperlink>
         </w:p>
@@ -647,61 +263,13 @@
               <w:szCs w:val="22"/>
             </w:rPr>
           </w:pPr>
-          <w:hyperlink w:anchor="_Toc80007846" w:history="1">
+          <w:hyperlink w:anchor="_Toc103861612" w:history="1">
             <w:r>
               <w:rPr>
                 <w:rStyle w:val="Hyperlink"/>
                 <w:noProof/>
               </w:rPr>
               <w:t>201.201-70 Maintenance of Procedures, Guidance, and Information.</w:t>
-            </w:r>
-            <w:r>
-              <w:rPr>
-                <w:noProof/>
-                <w:webHidden/>
-              </w:rPr>
-              <w:tab/>
-            </w:r>
-            <w:r>
-              <w:rPr>
-                <w:noProof/>
-                <w:webHidden/>
-              </w:rPr>
-              <w:fldChar w:fldCharType="begin"/>
-            </w:r>
-            <w:r>
-              <w:rPr>
-                <w:noProof/>
-                <w:webHidden/>
-              </w:rPr>
-              <w:instrText xml:space="preserve"> PAGEREF _Toc80007846 \h </w:instrText>
-            </w:r>
-            <w:r>
-              <w:rPr>
-                <w:noProof/>
-                <w:webHidden/>
-              </w:rPr>
-            </w:r>
-            <w:r>
-              <w:rPr>
-                <w:noProof/>
-                <w:webHidden/>
-              </w:rPr>
-              <w:fldChar w:fldCharType="separate"/>
-            </w:r>
-            <w:r>
-              <w:rPr>
-                <w:noProof/>
-                <w:webHidden/>
-              </w:rPr>
-              <w:t>5</w:t>
-            </w:r>
-            <w:r>
-              <w:rPr>
-                <w:noProof/>
-                <w:webHidden/>
-              </w:rPr>
-              <w:fldChar w:fldCharType="end"/>
             </w:r>
           </w:hyperlink>
         </w:p>
@@ -718,61 +286,13 @@
               <w:szCs w:val="22"/>
             </w:rPr>
           </w:pPr>
-          <w:hyperlink w:anchor="_Toc80007847" w:history="1">
+          <w:hyperlink w:anchor="_Toc103861613" w:history="1">
             <w:r>
               <w:rPr>
                 <w:rStyle w:val="Hyperlink"/>
                 <w:noProof/>
               </w:rPr>
               <w:t>SUBPART 1.3 — AGENCY ACQUISITION REGULATIONS</w:t>
-            </w:r>
-            <w:r>
-              <w:rPr>
-                <w:noProof/>
-                <w:webHidden/>
-              </w:rPr>
-              <w:tab/>
-            </w:r>
-            <w:r>
-              <w:rPr>
-                <w:noProof/>
-                <w:webHidden/>
-              </w:rPr>
-              <w:fldChar w:fldCharType="begin"/>
-            </w:r>
-            <w:r>
-              <w:rPr>
-                <w:noProof/>
-                <w:webHidden/>
-              </w:rPr>
-              <w:instrText xml:space="preserve"> PAGEREF _Toc80007847 \h </w:instrText>
-            </w:r>
-            <w:r>
-              <w:rPr>
-                <w:noProof/>
-                <w:webHidden/>
-              </w:rPr>
-            </w:r>
-            <w:r>
-              <w:rPr>
-                <w:noProof/>
-                <w:webHidden/>
-              </w:rPr>
-              <w:fldChar w:fldCharType="separate"/>
-            </w:r>
-            <w:r>
-              <w:rPr>
-                <w:noProof/>
-                <w:webHidden/>
-              </w:rPr>
-              <w:t>5</w:t>
-            </w:r>
-            <w:r>
-              <w:rPr>
-                <w:noProof/>
-                <w:webHidden/>
-              </w:rPr>
-              <w:fldChar w:fldCharType="end"/>
             </w:r>
           </w:hyperlink>
         </w:p>
@@ -789,61 +309,13 @@
               <w:szCs w:val="22"/>
             </w:rPr>
           </w:pPr>
-          <w:hyperlink w:anchor="_Toc80007848" w:history="1">
+          <w:hyperlink w:anchor="_Toc103861614" w:history="1">
             <w:r>
               <w:rPr>
                 <w:rStyle w:val="Hyperlink"/>
                 <w:noProof/>
               </w:rPr>
               <w:t>201.301 Policy.</w:t>
-            </w:r>
-            <w:r>
-              <w:rPr>
-                <w:noProof/>
-                <w:webHidden/>
-              </w:rPr>
-              <w:tab/>
-            </w:r>
-            <w:r>
-              <w:rPr>
-                <w:noProof/>
-                <w:webHidden/>
-              </w:rPr>
-              <w:fldChar w:fldCharType="begin"/>
-            </w:r>
-            <w:r>
-              <w:rPr>
-                <w:noProof/>
-                <w:webHidden/>
-              </w:rPr>
-              <w:instrText xml:space="preserve"> PAGEREF _Toc80007848 \h </w:instrText>
-            </w:r>
-            <w:r>
-              <w:rPr>
-                <w:noProof/>
-                <w:webHidden/>
-              </w:rPr>
-            </w:r>
-            <w:r>
-              <w:rPr>
-                <w:noProof/>
-                <w:webHidden/>
-              </w:rPr>
-              <w:fldChar w:fldCharType="separate"/>
-            </w:r>
-            <w:r>
-              <w:rPr>
-                <w:noProof/>
-                <w:webHidden/>
-              </w:rPr>
-              <w:t>5</w:t>
-            </w:r>
-            <w:r>
-              <w:rPr>
-                <w:noProof/>
-                <w:webHidden/>
-              </w:rPr>
-              <w:fldChar w:fldCharType="end"/>
             </w:r>
           </w:hyperlink>
         </w:p>
@@ -860,61 +332,13 @@
               <w:szCs w:val="22"/>
             </w:rPr>
           </w:pPr>
-          <w:hyperlink w:anchor="_Toc80007849" w:history="1">
+          <w:hyperlink w:anchor="_Toc103861615" w:history="1">
             <w:r>
               <w:rPr>
                 <w:rStyle w:val="Hyperlink"/>
                 <w:noProof/>
               </w:rPr>
               <w:t>201.303 Publication and codification.</w:t>
-            </w:r>
-            <w:r>
-              <w:rPr>
-                <w:noProof/>
-                <w:webHidden/>
-              </w:rPr>
-              <w:tab/>
-            </w:r>
-            <w:r>
-              <w:rPr>
-                <w:noProof/>
-                <w:webHidden/>
-              </w:rPr>
-              <w:fldChar w:fldCharType="begin"/>
-            </w:r>
-            <w:r>
-              <w:rPr>
-                <w:noProof/>
-                <w:webHidden/>
-              </w:rPr>
-              <w:instrText xml:space="preserve"> PAGEREF _Toc80007849 \h </w:instrText>
-            </w:r>
-            <w:r>
-              <w:rPr>
-                <w:noProof/>
-                <w:webHidden/>
-              </w:rPr>
-            </w:r>
-            <w:r>
-              <w:rPr>
-                <w:noProof/>
-                <w:webHidden/>
-              </w:rPr>
-              <w:fldChar w:fldCharType="separate"/>
-            </w:r>
-            <w:r>
-              <w:rPr>
-                <w:noProof/>
-                <w:webHidden/>
-              </w:rPr>
-              <w:t>5</w:t>
-            </w:r>
-            <w:r>
-              <w:rPr>
-                <w:noProof/>
-                <w:webHidden/>
-              </w:rPr>
-              <w:fldChar w:fldCharType="end"/>
             </w:r>
           </w:hyperlink>
         </w:p>
@@ -931,61 +355,13 @@
               <w:szCs w:val="22"/>
             </w:rPr>
           </w:pPr>
-          <w:hyperlink w:anchor="_Toc80007850" w:history="1">
+          <w:hyperlink w:anchor="_Toc103861616" w:history="1">
             <w:r>
               <w:rPr>
                 <w:rStyle w:val="Hyperlink"/>
                 <w:noProof/>
               </w:rPr>
               <w:t>201.304 Agency control and compliance procedures.</w:t>
-            </w:r>
-            <w:r>
-              <w:rPr>
-                <w:noProof/>
-                <w:webHidden/>
-              </w:rPr>
-              <w:tab/>
-            </w:r>
-            <w:r>
-              <w:rPr>
-                <w:noProof/>
-                <w:webHidden/>
-              </w:rPr>
-              <w:fldChar w:fldCharType="begin"/>
-            </w:r>
-            <w:r>
-              <w:rPr>
-                <w:noProof/>
-                <w:webHidden/>
-              </w:rPr>
-              <w:instrText xml:space="preserve"> PAGEREF _Toc80007850 \h </w:instrText>
-            </w:r>
-            <w:r>
-              <w:rPr>
-                <w:noProof/>
-                <w:webHidden/>
-              </w:rPr>
-            </w:r>
-            <w:r>
-              <w:rPr>
-                <w:noProof/>
-                <w:webHidden/>
-              </w:rPr>
-              <w:fldChar w:fldCharType="separate"/>
-            </w:r>
-            <w:r>
-              <w:rPr>
-                <w:noProof/>
-                <w:webHidden/>
-              </w:rPr>
-              <w:t>5</w:t>
-            </w:r>
-            <w:r>
-              <w:rPr>
-                <w:noProof/>
-                <w:webHidden/>
-              </w:rPr>
-              <w:fldChar w:fldCharType="end"/>
             </w:r>
           </w:hyperlink>
         </w:p>
@@ -1002,61 +378,13 @@
               <w:szCs w:val="22"/>
             </w:rPr>
           </w:pPr>
-          <w:hyperlink w:anchor="_Toc80007851" w:history="1">
+          <w:hyperlink w:anchor="_Toc103861617" w:history="1">
             <w:r>
               <w:rPr>
                 <w:rStyle w:val="Hyperlink"/>
                 <w:noProof/>
               </w:rPr>
               <w:t>SUBPART 1.4 -- DEVIATIONS FROM THE FAR</w:t>
-            </w:r>
-            <w:r>
-              <w:rPr>
-                <w:noProof/>
-                <w:webHidden/>
-              </w:rPr>
-              <w:tab/>
-            </w:r>
-            <w:r>
-              <w:rPr>
-                <w:noProof/>
-                <w:webHidden/>
-              </w:rPr>
-              <w:fldChar w:fldCharType="begin"/>
-            </w:r>
-            <w:r>
-              <w:rPr>
-                <w:noProof/>
-                <w:webHidden/>
-              </w:rPr>
-              <w:instrText xml:space="preserve"> PAGEREF _Toc80007851 \h </w:instrText>
-            </w:r>
-            <w:r>
-              <w:rPr>
-                <w:noProof/>
-                <w:webHidden/>
-              </w:rPr>
-            </w:r>
-            <w:r>
-              <w:rPr>
-                <w:noProof/>
-                <w:webHidden/>
-              </w:rPr>
-              <w:fldChar w:fldCharType="separate"/>
-            </w:r>
-            <w:r>
-              <w:rPr>
-                <w:noProof/>
-                <w:webHidden/>
-              </w:rPr>
-              <w:t>6</w:t>
-            </w:r>
-            <w:r>
-              <w:rPr>
-                <w:noProof/>
-                <w:webHidden/>
-              </w:rPr>
-              <w:fldChar w:fldCharType="end"/>
             </w:r>
           </w:hyperlink>
         </w:p>
@@ -1073,61 +401,13 @@
               <w:szCs w:val="22"/>
             </w:rPr>
           </w:pPr>
-          <w:hyperlink w:anchor="_Toc80007852" w:history="1">
+          <w:hyperlink w:anchor="_Toc103861618" w:history="1">
             <w:r>
               <w:rPr>
                 <w:rStyle w:val="Hyperlink"/>
                 <w:noProof/>
               </w:rPr>
               <w:t>201.403 Individual deviations.</w:t>
-            </w:r>
-            <w:r>
-              <w:rPr>
-                <w:noProof/>
-                <w:webHidden/>
-              </w:rPr>
-              <w:tab/>
-            </w:r>
-            <w:r>
-              <w:rPr>
-                <w:noProof/>
-                <w:webHidden/>
-              </w:rPr>
-              <w:fldChar w:fldCharType="begin"/>
-            </w:r>
-            <w:r>
-              <w:rPr>
-                <w:noProof/>
-                <w:webHidden/>
-              </w:rPr>
-              <w:instrText xml:space="preserve"> PAGEREF _Toc80007852 \h </w:instrText>
-            </w:r>
-            <w:r>
-              <w:rPr>
-                <w:noProof/>
-                <w:webHidden/>
-              </w:rPr>
-            </w:r>
-            <w:r>
-              <w:rPr>
-                <w:noProof/>
-                <w:webHidden/>
-              </w:rPr>
-              <w:fldChar w:fldCharType="separate"/>
-            </w:r>
-            <w:r>
-              <w:rPr>
-                <w:noProof/>
-                <w:webHidden/>
-              </w:rPr>
-              <w:t>6</w:t>
-            </w:r>
-            <w:r>
-              <w:rPr>
-                <w:noProof/>
-                <w:webHidden/>
-              </w:rPr>
-              <w:fldChar w:fldCharType="end"/>
             </w:r>
           </w:hyperlink>
         </w:p>
@@ -1144,61 +424,13 @@
               <w:szCs w:val="22"/>
             </w:rPr>
           </w:pPr>
-          <w:hyperlink w:anchor="_Toc80007853" w:history="1">
+          <w:hyperlink w:anchor="_Toc103861619" w:history="1">
             <w:r>
               <w:rPr>
                 <w:rStyle w:val="Hyperlink"/>
                 <w:noProof/>
               </w:rPr>
               <w:t>SUBPART 1.5 — AGENCY AND PUBLIC PARTICIPATION</w:t>
-            </w:r>
-            <w:r>
-              <w:rPr>
-                <w:noProof/>
-                <w:webHidden/>
-              </w:rPr>
-              <w:tab/>
-            </w:r>
-            <w:r>
-              <w:rPr>
-                <w:noProof/>
-                <w:webHidden/>
-              </w:rPr>
-              <w:fldChar w:fldCharType="begin"/>
-            </w:r>
-            <w:r>
-              <w:rPr>
-                <w:noProof/>
-                <w:webHidden/>
-              </w:rPr>
-              <w:instrText xml:space="preserve"> PAGEREF _Toc80007853 \h </w:instrText>
-            </w:r>
-            <w:r>
-              <w:rPr>
-                <w:noProof/>
-                <w:webHidden/>
-              </w:rPr>
-            </w:r>
-            <w:r>
-              <w:rPr>
-                <w:noProof/>
-                <w:webHidden/>
-              </w:rPr>
-              <w:fldChar w:fldCharType="separate"/>
-            </w:r>
-            <w:r>
-              <w:rPr>
-                <w:noProof/>
-                <w:webHidden/>
-              </w:rPr>
-              <w:t>6</w:t>
-            </w:r>
-            <w:r>
-              <w:rPr>
-                <w:noProof/>
-                <w:webHidden/>
-              </w:rPr>
-              <w:fldChar w:fldCharType="end"/>
             </w:r>
           </w:hyperlink>
         </w:p>
@@ -1215,61 +447,13 @@
               <w:szCs w:val="22"/>
             </w:rPr>
           </w:pPr>
-          <w:hyperlink w:anchor="_Toc80007854" w:history="1">
+          <w:hyperlink w:anchor="_Toc103861620" w:history="1">
             <w:r>
               <w:rPr>
                 <w:rStyle w:val="Hyperlink"/>
                 <w:noProof/>
               </w:rPr>
               <w:t>1.501-2 Opportunity for public comments.</w:t>
-            </w:r>
-            <w:r>
-              <w:rPr>
-                <w:noProof/>
-                <w:webHidden/>
-              </w:rPr>
-              <w:tab/>
-            </w:r>
-            <w:r>
-              <w:rPr>
-                <w:noProof/>
-                <w:webHidden/>
-              </w:rPr>
-              <w:fldChar w:fldCharType="begin"/>
-            </w:r>
-            <w:r>
-              <w:rPr>
-                <w:noProof/>
-                <w:webHidden/>
-              </w:rPr>
-              <w:instrText xml:space="preserve"> PAGEREF _Toc80007854 \h </w:instrText>
-            </w:r>
-            <w:r>
-              <w:rPr>
-                <w:noProof/>
-                <w:webHidden/>
-              </w:rPr>
-            </w:r>
-            <w:r>
-              <w:rPr>
-                <w:noProof/>
-                <w:webHidden/>
-              </w:rPr>
-              <w:fldChar w:fldCharType="separate"/>
-            </w:r>
-            <w:r>
-              <w:rPr>
-                <w:noProof/>
-                <w:webHidden/>
-              </w:rPr>
-              <w:t>6</w:t>
-            </w:r>
-            <w:r>
-              <w:rPr>
-                <w:noProof/>
-                <w:webHidden/>
-              </w:rPr>
-              <w:fldChar w:fldCharType="end"/>
             </w:r>
           </w:hyperlink>
         </w:p>
@@ -1286,61 +470,13 @@
               <w:szCs w:val="22"/>
             </w:rPr>
           </w:pPr>
-          <w:hyperlink w:anchor="_Toc80007855" w:history="1">
+          <w:hyperlink w:anchor="_Toc103861621" w:history="1">
             <w:r>
               <w:rPr>
                 <w:rStyle w:val="Hyperlink"/>
                 <w:noProof/>
               </w:rPr>
               <w:t>SUBPART 1.6 — CAREER DEVELOPMENT, CONTRACTING AUTHORITY, AND RESPONSIBILITIES</w:t>
-            </w:r>
-            <w:r>
-              <w:rPr>
-                <w:noProof/>
-                <w:webHidden/>
-              </w:rPr>
-              <w:tab/>
-            </w:r>
-            <w:r>
-              <w:rPr>
-                <w:noProof/>
-                <w:webHidden/>
-              </w:rPr>
-              <w:fldChar w:fldCharType="begin"/>
-            </w:r>
-            <w:r>
-              <w:rPr>
-                <w:noProof/>
-                <w:webHidden/>
-              </w:rPr>
-              <w:instrText xml:space="preserve"> PAGEREF _Toc80007855 \h </w:instrText>
-            </w:r>
-            <w:r>
-              <w:rPr>
-                <w:noProof/>
-                <w:webHidden/>
-              </w:rPr>
-            </w:r>
-            <w:r>
-              <w:rPr>
-                <w:noProof/>
-                <w:webHidden/>
-              </w:rPr>
-              <w:fldChar w:fldCharType="separate"/>
-            </w:r>
-            <w:r>
-              <w:rPr>
-                <w:noProof/>
-                <w:webHidden/>
-              </w:rPr>
-              <w:t>6</w:t>
-            </w:r>
-            <w:r>
-              <w:rPr>
-                <w:noProof/>
-                <w:webHidden/>
-              </w:rPr>
-              <w:fldChar w:fldCharType="end"/>
             </w:r>
           </w:hyperlink>
         </w:p>
@@ -1357,61 +493,13 @@
               <w:szCs w:val="22"/>
             </w:rPr>
           </w:pPr>
-          <w:hyperlink w:anchor="_Toc80007856" w:history="1">
+          <w:hyperlink w:anchor="_Toc103861622" w:history="1">
             <w:r>
               <w:rPr>
                 <w:rStyle w:val="Hyperlink"/>
                 <w:noProof/>
               </w:rPr>
               <w:t>201.602-2 Responsibilities.</w:t>
-            </w:r>
-            <w:r>
-              <w:rPr>
-                <w:noProof/>
-                <w:webHidden/>
-              </w:rPr>
-              <w:tab/>
-            </w:r>
-            <w:r>
-              <w:rPr>
-                <w:noProof/>
-                <w:webHidden/>
-              </w:rPr>
-              <w:fldChar w:fldCharType="begin"/>
-            </w:r>
-            <w:r>
-              <w:rPr>
-                <w:noProof/>
-                <w:webHidden/>
-              </w:rPr>
-              <w:instrText xml:space="preserve"> PAGEREF _Toc80007856 \h </w:instrText>
-            </w:r>
-            <w:r>
-              <w:rPr>
-                <w:noProof/>
-                <w:webHidden/>
-              </w:rPr>
-            </w:r>
-            <w:r>
-              <w:rPr>
-                <w:noProof/>
-                <w:webHidden/>
-              </w:rPr>
-              <w:fldChar w:fldCharType="separate"/>
-            </w:r>
-            <w:r>
-              <w:rPr>
-                <w:noProof/>
-                <w:webHidden/>
-              </w:rPr>
-              <w:t>6</w:t>
-            </w:r>
-            <w:r>
-              <w:rPr>
-                <w:noProof/>
-                <w:webHidden/>
-              </w:rPr>
-              <w:fldChar w:fldCharType="end"/>
             </w:r>
           </w:hyperlink>
         </w:p>
@@ -1428,61 +516,13 @@
               <w:szCs w:val="22"/>
             </w:rPr>
           </w:pPr>
-          <w:hyperlink w:anchor="_Toc80007857" w:history="1">
+          <w:hyperlink w:anchor="_Toc103861623" w:history="1">
             <w:r>
               <w:rPr>
                 <w:rStyle w:val="Hyperlink"/>
                 <w:noProof/>
               </w:rPr>
               <w:t>1.602-3 Ratification of unauthorized commitments.</w:t>
-            </w:r>
-            <w:r>
-              <w:rPr>
-                <w:noProof/>
-                <w:webHidden/>
-              </w:rPr>
-              <w:tab/>
-            </w:r>
-            <w:r>
-              <w:rPr>
-                <w:noProof/>
-                <w:webHidden/>
-              </w:rPr>
-              <w:fldChar w:fldCharType="begin"/>
-            </w:r>
-            <w:r>
-              <w:rPr>
-                <w:noProof/>
-                <w:webHidden/>
-              </w:rPr>
-              <w:instrText xml:space="preserve"> PAGEREF _Toc80007857 \h </w:instrText>
-            </w:r>
-            <w:r>
-              <w:rPr>
-                <w:noProof/>
-                <w:webHidden/>
-              </w:rPr>
-            </w:r>
-            <w:r>
-              <w:rPr>
-                <w:noProof/>
-                <w:webHidden/>
-              </w:rPr>
-              <w:fldChar w:fldCharType="separate"/>
-            </w:r>
-            <w:r>
-              <w:rPr>
-                <w:noProof/>
-                <w:webHidden/>
-              </w:rPr>
-              <w:t>7</w:t>
-            </w:r>
-            <w:r>
-              <w:rPr>
-                <w:noProof/>
-                <w:webHidden/>
-              </w:rPr>
-              <w:fldChar w:fldCharType="end"/>
             </w:r>
           </w:hyperlink>
         </w:p>
@@ -1499,61 +539,13 @@
               <w:szCs w:val="22"/>
             </w:rPr>
           </w:pPr>
-          <w:hyperlink w:anchor="_Toc80007858" w:history="1">
+          <w:hyperlink w:anchor="_Toc103861624" w:history="1">
             <w:r>
               <w:rPr>
                 <w:rStyle w:val="Hyperlink"/>
                 <w:noProof/>
               </w:rPr>
               <w:t>1.603 Selection, appointment, and termination of appointment for contracting officers.</w:t>
-            </w:r>
-            <w:r>
-              <w:rPr>
-                <w:noProof/>
-                <w:webHidden/>
-              </w:rPr>
-              <w:tab/>
-            </w:r>
-            <w:r>
-              <w:rPr>
-                <w:noProof/>
-                <w:webHidden/>
-              </w:rPr>
-              <w:fldChar w:fldCharType="begin"/>
-            </w:r>
-            <w:r>
-              <w:rPr>
-                <w:noProof/>
-                <w:webHidden/>
-              </w:rPr>
-              <w:instrText xml:space="preserve"> PAGEREF _Toc80007858 \h </w:instrText>
-            </w:r>
-            <w:r>
-              <w:rPr>
-                <w:noProof/>
-                <w:webHidden/>
-              </w:rPr>
-            </w:r>
-            <w:r>
-              <w:rPr>
-                <w:noProof/>
-                <w:webHidden/>
-              </w:rPr>
-              <w:fldChar w:fldCharType="separate"/>
-            </w:r>
-            <w:r>
-              <w:rPr>
-                <w:noProof/>
-                <w:webHidden/>
-              </w:rPr>
-              <w:t>7</w:t>
-            </w:r>
-            <w:r>
-              <w:rPr>
-                <w:noProof/>
-                <w:webHidden/>
-              </w:rPr>
-              <w:fldChar w:fldCharType="end"/>
             </w:r>
           </w:hyperlink>
         </w:p>
@@ -1570,61 +562,13 @@
               <w:szCs w:val="22"/>
             </w:rPr>
           </w:pPr>
-          <w:hyperlink w:anchor="_Toc80007859" w:history="1">
+          <w:hyperlink w:anchor="_Toc103861625" w:history="1">
             <w:r>
               <w:rPr>
                 <w:rStyle w:val="Hyperlink"/>
                 <w:noProof/>
               </w:rPr>
               <w:t>1.603-1 General.</w:t>
-            </w:r>
-            <w:r>
-              <w:rPr>
-                <w:noProof/>
-                <w:webHidden/>
-              </w:rPr>
-              <w:tab/>
-            </w:r>
-            <w:r>
-              <w:rPr>
-                <w:noProof/>
-                <w:webHidden/>
-              </w:rPr>
-              <w:fldChar w:fldCharType="begin"/>
-            </w:r>
-            <w:r>
-              <w:rPr>
-                <w:noProof/>
-                <w:webHidden/>
-              </w:rPr>
-              <w:instrText xml:space="preserve"> PAGEREF _Toc80007859 \h </w:instrText>
-            </w:r>
-            <w:r>
-              <w:rPr>
-                <w:noProof/>
-                <w:webHidden/>
-              </w:rPr>
-            </w:r>
-            <w:r>
-              <w:rPr>
-                <w:noProof/>
-                <w:webHidden/>
-              </w:rPr>
-              <w:fldChar w:fldCharType="separate"/>
-            </w:r>
-            <w:r>
-              <w:rPr>
-                <w:noProof/>
-                <w:webHidden/>
-              </w:rPr>
-              <w:t>7</w:t>
-            </w:r>
-            <w:r>
-              <w:rPr>
-                <w:noProof/>
-                <w:webHidden/>
-              </w:rPr>
-              <w:fldChar w:fldCharType="end"/>
             </w:r>
           </w:hyperlink>
         </w:p>
@@ -1641,61 +585,13 @@
               <w:szCs w:val="22"/>
             </w:rPr>
           </w:pPr>
-          <w:hyperlink w:anchor="_Toc80007860" w:history="1">
+          <w:hyperlink w:anchor="_Toc103861626" w:history="1">
             <w:r>
               <w:rPr>
                 <w:rStyle w:val="Hyperlink"/>
                 <w:noProof/>
               </w:rPr>
               <w:t>1.603-1-90 Ordering officers.</w:t>
-            </w:r>
-            <w:r>
-              <w:rPr>
-                <w:noProof/>
-                <w:webHidden/>
-              </w:rPr>
-              <w:tab/>
-            </w:r>
-            <w:r>
-              <w:rPr>
-                <w:noProof/>
-                <w:webHidden/>
-              </w:rPr>
-              <w:fldChar w:fldCharType="begin"/>
-            </w:r>
-            <w:r>
-              <w:rPr>
-                <w:noProof/>
-                <w:webHidden/>
-              </w:rPr>
-              <w:instrText xml:space="preserve"> PAGEREF _Toc80007860 \h </w:instrText>
-            </w:r>
-            <w:r>
-              <w:rPr>
-                <w:noProof/>
-                <w:webHidden/>
-              </w:rPr>
-            </w:r>
-            <w:r>
-              <w:rPr>
-                <w:noProof/>
-                <w:webHidden/>
-              </w:rPr>
-              <w:fldChar w:fldCharType="separate"/>
-            </w:r>
-            <w:r>
-              <w:rPr>
-                <w:noProof/>
-                <w:webHidden/>
-              </w:rPr>
-              <w:t>9</w:t>
-            </w:r>
-            <w:r>
-              <w:rPr>
-                <w:noProof/>
-                <w:webHidden/>
-              </w:rPr>
-              <w:fldChar w:fldCharType="end"/>
             </w:r>
           </w:hyperlink>
         </w:p>
@@ -1712,61 +608,13 @@
               <w:szCs w:val="22"/>
             </w:rPr>
           </w:pPr>
-          <w:hyperlink w:anchor="_Toc80007861" w:history="1">
+          <w:hyperlink w:anchor="_Toc103861627" w:history="1">
             <w:r>
               <w:rPr>
                 <w:rStyle w:val="Hyperlink"/>
                 <w:noProof/>
               </w:rPr>
               <w:t>1.604 Contracting Officer’s Representative (COR).</w:t>
-            </w:r>
-            <w:r>
-              <w:rPr>
-                <w:noProof/>
-                <w:webHidden/>
-              </w:rPr>
-              <w:tab/>
-            </w:r>
-            <w:r>
-              <w:rPr>
-                <w:noProof/>
-                <w:webHidden/>
-              </w:rPr>
-              <w:fldChar w:fldCharType="begin"/>
-            </w:r>
-            <w:r>
-              <w:rPr>
-                <w:noProof/>
-                <w:webHidden/>
-              </w:rPr>
-              <w:instrText xml:space="preserve"> PAGEREF _Toc80007861 \h </w:instrText>
-            </w:r>
-            <w:r>
-              <w:rPr>
-                <w:noProof/>
-                <w:webHidden/>
-              </w:rPr>
-            </w:r>
-            <w:r>
-              <w:rPr>
-                <w:noProof/>
-                <w:webHidden/>
-              </w:rPr>
-              <w:fldChar w:fldCharType="separate"/>
-            </w:r>
-            <w:r>
-              <w:rPr>
-                <w:noProof/>
-                <w:webHidden/>
-              </w:rPr>
-              <w:t>11</w:t>
-            </w:r>
-            <w:r>
-              <w:rPr>
-                <w:noProof/>
-                <w:webHidden/>
-              </w:rPr>
-              <w:fldChar w:fldCharType="end"/>
             </w:r>
           </w:hyperlink>
         </w:p>
@@ -1783,61 +631,13 @@
               <w:szCs w:val="22"/>
             </w:rPr>
           </w:pPr>
-          <w:hyperlink w:anchor="_Toc80007862" w:history="1">
+          <w:hyperlink w:anchor="_Toc103861628" w:history="1">
             <w:r>
               <w:rPr>
                 <w:rStyle w:val="Hyperlink"/>
                 <w:noProof/>
               </w:rPr>
               <w:t>SUBPART 1.90 — PROCUREMENT OVERSIGHT</w:t>
-            </w:r>
-            <w:r>
-              <w:rPr>
-                <w:noProof/>
-                <w:webHidden/>
-              </w:rPr>
-              <w:tab/>
-            </w:r>
-            <w:r>
-              <w:rPr>
-                <w:noProof/>
-                <w:webHidden/>
-              </w:rPr>
-              <w:fldChar w:fldCharType="begin"/>
-            </w:r>
-            <w:r>
-              <w:rPr>
-                <w:noProof/>
-                <w:webHidden/>
-              </w:rPr>
-              <w:instrText xml:space="preserve"> PAGEREF _Toc80007862 \h </w:instrText>
-            </w:r>
-            <w:r>
-              <w:rPr>
-                <w:noProof/>
-                <w:webHidden/>
-              </w:rPr>
-            </w:r>
-            <w:r>
-              <w:rPr>
-                <w:noProof/>
-                <w:webHidden/>
-              </w:rPr>
-              <w:fldChar w:fldCharType="separate"/>
-            </w:r>
-            <w:r>
-              <w:rPr>
-                <w:noProof/>
-                <w:webHidden/>
-              </w:rPr>
-              <w:t>12</w:t>
-            </w:r>
-            <w:r>
-              <w:rPr>
-                <w:noProof/>
-                <w:webHidden/>
-              </w:rPr>
-              <w:fldChar w:fldCharType="end"/>
             </w:r>
           </w:hyperlink>
         </w:p>
@@ -1854,61 +654,13 @@
               <w:szCs w:val="22"/>
             </w:rPr>
           </w:pPr>
-          <w:hyperlink w:anchor="_Toc80007863" w:history="1">
+          <w:hyperlink w:anchor="_Toc103861629" w:history="1">
             <w:r>
               <w:rPr>
                 <w:rStyle w:val="Hyperlink"/>
                 <w:noProof/>
               </w:rPr>
               <w:t>1.9000 Review and approval of contract actions.</w:t>
-            </w:r>
-            <w:r>
-              <w:rPr>
-                <w:noProof/>
-                <w:webHidden/>
-              </w:rPr>
-              <w:tab/>
-            </w:r>
-            <w:r>
-              <w:rPr>
-                <w:noProof/>
-                <w:webHidden/>
-              </w:rPr>
-              <w:fldChar w:fldCharType="begin"/>
-            </w:r>
-            <w:r>
-              <w:rPr>
-                <w:noProof/>
-                <w:webHidden/>
-              </w:rPr>
-              <w:instrText xml:space="preserve"> PAGEREF _Toc80007863 \h </w:instrText>
-            </w:r>
-            <w:r>
-              <w:rPr>
-                <w:noProof/>
-                <w:webHidden/>
-              </w:rPr>
-            </w:r>
-            <w:r>
-              <w:rPr>
-                <w:noProof/>
-                <w:webHidden/>
-              </w:rPr>
-              <w:fldChar w:fldCharType="separate"/>
-            </w:r>
-            <w:r>
-              <w:rPr>
-                <w:noProof/>
-                <w:webHidden/>
-              </w:rPr>
-              <w:t>12</w:t>
-            </w:r>
-            <w:r>
-              <w:rPr>
-                <w:noProof/>
-                <w:webHidden/>
-              </w:rPr>
-              <w:fldChar w:fldCharType="end"/>
             </w:r>
           </w:hyperlink>
         </w:p>
@@ -1925,61 +677,13 @@
               <w:szCs w:val="22"/>
             </w:rPr>
           </w:pPr>
-          <w:hyperlink w:anchor="_Toc80007864" w:history="1">
+          <w:hyperlink w:anchor="_Toc103861630" w:history="1">
             <w:r>
               <w:rPr>
                 <w:rStyle w:val="Hyperlink"/>
                 <w:noProof/>
               </w:rPr>
               <w:t>1.9001 Procurement management reviews (PMR) and special interest reviews.</w:t>
-            </w:r>
-            <w:r>
-              <w:rPr>
-                <w:noProof/>
-                <w:webHidden/>
-              </w:rPr>
-              <w:tab/>
-            </w:r>
-            <w:r>
-              <w:rPr>
-                <w:noProof/>
-                <w:webHidden/>
-              </w:rPr>
-              <w:fldChar w:fldCharType="begin"/>
-            </w:r>
-            <w:r>
-              <w:rPr>
-                <w:noProof/>
-                <w:webHidden/>
-              </w:rPr>
-              <w:instrText xml:space="preserve"> PAGEREF _Toc80007864 \h </w:instrText>
-            </w:r>
-            <w:r>
-              <w:rPr>
-                <w:noProof/>
-                <w:webHidden/>
-              </w:rPr>
-            </w:r>
-            <w:r>
-              <w:rPr>
-                <w:noProof/>
-                <w:webHidden/>
-              </w:rPr>
-              <w:fldChar w:fldCharType="separate"/>
-            </w:r>
-            <w:r>
-              <w:rPr>
-                <w:noProof/>
-                <w:webHidden/>
-              </w:rPr>
-              <w:t>17</w:t>
-            </w:r>
-            <w:r>
-              <w:rPr>
-                <w:noProof/>
-                <w:webHidden/>
-              </w:rPr>
-              <w:fldChar w:fldCharType="end"/>
             </w:r>
           </w:hyperlink>
         </w:p>
@@ -1996,70 +700,21 @@
               <w:szCs w:val="22"/>
             </w:rPr>
           </w:pPr>
-          <w:hyperlink w:anchor="_Toc80007865" w:history="1">
+          <w:hyperlink w:anchor="_Toc103861631" w:history="1">
             <w:r>
               <w:rPr>
                 <w:rStyle w:val="Hyperlink"/>
                 <w:noProof/>
               </w:rPr>
               <w:t>1.9002 Contract document approval signature routing procedures.</w:t>
-            </w:r>
-            <w:r>
-              <w:rPr>
-                <w:noProof/>
-                <w:webHidden/>
-              </w:rPr>
-              <w:tab/>
-            </w:r>
-            <w:r>
-              <w:rPr>
-                <w:noProof/>
-                <w:webHidden/>
-              </w:rPr>
-              <w:fldChar w:fldCharType="begin"/>
-            </w:r>
-            <w:r>
-              <w:rPr>
-                <w:noProof/>
-                <w:webHidden/>
-              </w:rPr>
-              <w:instrText xml:space="preserve"> PAGEREF _Toc80007865 \h </w:instrText>
-            </w:r>
-            <w:r>
-              <w:rPr>
-                <w:noProof/>
-                <w:webHidden/>
-              </w:rPr>
-            </w:r>
-            <w:r>
-              <w:rPr>
-                <w:noProof/>
-                <w:webHidden/>
-              </w:rPr>
-              <w:fldChar w:fldCharType="separate"/>
-            </w:r>
-            <w:r>
-              <w:rPr>
-                <w:noProof/>
-                <w:webHidden/>
-              </w:rPr>
-              <w:t>17</w:t>
-            </w:r>
-            <w:r>
-              <w:rPr>
-                <w:noProof/>
-                <w:webHidden/>
-              </w:rPr>
-              <w:fldChar w:fldCharType="end"/>
             </w:r>
           </w:hyperlink>
         </w:p>
         <w:p>
           <w:r>
             <w:rPr>
-              <w:b/>
-              <w:bCs/>
-              <w:noProof/>
+              <w:rFonts w:eastAsia="Times New Roman" w:cs="Times New Roman"/>
+              <w:szCs w:val="24"/>
             </w:rPr>
             <w:fldChar w:fldCharType="end"/>
           </w:r>
@@ -2113,7 +768,7 @@
                     <pic:cNvPicPr/>
                   </pic:nvPicPr>
                   <pic:blipFill>
-                    <a:blip r:embed="rId8" cstate="print"/>
+                    <a:blip r:embed="rId11" cstate="print"/>
                     <a:stretch>
                       <a:fillRect/>
                     </a:stretch>
@@ -2147,7 +802,7 @@
       </w:pPr>
       <w:bookmarkStart w:id="1" w:name="PART_1--FEDERAL_ACQUISITION_REGULATIONS_"/>
       <w:bookmarkStart w:id="2" w:name="_bookmark0"/>
-      <w:bookmarkStart w:id="3" w:name="_Toc80007838"/>
+      <w:bookmarkStart w:id="3" w:name="_Toc103861604"/>
       <w:bookmarkEnd w:id="1"/>
       <w:bookmarkEnd w:id="2"/>
       <w:r>
@@ -2171,7 +826,7 @@
       </w:pPr>
       <w:bookmarkStart w:id="4" w:name="SUBPART_1.1_--_PURPOSE,_AUTHORITY,_ISSUA"/>
       <w:bookmarkStart w:id="5" w:name="_bookmark1"/>
-      <w:bookmarkStart w:id="6" w:name="_Toc80007839"/>
+      <w:bookmarkStart w:id="6" w:name="_Toc103861605"/>
       <w:bookmarkEnd w:id="4"/>
       <w:bookmarkEnd w:id="5"/>
       <w:r>
@@ -2193,7 +848,7 @@
       </w:pPr>
       <w:bookmarkStart w:id="7" w:name="1.101__Purpose."/>
       <w:bookmarkStart w:id="8" w:name="_bookmark2"/>
-      <w:bookmarkStart w:id="9" w:name="_Toc80007840"/>
+      <w:bookmarkStart w:id="9" w:name="_Toc103861606"/>
       <w:bookmarkEnd w:id="7"/>
       <w:bookmarkEnd w:id="8"/>
       <w:r>
@@ -2234,7 +889,7 @@
       </w:pPr>
       <w:bookmarkStart w:id="10" w:name="201.104__Applicability."/>
       <w:bookmarkStart w:id="11" w:name="_bookmark3"/>
-      <w:bookmarkStart w:id="12" w:name="_Toc80007841"/>
+      <w:bookmarkStart w:id="12" w:name="_Toc103861607"/>
       <w:bookmarkEnd w:id="10"/>
       <w:bookmarkEnd w:id="11"/>
       <w:r>
@@ -2261,21 +916,21 @@
         <w:rPr>
           <w:color w:val="auto"/>
         </w:rPr>
-        <w:t xml:space="preserve">The DARS applies to all acquisitions processed or managed by DISA, except where expressly excluded. Policies/procedures of non-DISA mission partners are acceptable as long as they comply with applicable laws and regulations. For example: </w:t>
+        <w:t xml:space="preserve">The DARS applies to all acquisitions processed or managed by DISA, except where expressly excluded. Policies/procedures of non-DISA mission partners are acceptable as long as they comply with applicable laws and regulations. For example: Requirements office generated documents (e.g., acquisition plans, </w:t>
       </w:r>
       <w:proofErr w:type="gramStart"/>
       <w:r>
         <w:rPr>
           <w:color w:val="auto"/>
         </w:rPr>
-        <w:t>Requirements</w:t>
+        <w:t>justifications</w:t>
       </w:r>
       <w:proofErr w:type="gramEnd"/>
       <w:r>
         <w:rPr>
           <w:color w:val="auto"/>
         </w:rPr>
-        <w:t xml:space="preserve"> office generated documents (e.g., acquisition plans, justifications and approvals) need not be in the DISA format, contain DISA supplemental information, etc.</w:t>
+        <w:t xml:space="preserve"> and approvals) need not be in the DISA format, contain DISA supplemental information, etc.</w:t>
       </w:r>
     </w:p>
     <w:p>
@@ -2311,7 +966,7 @@
       </w:pPr>
       <w:bookmarkStart w:id="13" w:name="201.105-3__Copies."/>
       <w:bookmarkStart w:id="14" w:name="_bookmark4"/>
-      <w:bookmarkStart w:id="15" w:name="_Toc80007842"/>
+      <w:bookmarkStart w:id="15" w:name="_Toc103861608"/>
       <w:bookmarkEnd w:id="13"/>
       <w:bookmarkEnd w:id="14"/>
       <w:r>
@@ -2340,7 +995,7 @@
         </w:rPr>
         <w:t xml:space="preserve">Copies of the DARS and associated acquisition policies and procedures are available electronically via the DISA Acquisition Policy and Guidance web site: </w:t>
       </w:r>
-      <w:hyperlink r:id="rId9">
+      <w:hyperlink r:id="rId12">
         <w:r>
           <w:rPr>
             <w:color w:val="0070C0"/>
@@ -2373,12 +1028,12 @@
       <w:pPr>
         <w:pStyle w:val="Heading3"/>
       </w:pPr>
-      <w:bookmarkStart w:id="18" w:name="_Toc80007843"/>
-      <w:bookmarkStart w:id="19" w:name="_Hlk79475560"/>
+      <w:bookmarkStart w:id="18" w:name="_Hlk79475560"/>
+      <w:bookmarkStart w:id="19" w:name="_Toc103861609"/>
       <w:r>
         <w:t>201.170 Peer reviews.</w:t>
       </w:r>
-      <w:bookmarkEnd w:id="18"/>
+      <w:bookmarkEnd w:id="19"/>
     </w:p>
     <w:p>
       <w:pPr>
@@ -2451,12 +1106,28 @@
           <w:rFonts w:cs="Times New Roman"/>
           <w:szCs w:val="24"/>
         </w:rPr>
-        <w:t xml:space="preserve">(1)(i) </w:t>
+        <w:t>(1)(</w:t>
       </w:r>
       <w:proofErr w:type="spellStart"/>
       <w:r>
         <w:rPr>
           <w:rFonts w:cs="Times New Roman"/>
+          <w:szCs w:val="24"/>
+        </w:rPr>
+        <w:t>i</w:t>
+      </w:r>
+      <w:proofErr w:type="spellEnd"/>
+      <w:r>
+        <w:rPr>
+          <w:rFonts w:cs="Times New Roman"/>
+          <w:szCs w:val="24"/>
+        </w:rPr>
+        <w:t xml:space="preserve">) </w:t>
+      </w:r>
+      <w:proofErr w:type="spellStart"/>
+      <w:r>
+        <w:rPr>
+          <w:rFonts w:cs="Times New Roman"/>
           <w:i/>
           <w:szCs w:val="24"/>
         </w:rPr>
@@ -2478,7 +1149,7 @@
         </w:rPr>
         <w:t xml:space="preserve">.  Per </w:t>
       </w:r>
-      <w:hyperlink r:id="rId10" w:history="1">
+      <w:hyperlink r:id="rId13" w:history="1">
         <w:r>
           <w:rPr>
             <w:rStyle w:val="Hyperlink"/>
@@ -2556,7 +1227,7 @@
         </w:rPr>
         <w:t xml:space="preserve">Director, Contract Policy.  DoD policy for peer reviews was established by the memorandum “Peer Reviews of Contracts for Supplies and Services,” dated September 29, 2008, available at </w:t>
       </w:r>
-      <w:hyperlink r:id="rId11" w:history="1">
+      <w:hyperlink r:id="rId14" w:history="1">
         <w:r>
           <w:rPr>
             <w:rStyle w:val="Hyperlink"/>
@@ -3068,7 +1739,7 @@
       <w:r>
         <w:t xml:space="preserve"> and regulations in a consistent and accurate manner; (2) improve the quality of acquisition and contracting processes across DISA; and (3) share best practices and lessons learned.  The findings and recommendations of the peer reviews/independent management reviews are advisory in nature, providing supplemental information to the contracting officer regarding acquisition strategy, contract structure, format, content, and compliance.  The procedures are established in accordance with </w:t>
       </w:r>
-      <w:hyperlink r:id="rId12" w:history="1">
+      <w:hyperlink r:id="rId15" w:history="1">
         <w:r>
           <w:rPr>
             <w:rStyle w:val="Hyperlink"/>
@@ -4173,7 +2844,7 @@
         </w:rPr>
         <w:t xml:space="preserve">If critical mission performance circumstances necessitate the request of a waiver, a “Request for Peer Review/Independent Management Review Waiver” can be found at </w:t>
       </w:r>
-      <w:hyperlink r:id="rId13" w:history="1">
+      <w:hyperlink r:id="rId16" w:history="1">
         <w:r>
           <w:rPr>
             <w:rStyle w:val="Hyperlink"/>
@@ -4227,7 +2898,7 @@
       </w:r>
       <w:hyperlink w:history="1"/>
     </w:p>
-    <w:bookmarkEnd w:id="19"/>
+    <w:bookmarkEnd w:id="18"/>
     <w:p>
       <w:pPr>
         <w:pStyle w:val="BodyText"/>
@@ -4251,7 +2922,7 @@
       </w:pPr>
       <w:bookmarkStart w:id="24" w:name="SUBPART_1.2_—_ADMINISTRATION"/>
       <w:bookmarkStart w:id="25" w:name="_bookmark6"/>
-      <w:bookmarkStart w:id="26" w:name="_Toc80007844"/>
+      <w:bookmarkStart w:id="26" w:name="_Toc103861610"/>
       <w:bookmarkEnd w:id="24"/>
       <w:bookmarkEnd w:id="25"/>
       <w:r>
@@ -4274,7 +2945,7 @@
       </w:pPr>
       <w:bookmarkStart w:id="27" w:name="1.201-1__The_two_councils."/>
       <w:bookmarkStart w:id="28" w:name="_bookmark7"/>
-      <w:bookmarkStart w:id="29" w:name="_Toc80007845"/>
+      <w:bookmarkStart w:id="29" w:name="_Toc103861611"/>
       <w:bookmarkEnd w:id="27"/>
       <w:bookmarkEnd w:id="28"/>
       <w:r>
@@ -4305,7 +2976,7 @@
         </w:rPr>
         <w:t xml:space="preserve">(S-90) All FAR, DFARS, and DARS policy and procedures change requests to include template, checklist, and corporate library shall be requested through the PL21 Policy and Procedures Mailbox, </w:t>
       </w:r>
-      <w:hyperlink r:id="rId14">
+      <w:hyperlink r:id="rId17">
         <w:r>
           <w:rPr>
             <w:color w:val="0070C0"/>
@@ -4343,7 +3014,7 @@
       </w:pPr>
       <w:bookmarkStart w:id="30" w:name="201.201-70__Maintenance_of_Procedures,_G"/>
       <w:bookmarkStart w:id="31" w:name="_bookmark8"/>
-      <w:bookmarkStart w:id="32" w:name="_Toc80007846"/>
+      <w:bookmarkStart w:id="32" w:name="_Toc103861612"/>
       <w:bookmarkEnd w:id="30"/>
       <w:bookmarkEnd w:id="31"/>
       <w:r>
@@ -4374,7 +3045,7 @@
         </w:rPr>
         <w:t xml:space="preserve">(S-90) The DISA PSD, PL21 Contract Policy Branch, is responsible for maintenance of the </w:t>
       </w:r>
-      <w:hyperlink r:id="rId15" w:history="1">
+      <w:hyperlink r:id="rId18" w:history="1">
         <w:r>
           <w:rPr>
             <w:rStyle w:val="Hyperlink"/>
@@ -4389,7 +3060,7 @@
         </w:rPr>
         <w:t xml:space="preserve">, </w:t>
       </w:r>
-      <w:hyperlink r:id="rId16" w:history="1">
+      <w:hyperlink r:id="rId19" w:history="1">
         <w:r>
           <w:rPr>
             <w:rStyle w:val="Hyperlink"/>
@@ -4454,7 +3125,7 @@
         <w:spacing w:before="0"/>
         <w:ind w:left="0" w:right="0"/>
       </w:pPr>
-      <w:bookmarkStart w:id="35" w:name="_Toc80007847"/>
+      <w:bookmarkStart w:id="35" w:name="_Toc103861613"/>
       <w:r>
         <w:t>SUBPART 1.3 — AGENCY ACQUISITION REGULATIONS</w:t>
       </w:r>
@@ -4474,7 +3145,7 @@
       </w:pPr>
       <w:bookmarkStart w:id="36" w:name="201.301__Policy."/>
       <w:bookmarkStart w:id="37" w:name="_bookmark10"/>
-      <w:bookmarkStart w:id="38" w:name="_Toc80007848"/>
+      <w:bookmarkStart w:id="38" w:name="_Toc103861614"/>
       <w:bookmarkEnd w:id="36"/>
       <w:bookmarkEnd w:id="37"/>
       <w:r>
@@ -4541,7 +3212,7 @@
       </w:pPr>
       <w:bookmarkStart w:id="39" w:name="201.303__Publication_and_codification."/>
       <w:bookmarkStart w:id="40" w:name="_bookmark11"/>
-      <w:bookmarkStart w:id="41" w:name="_Toc80007849"/>
+      <w:bookmarkStart w:id="41" w:name="_Toc103861615"/>
       <w:bookmarkEnd w:id="39"/>
       <w:bookmarkEnd w:id="40"/>
       <w:r>
@@ -5447,7 +4118,7 @@
       </w:pPr>
       <w:bookmarkStart w:id="42" w:name="201.304__Agency_control_and_compliance_p"/>
       <w:bookmarkStart w:id="43" w:name="_bookmark12"/>
-      <w:bookmarkStart w:id="44" w:name="_Toc80007850"/>
+      <w:bookmarkStart w:id="44" w:name="_Toc103861616"/>
       <w:bookmarkEnd w:id="42"/>
       <w:bookmarkEnd w:id="43"/>
       <w:r>
@@ -5489,30 +4160,16 @@
         <w:rPr>
           <w:color w:val="auto"/>
         </w:rPr>
-        <w:t xml:space="preserve"> and referenced in the appropriate part in the DARS.  Appendix A contains a listing of all current templates, </w:t>
+        <w:t xml:space="preserve"> and referenced in the appropriate part in the DARS.  DISA PL21 facilitates implementation of all DISA </w:t>
       </w:r>
       <w:r>
         <w:rPr>
           <w:color w:val="auto"/>
         </w:rPr>
         <w:lastRenderedPageBreak/>
-        <w:t xml:space="preserve">samples, guides, and </w:t>
-      </w:r>
-      <w:proofErr w:type="spellStart"/>
-      <w:r>
-        <w:rPr>
-          <w:color w:val="auto"/>
-        </w:rPr>
-        <w:t>deskbooks</w:t>
-      </w:r>
-      <w:proofErr w:type="spellEnd"/>
-      <w:r>
-        <w:rPr>
-          <w:color w:val="auto"/>
-        </w:rPr>
-        <w:t xml:space="preserve">.  DISA PL21 facilitates implementation of all DISA Acquisition Documents.  DISA procurement and acquisition policy and guidance can be found at </w:t>
-      </w:r>
-      <w:hyperlink r:id="rId17">
+        <w:t xml:space="preserve">Acquisition Documents.  DISA procurement and acquisition policy and guidance can be found at </w:t>
+      </w:r>
+      <w:hyperlink r:id="rId20">
         <w:r>
           <w:rPr>
             <w:color w:val="0070C0"/>
@@ -5547,7 +4204,7 @@
       </w:pPr>
       <w:bookmarkStart w:id="45" w:name="SUBPART_1.4_--_DEVIATIONS_FROM_THE_FAR"/>
       <w:bookmarkStart w:id="46" w:name="_bookmark13"/>
-      <w:bookmarkStart w:id="47" w:name="_Toc80007851"/>
+      <w:bookmarkStart w:id="47" w:name="_Toc103861617"/>
       <w:bookmarkEnd w:id="45"/>
       <w:bookmarkEnd w:id="46"/>
       <w:r>
@@ -5570,7 +4227,7 @@
       </w:pPr>
       <w:bookmarkStart w:id="48" w:name="201.403__Individual_Deviations."/>
       <w:bookmarkStart w:id="49" w:name="_bookmark14"/>
-      <w:bookmarkStart w:id="50" w:name="_Toc80007852"/>
+      <w:bookmarkStart w:id="50" w:name="_Toc103861618"/>
       <w:bookmarkEnd w:id="48"/>
       <w:bookmarkEnd w:id="49"/>
       <w:r>
@@ -5598,7 +4255,25 @@
         <w:rPr>
           <w:color w:val="auto"/>
         </w:rPr>
-        <w:t>(S-90) Appendix B contains the approved DISA Clause Control Plan and shall be followed for approval of deviations and clauses other than those prescribed in the FAR and DFARS.</w:t>
+        <w:t xml:space="preserve">(S-90) Appendix </w:t>
+      </w:r>
+      <w:r>
+        <w:rPr>
+          <w:color w:val="auto"/>
+        </w:rPr>
+        <w:t>A</w:t>
+      </w:r>
+      <w:r>
+        <w:rPr>
+          <w:color w:val="auto"/>
+        </w:rPr>
+        <w:t xml:space="preserve"> </w:t>
+      </w:r>
+      <w:r>
+        <w:rPr>
+          <w:color w:val="auto"/>
+        </w:rPr>
+        <w:t>contains the approved DISA Clause Control Plan and shall be followed for approval of deviations and clauses other than those prescribed in the FAR and DFARS.</w:t>
       </w:r>
     </w:p>
     <w:p>
@@ -5623,7 +4298,7 @@
       </w:pPr>
       <w:bookmarkStart w:id="51" w:name="SUBPART_1.5_—_AGENCY_AND_PUBLIC_PARTICIP"/>
       <w:bookmarkStart w:id="52" w:name="_bookmark15"/>
-      <w:bookmarkStart w:id="53" w:name="_Toc80007853"/>
+      <w:bookmarkStart w:id="53" w:name="_Toc103861619"/>
       <w:bookmarkEnd w:id="51"/>
       <w:bookmarkEnd w:id="52"/>
       <w:r>
@@ -5646,7 +4321,7 @@
       </w:pPr>
       <w:bookmarkStart w:id="54" w:name="1.501-2__Opportunity_for_public_comments"/>
       <w:bookmarkStart w:id="55" w:name="_bookmark16"/>
-      <w:bookmarkStart w:id="56" w:name="_Toc80007854"/>
+      <w:bookmarkStart w:id="56" w:name="_Toc103861620"/>
       <w:bookmarkEnd w:id="54"/>
       <w:bookmarkEnd w:id="55"/>
       <w:r>
@@ -5713,7 +4388,7 @@
       </w:pPr>
       <w:bookmarkStart w:id="57" w:name="SUBPART_1.6_—_CAREER_DEVELOPMENT,_CONTRA"/>
       <w:bookmarkStart w:id="58" w:name="_bookmark17"/>
-      <w:bookmarkStart w:id="59" w:name="_Toc80007855"/>
+      <w:bookmarkStart w:id="59" w:name="_Toc103861621"/>
       <w:bookmarkEnd w:id="57"/>
       <w:bookmarkEnd w:id="58"/>
       <w:r>
@@ -5721,9 +4396,9 @@
       </w:r>
       <w:bookmarkStart w:id="60" w:name="201.602-2__Responsibilities."/>
       <w:bookmarkStart w:id="61" w:name="_bookmark18"/>
+      <w:bookmarkEnd w:id="59"/>
       <w:bookmarkEnd w:id="60"/>
       <w:bookmarkEnd w:id="61"/>
-      <w:bookmarkEnd w:id="59"/>
     </w:p>
     <w:p>
       <w:pPr>
@@ -5738,7 +4413,7 @@
       <w:pPr>
         <w:pStyle w:val="Heading3"/>
       </w:pPr>
-      <w:bookmarkStart w:id="62" w:name="_Toc80007856"/>
+      <w:bookmarkStart w:id="62" w:name="_Toc103861622"/>
       <w:r>
         <w:t>201.602-2 Responsibilities.</w:t>
       </w:r>
@@ -5780,7 +4455,7 @@
         </w:rPr>
         <w:t xml:space="preserve">The contracting officer shall designate and manage Contracting Officer’s Representatives (CORs) in accordance with the DoD and DISA COR Handbooks located at </w:t>
       </w:r>
-      <w:hyperlink r:id="rId18" w:history="1">
+      <w:hyperlink r:id="rId21" w:history="1">
         <w:r>
           <w:rPr>
             <w:rStyle w:val="Hyperlink"/>
@@ -5860,7 +4535,7 @@
         </w:rPr>
         <w:t xml:space="preserve">  The JAM module is located at </w:t>
       </w:r>
-      <w:hyperlink r:id="rId19" w:history="1">
+      <w:hyperlink r:id="rId22" w:history="1">
         <w:r>
           <w:rPr>
             <w:rStyle w:val="Hyperlink"/>
@@ -5999,6 +4674,7 @@
         <w:rPr>
           <w:szCs w:val="24"/>
         </w:rPr>
+        <w:lastRenderedPageBreak/>
         <w:t>Electronic Document Management System (EDMS) Tab 52 shall contain a copy of the approved designation letter from the JAM module.</w:t>
       </w:r>
     </w:p>
@@ -6071,7 +4747,7 @@
       <w:bookmarkStart w:id="63" w:name="1.602-3__Ratification_of_unauthorized_co"/>
       <w:bookmarkStart w:id="64" w:name="_bookmark19"/>
       <w:bookmarkStart w:id="65" w:name="_Toc517858277"/>
-      <w:bookmarkStart w:id="66" w:name="_Toc80007857"/>
+      <w:bookmarkStart w:id="66" w:name="_Toc103861623"/>
       <w:bookmarkEnd w:id="63"/>
       <w:bookmarkEnd w:id="64"/>
       <w:r>
@@ -6384,8 +5060,8 @@
         </w:rPr>
         <w:t xml:space="preserve">The Ratification Approval Form, Ratification Instructions, DISA Form 9, Timelines for Processing Ratification Packages, and Ratification Log are located in the </w:t>
       </w:r>
-      <w:hyperlink r:id="rId20" w:history="1">
-        <w:hyperlink r:id="rId21" w:history="1">
+      <w:hyperlink r:id="rId23" w:history="1">
+        <w:hyperlink r:id="rId24" w:history="1">
           <w:r>
             <w:rPr>
               <w:rFonts w:cs="Times New Roman"/>
@@ -6487,7 +5163,7 @@
       </w:pPr>
       <w:bookmarkStart w:id="67" w:name="1.603__Selection,_appointment,_and_termi"/>
       <w:bookmarkStart w:id="68" w:name="_bookmark20"/>
-      <w:bookmarkStart w:id="69" w:name="_Toc80007858"/>
+      <w:bookmarkStart w:id="69" w:name="_Toc103861624"/>
       <w:bookmarkEnd w:id="67"/>
       <w:bookmarkEnd w:id="68"/>
       <w:r>
@@ -6495,9 +5171,9 @@
       </w:r>
       <w:bookmarkStart w:id="70" w:name="1.603-1__General."/>
       <w:bookmarkStart w:id="71" w:name="_bookmark21"/>
+      <w:bookmarkEnd w:id="69"/>
       <w:bookmarkEnd w:id="70"/>
       <w:bookmarkEnd w:id="71"/>
-      <w:bookmarkEnd w:id="69"/>
       <w:r>
         <w:rPr>
           <w:color w:val="4F81BD"/>
@@ -6519,7 +5195,7 @@
         <w:pStyle w:val="Heading3"/>
         <w:contextualSpacing/>
       </w:pPr>
-      <w:bookmarkStart w:id="72" w:name="_Toc80007859"/>
+      <w:bookmarkStart w:id="72" w:name="_Toc103861625"/>
       <w:r>
         <w:t>1.603-1 General.</w:t>
       </w:r>
@@ -6582,6 +5258,7 @@
         <w:rPr>
           <w:color w:val="auto"/>
         </w:rPr>
+        <w:lastRenderedPageBreak/>
         <w:t xml:space="preserve">(S-90) The types of contracting officer appointments </w:t>
       </w:r>
       <w:r>
@@ -7034,16 +5711,14 @@
               <w:rPr>
                 <w:sz w:val="20"/>
               </w:rPr>
-              <w:t xml:space="preserve">DAWIA Level I </w:t>
-            </w:r>
-            <w:proofErr w:type="gramStart"/>
-            <w:r>
-              <w:rPr>
-                <w:sz w:val="20"/>
-              </w:rPr>
-              <w:t>Contracting</w:t>
-            </w:r>
-            <w:proofErr w:type="gramEnd"/>
+              <w:t xml:space="preserve">DAWIA </w:t>
+            </w:r>
+            <w:r>
+              <w:rPr>
+                <w:sz w:val="20"/>
+              </w:rPr>
+              <w:t>Contracting Professional Certification</w:t>
+            </w:r>
           </w:p>
         </w:tc>
         <w:tc>
@@ -7063,8 +5738,16 @@
               <w:rPr>
                 <w:sz w:val="20"/>
               </w:rPr>
-              <w:t>None</w:t>
-            </w:r>
+              <w:t>- 1 year experience in contracting.</w:t>
+            </w:r>
+          </w:p>
+          <w:p>
+            <w:pPr>
+              <w:pStyle w:val="TableParagraph"/>
+              <w:rPr>
+                <w:sz w:val="20"/>
+              </w:rPr>
+            </w:pPr>
           </w:p>
         </w:tc>
         <w:tc>
@@ -8275,9 +6958,16 @@
               <w:pStyle w:val="TableParagraph"/>
               <w:ind w:left="0"/>
             </w:pPr>
-            <w:r>
-              <w:t>2</w:t>
-            </w:r>
+            <w:ins w:id="73" w:author="Hoff, Kristina M CIV DISA PLD (USA)" w:date="2022-01-27T08:30:00Z">
+              <w:r>
+                <w:t>3</w:t>
+              </w:r>
+            </w:ins>
+            <w:del w:id="74" w:author="Hoff, Kristina M CIV DISA PLD (USA)" w:date="2022-01-27T08:30:00Z">
+              <w:r>
+                <w:delText>2</w:delText>
+              </w:r>
+            </w:del>
             <w:r>
               <w:t>. Contracting Officer Appointment Review Board</w:t>
             </w:r>
@@ -8336,7 +7026,7 @@
         </w:rPr>
         <w:t xml:space="preserve">. The procedures for this section can be found at </w:t>
       </w:r>
-      <w:hyperlink r:id="rId22" w:history="1">
+      <w:hyperlink r:id="rId25" w:history="1">
         <w:r>
           <w:rPr>
             <w:rStyle w:val="Hyperlink"/>
@@ -8368,16 +7058,16 @@
       <w:pPr>
         <w:pStyle w:val="Heading3"/>
       </w:pPr>
-      <w:bookmarkStart w:id="73" w:name="1.603-1-90__Ordering_Officers."/>
-      <w:bookmarkStart w:id="74" w:name="_bookmark22"/>
-      <w:bookmarkStart w:id="75" w:name="_Toc80007860"/>
-      <w:bookmarkStart w:id="76" w:name="_Hlk79483910"/>
-      <w:bookmarkEnd w:id="73"/>
-      <w:bookmarkEnd w:id="74"/>
+      <w:bookmarkStart w:id="75" w:name="1.603-1-90__Ordering_Officers."/>
+      <w:bookmarkStart w:id="76" w:name="_bookmark22"/>
+      <w:bookmarkStart w:id="77" w:name="_Hlk79483910"/>
+      <w:bookmarkStart w:id="78" w:name="_Toc103861626"/>
+      <w:bookmarkEnd w:id="75"/>
+      <w:bookmarkEnd w:id="76"/>
       <w:r>
         <w:t>1.603-1-90 Ordering officers.</w:t>
       </w:r>
-      <w:bookmarkEnd w:id="75"/>
+      <w:bookmarkEnd w:id="78"/>
     </w:p>
     <w:p>
       <w:pPr>
@@ -8862,7 +7552,7 @@
         </w:rPr>
         <w:t xml:space="preserve"> </w:t>
       </w:r>
-      <w:hyperlink r:id="rId23">
+      <w:hyperlink r:id="rId26">
         <w:r>
           <w:rPr>
             <w:color w:val="0070C0"/>
@@ -9687,7 +8377,7 @@
         <w:t>Maintain the file of appointments and justification for the appointments.</w:t>
       </w:r>
     </w:p>
-    <w:bookmarkEnd w:id="76"/>
+    <w:bookmarkEnd w:id="77"/>
     <w:p>
       <w:pPr>
         <w:pStyle w:val="BodyText"/>
@@ -9697,15 +8387,15 @@
       <w:pPr>
         <w:pStyle w:val="Heading3"/>
       </w:pPr>
-      <w:bookmarkStart w:id="77" w:name="1.604__Contracting_Officer’s_Representat"/>
-      <w:bookmarkStart w:id="78" w:name="_bookmark23"/>
-      <w:bookmarkStart w:id="79" w:name="_Toc80007861"/>
-      <w:bookmarkEnd w:id="77"/>
-      <w:bookmarkEnd w:id="78"/>
+      <w:bookmarkStart w:id="79" w:name="1.604__Contracting_Officer’s_Representat"/>
+      <w:bookmarkStart w:id="80" w:name="_bookmark23"/>
+      <w:bookmarkStart w:id="81" w:name="_Toc103861627"/>
+      <w:bookmarkEnd w:id="79"/>
+      <w:bookmarkEnd w:id="80"/>
       <w:r>
         <w:t>1.604 Contracting Officer’s Representative (COR).</w:t>
       </w:r>
-      <w:bookmarkEnd w:id="79"/>
+      <w:bookmarkEnd w:id="81"/>
     </w:p>
     <w:p>
       <w:pPr>
@@ -9766,7 +8456,7 @@
         </w:rPr>
         <w:t xml:space="preserve">(S-91) All COR questions, issues, and concerns should be sent to the COR email address </w:t>
       </w:r>
-      <w:hyperlink r:id="rId24">
+      <w:hyperlink r:id="rId27">
         <w:r>
           <w:rPr>
             <w:color w:val="0070C0"/>
@@ -9782,7 +8472,7 @@
         </w:rPr>
         <w:t xml:space="preserve"> </w:t>
       </w:r>
-      <w:hyperlink r:id="rId25">
+      <w:hyperlink r:id="rId28">
         <w:r>
           <w:rPr>
             <w:color w:val="0070C0"/>
@@ -9798,7 +8488,7 @@
         </w:rPr>
         <w:t xml:space="preserve"> </w:t>
       </w:r>
-      <w:hyperlink r:id="rId26">
+      <w:hyperlink r:id="rId29">
         <w:r>
           <w:rPr>
             <w:color w:val="0070C0"/>
@@ -9904,7 +8594,7 @@
         </w:rPr>
         <w:t xml:space="preserve">All candidates and active CORs shall use the JAM and the Surveillance and Performance Monitoring (SPM) module available at </w:t>
       </w:r>
-      <w:hyperlink r:id="rId27" w:history="1">
+      <w:hyperlink r:id="rId30" w:history="1">
         <w:r>
           <w:rPr>
             <w:rStyle w:val="Hyperlink"/>
@@ -9969,15 +8659,15 @@
       <w:pPr>
         <w:pStyle w:val="Heading2"/>
       </w:pPr>
-      <w:bookmarkStart w:id="80" w:name="SUBPART_1.90_—_PROCUREMENT_OVERSIGHT"/>
-      <w:bookmarkStart w:id="81" w:name="_bookmark24"/>
-      <w:bookmarkStart w:id="82" w:name="_Toc80007862"/>
-      <w:bookmarkEnd w:id="80"/>
-      <w:bookmarkEnd w:id="81"/>
+      <w:bookmarkStart w:id="82" w:name="SUBPART_1.90_—_PROCUREMENT_OVERSIGHT"/>
+      <w:bookmarkStart w:id="83" w:name="_bookmark24"/>
+      <w:bookmarkStart w:id="84" w:name="_Toc103861628"/>
+      <w:bookmarkEnd w:id="82"/>
+      <w:bookmarkEnd w:id="83"/>
       <w:r>
         <w:t>SUBPART 1.90 — PROCUREMENT OVERSIGHT</w:t>
       </w:r>
-      <w:bookmarkEnd w:id="82"/>
+      <w:bookmarkEnd w:id="84"/>
     </w:p>
     <w:p>
       <w:pPr>
@@ -9991,20 +8681,20 @@
       <w:pPr>
         <w:pStyle w:val="Heading3"/>
       </w:pPr>
-      <w:bookmarkStart w:id="83" w:name="1.9000__Review_and_approval_of_contract_"/>
-      <w:bookmarkStart w:id="84" w:name="_bookmark25"/>
-      <w:bookmarkStart w:id="85" w:name="_Hlk80007154"/>
-      <w:bookmarkStart w:id="86" w:name="_Toc80007863"/>
-      <w:bookmarkEnd w:id="83"/>
-      <w:bookmarkEnd w:id="84"/>
+      <w:bookmarkStart w:id="85" w:name="1.9000__Review_and_approval_of_contract_"/>
+      <w:bookmarkStart w:id="86" w:name="_bookmark25"/>
+      <w:bookmarkStart w:id="87" w:name="_Hlk80007154"/>
+      <w:bookmarkStart w:id="88" w:name="_Toc103861629"/>
+      <w:bookmarkEnd w:id="85"/>
+      <w:bookmarkEnd w:id="86"/>
       <w:r>
         <w:t>1.9000 Review and approval of contract actions</w:t>
       </w:r>
-      <w:bookmarkEnd w:id="85"/>
+      <w:bookmarkEnd w:id="87"/>
       <w:r>
         <w:t>.</w:t>
       </w:r>
-      <w:bookmarkEnd w:id="86"/>
+      <w:bookmarkEnd w:id="88"/>
     </w:p>
     <w:p>
       <w:pPr>
@@ -10472,7 +9162,7 @@
         </w:rPr>
         <w:t xml:space="preserve"> </w:t>
       </w:r>
-      <w:hyperlink r:id="rId28">
+      <w:hyperlink r:id="rId31">
         <w:r>
           <w:rPr>
             <w:color w:val="0070C0"/>
@@ -10946,7 +9636,7 @@
       <w:r>
         <w:t xml:space="preserve">Contract actions meeting the contract value thresholds set in </w:t>
       </w:r>
-      <w:hyperlink r:id="rId29" w:history="1">
+      <w:hyperlink r:id="rId32" w:history="1">
         <w:r>
           <w:rPr>
             <w:rStyle w:val="Hyperlink"/>
@@ -11464,7 +10154,7 @@
       <w:r>
         <w:t>Requests for Policy compliance review shall be sent via email to the “</w:t>
       </w:r>
-      <w:hyperlink r:id="rId30" w:history="1">
+      <w:hyperlink r:id="rId33" w:history="1">
         <w:r>
           <w:rPr>
             <w:rStyle w:val="Hyperlink"/>
@@ -12222,7 +10912,7 @@
       <w:r>
         <w:t>Requests for legal review from legal counsel located at DITCO-Scott shall be sent via email to the “</w:t>
       </w:r>
-      <w:hyperlink r:id="rId31" w:history="1">
+      <w:hyperlink r:id="rId34" w:history="1">
         <w:r>
           <w:rPr>
             <w:rStyle w:val="Hyperlink"/>
@@ -12233,7 +10923,7 @@
       <w:r>
         <w:t>” group mailbox. Requests for legal reviews from legal counsel located at DITCO-NCR shall be sent via email to the “</w:t>
       </w:r>
-      <w:hyperlink r:id="rId32" w:history="1">
+      <w:hyperlink r:id="rId35" w:history="1">
         <w:r>
           <w:rPr>
             <w:rStyle w:val="Hyperlink"/>
@@ -12917,7 +11607,7 @@
                 <w:sz w:val="20"/>
               </w:rPr>
             </w:pPr>
-            <w:bookmarkStart w:id="87" w:name="_Hlk80007397"/>
+            <w:bookmarkStart w:id="89" w:name="_Hlk80007397"/>
             <w:r>
               <w:rPr>
                 <w:sz w:val="20"/>
@@ -13261,7 +11951,7 @@
           </w:p>
         </w:tc>
       </w:tr>
-      <w:bookmarkEnd w:id="87"/>
+      <w:bookmarkEnd w:id="89"/>
     </w:tbl>
     <w:p>
       <w:pPr>
@@ -13341,20 +12031,20 @@
           <w:color w:val="4F81BD"/>
         </w:rPr>
       </w:pPr>
-      <w:bookmarkStart w:id="88" w:name="1.9001__Procurement_management_reviews_("/>
-      <w:bookmarkStart w:id="89" w:name="_bookmark26"/>
-      <w:bookmarkEnd w:id="88"/>
-      <w:bookmarkEnd w:id="89"/>
+      <w:bookmarkStart w:id="90" w:name="1.9001__Procurement_management_reviews_("/>
+      <w:bookmarkStart w:id="91" w:name="_bookmark26"/>
+      <w:bookmarkEnd w:id="90"/>
+      <w:bookmarkEnd w:id="91"/>
     </w:p>
     <w:p>
       <w:pPr>
         <w:pStyle w:val="Heading3"/>
       </w:pPr>
-      <w:bookmarkStart w:id="90" w:name="_Toc80007864"/>
+      <w:bookmarkStart w:id="92" w:name="_Toc103861630"/>
       <w:r>
         <w:t>1.9001 Procurement management reviews (PMR) and special interest reviews.</w:t>
       </w:r>
-      <w:bookmarkEnd w:id="90"/>
+      <w:bookmarkEnd w:id="92"/>
     </w:p>
     <w:p>
       <w:pPr>
@@ -13696,24 +12386,24 @@
       <w:pPr>
         <w:pStyle w:val="BodyText"/>
       </w:pPr>
-      <w:bookmarkStart w:id="91" w:name="1.9002__Classified_procurement_oversight"/>
-      <w:bookmarkStart w:id="92" w:name="_bookmark27"/>
-      <w:bookmarkEnd w:id="91"/>
-      <w:bookmarkEnd w:id="92"/>
-    </w:p>
-    <w:p>
-      <w:pPr>
-        <w:pStyle w:val="Heading3"/>
-      </w:pPr>
-      <w:bookmarkStart w:id="93" w:name="1.9003__Contract_document_approval_signa"/>
-      <w:bookmarkStart w:id="94" w:name="_bookmark28"/>
-      <w:bookmarkStart w:id="95" w:name="_Toc80007865"/>
+      <w:bookmarkStart w:id="93" w:name="1.9002__Classified_procurement_oversight"/>
+      <w:bookmarkStart w:id="94" w:name="_bookmark27"/>
       <w:bookmarkEnd w:id="93"/>
       <w:bookmarkEnd w:id="94"/>
+    </w:p>
+    <w:p>
+      <w:pPr>
+        <w:pStyle w:val="Heading3"/>
+      </w:pPr>
+      <w:bookmarkStart w:id="95" w:name="1.9003__Contract_document_approval_signa"/>
+      <w:bookmarkStart w:id="96" w:name="_bookmark28"/>
+      <w:bookmarkStart w:id="97" w:name="_Toc103861631"/>
+      <w:bookmarkEnd w:id="95"/>
+      <w:bookmarkEnd w:id="96"/>
       <w:r>
         <w:t>1.9002 Contract document approval signature routing procedures.</w:t>
       </w:r>
-      <w:bookmarkEnd w:id="95"/>
+      <w:bookmarkEnd w:id="97"/>
     </w:p>
     <w:p>
       <w:pPr>
@@ -13752,7 +12442,7 @@
         </w:rPr>
         <w:t xml:space="preserve"> </w:t>
       </w:r>
-      <w:hyperlink r:id="rId33" w:history="1">
+      <w:hyperlink r:id="rId36" w:history="1">
         <w:r>
           <w:rPr>
             <w:rStyle w:val="Hyperlink"/>
@@ -13769,7 +12459,7 @@
       </w:r>
     </w:p>
     <w:sectPr>
-      <w:footerReference w:type="default" r:id="rId34"/>
+      <w:footerReference w:type="default" r:id="rId37"/>
       <w:pgSz w:w="12240" w:h="15840"/>
       <w:pgMar w:top="1440" w:right="1440" w:bottom="1440" w:left="1440" w:header="720" w:footer="720" w:gutter="0"/>
       <w:cols w:space="720"/>
@@ -13780,7 +12470,7 @@
 </file>
 
 <file path=word/endnotes.xml><?xml version="1.0" encoding="utf-8"?>
-<w:endnotes xmlns:wpc="http://schemas.microsoft.com/office/word/2010/wordprocessingCanvas" xmlns:cx="http://schemas.microsoft.com/office/drawing/2014/chartex" xmlns:cx1="http://schemas.microsoft.com/office/drawing/2015/9/8/chartex" xmlns:cx2="http://schemas.microsoft.com/office/drawing/2015/10/21/chartex" xmlns:cx3="http://schemas.microsoft.com/office/drawing/2016/5/9/chartex" xmlns:cx4="http://schemas.microsoft.com/office/drawing/2016/5/10/chartex" xmlns:cx5="http://schemas.microsoft.com/office/drawing/2016/5/11/chartex" xmlns:cx6="http://schemas.microsoft.com/office/drawing/2016/5/12/chartex" xmlns:cx7="http://schemas.microsoft.com/office/drawing/2016/5/13/chartex" xmlns:cx8="http://schemas.microsoft.com/office/drawing/2016/5/14/chartex" xmlns:mc="http://schemas.openxmlformats.org/markup-compatibility/2006" xmlns:aink="http://schemas.microsoft.com/office/drawing/2016/ink" xmlns:am3d="http://schemas.microsoft.com/office/drawing/2017/model3d" xmlns:o="urn:schemas-microsoft-com:office:office" xmlns:r="http://schemas.openxmlformats.org/officeDocument/2006/relationships" xmlns:m="http://schemas.openxmlformats.org/officeDocument/2006/math" xmlns:v="urn:schemas-microsoft-com:vml" xmlns:wp14="http://schemas.microsoft.com/office/word/2010/wordprocessingDrawing" xmlns:wp="http://schemas.openxmlformats.org/drawingml/2006/wordprocessingDrawing" xmlns:w10="urn:schemas-microsoft-com:office:word" xmlns:w="http://schemas.openxmlformats.org/wordprocessingml/2006/main" xmlns:w14="http://schemas.microsoft.com/office/word/2010/wordml" xmlns:w15="http://schemas.microsoft.com/office/word/2012/wordml" xmlns:w16cex="http://schemas.microsoft.com/office/word/2018/wordml/cex" xmlns:w16cid="http://schemas.microsoft.com/office/word/2016/wordml/cid" xmlns:w16="http://schemas.microsoft.com/office/word/2018/wordml" xmlns:w16se="http://schemas.microsoft.com/office/word/2015/wordml/symex" xmlns:wpg="http://schemas.microsoft.com/office/word/2010/wordprocessingGroup" xmlns:wpi="http://schemas.microsoft.com/office/word/2010/wordprocessingInk" xmlns:wne="http://schemas.microsoft.com/office/word/2006/wordml" xmlns:wps="http://schemas.microsoft.com/office/word/2010/wordprocessingShape" mc:Ignorable="w14 w15 w16se w16cid w16 w16cex wp14">
+<w:endnotes xmlns:wpc="http://schemas.microsoft.com/office/word/2010/wordprocessingCanvas" xmlns:cx="http://schemas.microsoft.com/office/drawing/2014/chartex" xmlns:cx1="http://schemas.microsoft.com/office/drawing/2015/9/8/chartex" xmlns:cx2="http://schemas.microsoft.com/office/drawing/2015/10/21/chartex" xmlns:cx3="http://schemas.microsoft.com/office/drawing/2016/5/9/chartex" xmlns:cx4="http://schemas.microsoft.com/office/drawing/2016/5/10/chartex" xmlns:cx5="http://schemas.microsoft.com/office/drawing/2016/5/11/chartex" xmlns:cx6="http://schemas.microsoft.com/office/drawing/2016/5/12/chartex" xmlns:cx7="http://schemas.microsoft.com/office/drawing/2016/5/13/chartex" xmlns:cx8="http://schemas.microsoft.com/office/drawing/2016/5/14/chartex" xmlns:mc="http://schemas.openxmlformats.org/markup-compatibility/2006" xmlns:aink="http://schemas.microsoft.com/office/drawing/2016/ink" xmlns:am3d="http://schemas.microsoft.com/office/drawing/2017/model3d" xmlns:o="urn:schemas-microsoft-com:office:office" xmlns:oel="http://schemas.microsoft.com/office/2019/extlst" xmlns:r="http://schemas.openxmlformats.org/officeDocument/2006/relationships" xmlns:m="http://schemas.openxmlformats.org/officeDocument/2006/math" xmlns:v="urn:schemas-microsoft-com:vml" xmlns:wp14="http://schemas.microsoft.com/office/word/2010/wordprocessingDrawing" xmlns:wp="http://schemas.openxmlformats.org/drawingml/2006/wordprocessingDrawing" xmlns:w10="urn:schemas-microsoft-com:office:word" xmlns:w="http://schemas.openxmlformats.org/wordprocessingml/2006/main" xmlns:w14="http://schemas.microsoft.com/office/word/2010/wordml" xmlns:w15="http://schemas.microsoft.com/office/word/2012/wordml" xmlns:w16cex="http://schemas.microsoft.com/office/word/2018/wordml/cex" xmlns:w16cid="http://schemas.microsoft.com/office/word/2016/wordml/cid" xmlns:w16="http://schemas.microsoft.com/office/word/2018/wordml" xmlns:w16sdtdh="http://schemas.microsoft.com/office/word/2020/wordml/sdtdatahash" xmlns:w16se="http://schemas.microsoft.com/office/word/2015/wordml/symex" xmlns:wpg="http://schemas.microsoft.com/office/word/2010/wordprocessingGroup" xmlns:wpi="http://schemas.microsoft.com/office/word/2010/wordprocessingInk" xmlns:wne="http://schemas.microsoft.com/office/word/2006/wordml" xmlns:wps="http://schemas.microsoft.com/office/word/2010/wordprocessingShape" mc:Ignorable="w14 w15 w16se w16cid w16 w16cex w16sdtdh wp14">
   <w:endnote w:type="separator" w:id="-1">
     <w:p>
       <w:r>
@@ -13799,7 +12489,7 @@
 </file>
 
 <file path=word/footer1.xml><?xml version="1.0" encoding="utf-8"?>
-<w:ftr xmlns:wpc="http://schemas.microsoft.com/office/word/2010/wordprocessingCanvas" xmlns:cx="http://schemas.microsoft.com/office/drawing/2014/chartex" xmlns:cx1="http://schemas.microsoft.com/office/drawing/2015/9/8/chartex" xmlns:cx2="http://schemas.microsoft.com/office/drawing/2015/10/21/chartex" xmlns:cx3="http://schemas.microsoft.com/office/drawing/2016/5/9/chartex" xmlns:cx4="http://schemas.microsoft.com/office/drawing/2016/5/10/chartex" xmlns:cx5="http://schemas.microsoft.com/office/drawing/2016/5/11/chartex" xmlns:cx6="http://schemas.microsoft.com/office/drawing/2016/5/12/chartex" xmlns:cx7="http://schemas.microsoft.com/office/drawing/2016/5/13/chartex" xmlns:cx8="http://schemas.microsoft.com/office/drawing/2016/5/14/chartex" xmlns:mc="http://schemas.openxmlformats.org/markup-compatibility/2006" xmlns:aink="http://schemas.microsoft.com/office/drawing/2016/ink" xmlns:am3d="http://schemas.microsoft.com/office/drawing/2017/model3d" xmlns:o="urn:schemas-microsoft-com:office:office" xmlns:r="http://schemas.openxmlformats.org/officeDocument/2006/relationships" xmlns:m="http://schemas.openxmlformats.org/officeDocument/2006/math" xmlns:v="urn:schemas-microsoft-com:vml" xmlns:wp14="http://schemas.microsoft.com/office/word/2010/wordprocessingDrawing" xmlns:wp="http://schemas.openxmlformats.org/drawingml/2006/wordprocessingDrawing" xmlns:w10="urn:schemas-microsoft-com:office:word" xmlns:w="http://schemas.openxmlformats.org/wordprocessingml/2006/main" xmlns:w14="http://schemas.microsoft.com/office/word/2010/wordml" xmlns:w15="http://schemas.microsoft.com/office/word/2012/wordml" xmlns:w16cex="http://schemas.microsoft.com/office/word/2018/wordml/cex" xmlns:w16cid="http://schemas.microsoft.com/office/word/2016/wordml/cid" xmlns:w16="http://schemas.microsoft.com/office/word/2018/wordml" xmlns:w16se="http://schemas.microsoft.com/office/word/2015/wordml/symex" xmlns:wpg="http://schemas.microsoft.com/office/word/2010/wordprocessingGroup" xmlns:wpi="http://schemas.microsoft.com/office/word/2010/wordprocessingInk" xmlns:wne="http://schemas.microsoft.com/office/word/2006/wordml" xmlns:wps="http://schemas.microsoft.com/office/word/2010/wordprocessingShape" mc:Ignorable="w14 w15 w16se w16cid w16 w16cex wp14">
+<w:ftr xmlns:wpc="http://schemas.microsoft.com/office/word/2010/wordprocessingCanvas" xmlns:cx="http://schemas.microsoft.com/office/drawing/2014/chartex" xmlns:cx1="http://schemas.microsoft.com/office/drawing/2015/9/8/chartex" xmlns:cx2="http://schemas.microsoft.com/office/drawing/2015/10/21/chartex" xmlns:cx3="http://schemas.microsoft.com/office/drawing/2016/5/9/chartex" xmlns:cx4="http://schemas.microsoft.com/office/drawing/2016/5/10/chartex" xmlns:cx5="http://schemas.microsoft.com/office/drawing/2016/5/11/chartex" xmlns:cx6="http://schemas.microsoft.com/office/drawing/2016/5/12/chartex" xmlns:cx7="http://schemas.microsoft.com/office/drawing/2016/5/13/chartex" xmlns:cx8="http://schemas.microsoft.com/office/drawing/2016/5/14/chartex" xmlns:mc="http://schemas.openxmlformats.org/markup-compatibility/2006" xmlns:aink="http://schemas.microsoft.com/office/drawing/2016/ink" xmlns:am3d="http://schemas.microsoft.com/office/drawing/2017/model3d" xmlns:o="urn:schemas-microsoft-com:office:office" xmlns:oel="http://schemas.microsoft.com/office/2019/extlst" xmlns:r="http://schemas.openxmlformats.org/officeDocument/2006/relationships" xmlns:m="http://schemas.openxmlformats.org/officeDocument/2006/math" xmlns:v="urn:schemas-microsoft-com:vml" xmlns:wp14="http://schemas.microsoft.com/office/word/2010/wordprocessingDrawing" xmlns:wp="http://schemas.openxmlformats.org/drawingml/2006/wordprocessingDrawing" xmlns:w10="urn:schemas-microsoft-com:office:word" xmlns:w="http://schemas.openxmlformats.org/wordprocessingml/2006/main" xmlns:w14="http://schemas.microsoft.com/office/word/2010/wordml" xmlns:w15="http://schemas.microsoft.com/office/word/2012/wordml" xmlns:w16cex="http://schemas.microsoft.com/office/word/2018/wordml/cex" xmlns:w16cid="http://schemas.microsoft.com/office/word/2016/wordml/cid" xmlns:w16="http://schemas.microsoft.com/office/word/2018/wordml" xmlns:w16sdtdh="http://schemas.microsoft.com/office/word/2020/wordml/sdtdatahash" xmlns:w16se="http://schemas.microsoft.com/office/word/2015/wordml/symex" xmlns:wpg="http://schemas.microsoft.com/office/word/2010/wordprocessingGroup" xmlns:wpi="http://schemas.microsoft.com/office/word/2010/wordprocessingInk" xmlns:wne="http://schemas.microsoft.com/office/word/2006/wordml" xmlns:wps="http://schemas.microsoft.com/office/word/2010/wordprocessingShape" mc:Ignorable="w14 w15 w16se w16cid w16 w16cex w16sdtdh wp14">
   <w:sdt>
     <w:sdtPr>
       <w:id w:val="629051562"/>
@@ -13820,7 +12510,13 @@
           <w:jc w:val="center"/>
         </w:pPr>
         <w:r>
-          <w:t>DARS 2021 Edition</w:t>
+          <w:t xml:space="preserve">DARS </w:t>
+        </w:r>
+        <w:r>
+          <w:t>MAY 2022</w:t>
+        </w:r>
+        <w:r>
+          <w:t xml:space="preserve"> Edition</w:t>
         </w:r>
       </w:p>
       <w:p>
@@ -13859,7 +12555,7 @@
 </file>
 
 <file path=word/footnotes.xml><?xml version="1.0" encoding="utf-8"?>
-<w:footnotes xmlns:wpc="http://schemas.microsoft.com/office/word/2010/wordprocessingCanvas" xmlns:cx="http://schemas.microsoft.com/office/drawing/2014/chartex" xmlns:cx1="http://schemas.microsoft.com/office/drawing/2015/9/8/chartex" xmlns:cx2="http://schemas.microsoft.com/office/drawing/2015/10/21/chartex" xmlns:cx3="http://schemas.microsoft.com/office/drawing/2016/5/9/chartex" xmlns:cx4="http://schemas.microsoft.com/office/drawing/2016/5/10/chartex" xmlns:cx5="http://schemas.microsoft.com/office/drawing/2016/5/11/chartex" xmlns:cx6="http://schemas.microsoft.com/office/drawing/2016/5/12/chartex" xmlns:cx7="http://schemas.microsoft.com/office/drawing/2016/5/13/chartex" xmlns:cx8="http://schemas.microsoft.com/office/drawing/2016/5/14/chartex" xmlns:mc="http://schemas.openxmlformats.org/markup-compatibility/2006" xmlns:aink="http://schemas.microsoft.com/office/drawing/2016/ink" xmlns:am3d="http://schemas.microsoft.com/office/drawing/2017/model3d" xmlns:o="urn:schemas-microsoft-com:office:office" xmlns:r="http://schemas.openxmlformats.org/officeDocument/2006/relationships" xmlns:m="http://schemas.openxmlformats.org/officeDocument/2006/math" xmlns:v="urn:schemas-microsoft-com:vml" xmlns:wp14="http://schemas.microsoft.com/office/word/2010/wordprocessingDrawing" xmlns:wp="http://schemas.openxmlformats.org/drawingml/2006/wordprocessingDrawing" xmlns:w10="urn:schemas-microsoft-com:office:word" xmlns:w="http://schemas.openxmlformats.org/wordprocessingml/2006/main" xmlns:w14="http://schemas.microsoft.com/office/word/2010/wordml" xmlns:w15="http://schemas.microsoft.com/office/word/2012/wordml" xmlns:w16cex="http://schemas.microsoft.com/office/word/2018/wordml/cex" xmlns:w16cid="http://schemas.microsoft.com/office/word/2016/wordml/cid" xmlns:w16="http://schemas.microsoft.com/office/word/2018/wordml" xmlns:w16se="http://schemas.microsoft.com/office/word/2015/wordml/symex" xmlns:wpg="http://schemas.microsoft.com/office/word/2010/wordprocessingGroup" xmlns:wpi="http://schemas.microsoft.com/office/word/2010/wordprocessingInk" xmlns:wne="http://schemas.microsoft.com/office/word/2006/wordml" xmlns:wps="http://schemas.microsoft.com/office/word/2010/wordprocessingShape" mc:Ignorable="w14 w15 w16se w16cid w16 w16cex wp14">
+<w:footnotes xmlns:wpc="http://schemas.microsoft.com/office/word/2010/wordprocessingCanvas" xmlns:cx="http://schemas.microsoft.com/office/drawing/2014/chartex" xmlns:cx1="http://schemas.microsoft.com/office/drawing/2015/9/8/chartex" xmlns:cx2="http://schemas.microsoft.com/office/drawing/2015/10/21/chartex" xmlns:cx3="http://schemas.microsoft.com/office/drawing/2016/5/9/chartex" xmlns:cx4="http://schemas.microsoft.com/office/drawing/2016/5/10/chartex" xmlns:cx5="http://schemas.microsoft.com/office/drawing/2016/5/11/chartex" xmlns:cx6="http://schemas.microsoft.com/office/drawing/2016/5/12/chartex" xmlns:cx7="http://schemas.microsoft.com/office/drawing/2016/5/13/chartex" xmlns:cx8="http://schemas.microsoft.com/office/drawing/2016/5/14/chartex" xmlns:mc="http://schemas.openxmlformats.org/markup-compatibility/2006" xmlns:aink="http://schemas.microsoft.com/office/drawing/2016/ink" xmlns:am3d="http://schemas.microsoft.com/office/drawing/2017/model3d" xmlns:o="urn:schemas-microsoft-com:office:office" xmlns:oel="http://schemas.microsoft.com/office/2019/extlst" xmlns:r="http://schemas.openxmlformats.org/officeDocument/2006/relationships" xmlns:m="http://schemas.openxmlformats.org/officeDocument/2006/math" xmlns:v="urn:schemas-microsoft-com:vml" xmlns:wp14="http://schemas.microsoft.com/office/word/2010/wordprocessingDrawing" xmlns:wp="http://schemas.openxmlformats.org/drawingml/2006/wordprocessingDrawing" xmlns:w10="urn:schemas-microsoft-com:office:word" xmlns:w="http://schemas.openxmlformats.org/wordprocessingml/2006/main" xmlns:w14="http://schemas.microsoft.com/office/word/2010/wordml" xmlns:w15="http://schemas.microsoft.com/office/word/2012/wordml" xmlns:w16cex="http://schemas.microsoft.com/office/word/2018/wordml/cex" xmlns:w16cid="http://schemas.microsoft.com/office/word/2016/wordml/cid" xmlns:w16="http://schemas.microsoft.com/office/word/2018/wordml" xmlns:w16sdtdh="http://schemas.microsoft.com/office/word/2020/wordml/sdtdatahash" xmlns:w16se="http://schemas.microsoft.com/office/word/2015/wordml/symex" xmlns:wpg="http://schemas.microsoft.com/office/word/2010/wordprocessingGroup" xmlns:wpi="http://schemas.microsoft.com/office/word/2010/wordprocessingInk" xmlns:wne="http://schemas.microsoft.com/office/word/2006/wordml" xmlns:wps="http://schemas.microsoft.com/office/word/2010/wordprocessingShape" mc:Ignorable="w14 w15 w16se w16cid w16 w16cex w16sdtdh wp14">
   <w:footnote w:type="separator" w:id="-1">
     <w:p>
       <w:r>
@@ -13878,8 +12574,121 @@
 </file>
 
 <file path=word/numbering.xml><?xml version="1.0" encoding="utf-8"?>
-<w:numbering xmlns:wpc="http://schemas.microsoft.com/office/word/2010/wordprocessingCanvas" xmlns:cx="http://schemas.microsoft.com/office/drawing/2014/chartex" xmlns:cx1="http://schemas.microsoft.com/office/drawing/2015/9/8/chartex" xmlns:cx2="http://schemas.microsoft.com/office/drawing/2015/10/21/chartex" xmlns:cx3="http://schemas.microsoft.com/office/drawing/2016/5/9/chartex" xmlns:cx4="http://schemas.microsoft.com/office/drawing/2016/5/10/chartex" xmlns:cx5="http://schemas.microsoft.com/office/drawing/2016/5/11/chartex" xmlns:cx6="http://schemas.microsoft.com/office/drawing/2016/5/12/chartex" xmlns:cx7="http://schemas.microsoft.com/office/drawing/2016/5/13/chartex" xmlns:cx8="http://schemas.microsoft.com/office/drawing/2016/5/14/chartex" xmlns:mc="http://schemas.openxmlformats.org/markup-compatibility/2006" xmlns:aink="http://schemas.microsoft.com/office/drawing/2016/ink" xmlns:am3d="http://schemas.microsoft.com/office/drawing/2017/model3d" xmlns:o="urn:schemas-microsoft-com:office:office" xmlns:r="http://schemas.openxmlformats.org/officeDocument/2006/relationships" xmlns:m="http://schemas.openxmlformats.org/officeDocument/2006/math" xmlns:v="urn:schemas-microsoft-com:vml" xmlns:wp14="http://schemas.microsoft.com/office/word/2010/wordprocessingDrawing" xmlns:wp="http://schemas.openxmlformats.org/drawingml/2006/wordprocessingDrawing" xmlns:w10="urn:schemas-microsoft-com:office:word" xmlns:w="http://schemas.openxmlformats.org/wordprocessingml/2006/main" xmlns:w14="http://schemas.microsoft.com/office/word/2010/wordml" xmlns:w15="http://schemas.microsoft.com/office/word/2012/wordml" xmlns:w16cex="http://schemas.microsoft.com/office/word/2018/wordml/cex" xmlns:w16cid="http://schemas.microsoft.com/office/word/2016/wordml/cid" xmlns:w16="http://schemas.microsoft.com/office/word/2018/wordml" xmlns:w16se="http://schemas.microsoft.com/office/word/2015/wordml/symex" xmlns:wpg="http://schemas.microsoft.com/office/word/2010/wordprocessingGroup" xmlns:wpi="http://schemas.microsoft.com/office/word/2010/wordprocessingInk" xmlns:wne="http://schemas.microsoft.com/office/word/2006/wordml" xmlns:wps="http://schemas.microsoft.com/office/word/2010/wordprocessingShape" mc:Ignorable="w14 w15 w16se w16cid w16 w16cex wp14">
+<w:numbering xmlns:wpc="http://schemas.microsoft.com/office/word/2010/wordprocessingCanvas" xmlns:cx="http://schemas.microsoft.com/office/drawing/2014/chartex" xmlns:cx1="http://schemas.microsoft.com/office/drawing/2015/9/8/chartex" xmlns:cx2="http://schemas.microsoft.com/office/drawing/2015/10/21/chartex" xmlns:cx3="http://schemas.microsoft.com/office/drawing/2016/5/9/chartex" xmlns:cx4="http://schemas.microsoft.com/office/drawing/2016/5/10/chartex" xmlns:cx5="http://schemas.microsoft.com/office/drawing/2016/5/11/chartex" xmlns:cx6="http://schemas.microsoft.com/office/drawing/2016/5/12/chartex" xmlns:cx7="http://schemas.microsoft.com/office/drawing/2016/5/13/chartex" xmlns:cx8="http://schemas.microsoft.com/office/drawing/2016/5/14/chartex" xmlns:mc="http://schemas.openxmlformats.org/markup-compatibility/2006" xmlns:aink="http://schemas.microsoft.com/office/drawing/2016/ink" xmlns:am3d="http://schemas.microsoft.com/office/drawing/2017/model3d" xmlns:o="urn:schemas-microsoft-com:office:office" xmlns:oel="http://schemas.microsoft.com/office/2019/extlst" xmlns:r="http://schemas.openxmlformats.org/officeDocument/2006/relationships" xmlns:m="http://schemas.openxmlformats.org/officeDocument/2006/math" xmlns:v="urn:schemas-microsoft-com:vml" xmlns:wp14="http://schemas.microsoft.com/office/word/2010/wordprocessingDrawing" xmlns:wp="http://schemas.openxmlformats.org/drawingml/2006/wordprocessingDrawing" xmlns:w10="urn:schemas-microsoft-com:office:word" xmlns:w="http://schemas.openxmlformats.org/wordprocessingml/2006/main" xmlns:w14="http://schemas.microsoft.com/office/word/2010/wordml" xmlns:w15="http://schemas.microsoft.com/office/word/2012/wordml" xmlns:w16cex="http://schemas.microsoft.com/office/word/2018/wordml/cex" xmlns:w16cid="http://schemas.microsoft.com/office/word/2016/wordml/cid" xmlns:w16="http://schemas.microsoft.com/office/word/2018/wordml" xmlns:w16sdtdh="http://schemas.microsoft.com/office/word/2020/wordml/sdtdatahash" xmlns:w16se="http://schemas.microsoft.com/office/word/2015/wordml/symex" xmlns:wpg="http://schemas.microsoft.com/office/word/2010/wordprocessingGroup" xmlns:wpi="http://schemas.microsoft.com/office/word/2010/wordprocessingInk" xmlns:wne="http://schemas.microsoft.com/office/word/2006/wordml" xmlns:wps="http://schemas.microsoft.com/office/word/2010/wordprocessingShape" mc:Ignorable="w14 w15 w16se w16cid w16 w16cex w16sdtdh wp14">
   <w:abstractNum w:abstractNumId="0" w15:restartNumberingAfterBreak="0">
+    <w:nsid w:val="053853CD"/>
+    <w:multiLevelType w:val="hybridMultilevel"/>
+    <w:tmpl w:val="996426AE"/>
+    <w:lvl w:ilvl="0" w:tplc="B1A6BEC2">
+      <w:start w:val="19"/>
+      <w:numFmt w:val="bullet"/>
+      <w:lvlText w:val="-"/>
+      <w:lvlJc w:val="left"/>
+      <w:pPr>
+        <w:ind w:left="720" w:hanging="360"/>
+      </w:pPr>
+      <w:rPr>
+        <w:rFonts w:ascii="Times New Roman" w:eastAsia="Times New Roman" w:hAnsi="Times New Roman" w:cs="Times New Roman" w:hint="default"/>
+      </w:rPr>
+    </w:lvl>
+    <w:lvl w:ilvl="1" w:tplc="04090003" w:tentative="1">
+      <w:start w:val="1"/>
+      <w:numFmt w:val="bullet"/>
+      <w:lvlText w:val="o"/>
+      <w:lvlJc w:val="left"/>
+      <w:pPr>
+        <w:ind w:left="1440" w:hanging="360"/>
+      </w:pPr>
+      <w:rPr>
+        <w:rFonts w:ascii="Courier New" w:hAnsi="Courier New" w:cs="Courier New" w:hint="default"/>
+      </w:rPr>
+    </w:lvl>
+    <w:lvl w:ilvl="2" w:tplc="04090005" w:tentative="1">
+      <w:start w:val="1"/>
+      <w:numFmt w:val="bullet"/>
+      <w:lvlText w:val=""/>
+      <w:lvlJc w:val="left"/>
+      <w:pPr>
+        <w:ind w:left="2160" w:hanging="360"/>
+      </w:pPr>
+      <w:rPr>
+        <w:rFonts w:ascii="Wingdings" w:hAnsi="Wingdings" w:hint="default"/>
+      </w:rPr>
+    </w:lvl>
+    <w:lvl w:ilvl="3" w:tplc="04090001" w:tentative="1">
+      <w:start w:val="1"/>
+      <w:numFmt w:val="bullet"/>
+      <w:lvlText w:val=""/>
+      <w:lvlJc w:val="left"/>
+      <w:pPr>
+        <w:ind w:left="2880" w:hanging="360"/>
+      </w:pPr>
+      <w:rPr>
+        <w:rFonts w:ascii="Symbol" w:hAnsi="Symbol" w:hint="default"/>
+      </w:rPr>
+    </w:lvl>
+    <w:lvl w:ilvl="4" w:tplc="04090003" w:tentative="1">
+      <w:start w:val="1"/>
+      <w:numFmt w:val="bullet"/>
+      <w:lvlText w:val="o"/>
+      <w:lvlJc w:val="left"/>
+      <w:pPr>
+        <w:ind w:left="3600" w:hanging="360"/>
+      </w:pPr>
+      <w:rPr>
+        <w:rFonts w:ascii="Courier New" w:hAnsi="Courier New" w:cs="Courier New" w:hint="default"/>
+      </w:rPr>
+    </w:lvl>
+    <w:lvl w:ilvl="5" w:tplc="04090005" w:tentative="1">
+      <w:start w:val="1"/>
+      <w:numFmt w:val="bullet"/>
+      <w:lvlText w:val=""/>
+      <w:lvlJc w:val="left"/>
+      <w:pPr>
+        <w:ind w:left="4320" w:hanging="360"/>
+      </w:pPr>
+      <w:rPr>
+        <w:rFonts w:ascii="Wingdings" w:hAnsi="Wingdings" w:hint="default"/>
+      </w:rPr>
+    </w:lvl>
+    <w:lvl w:ilvl="6" w:tplc="04090001" w:tentative="1">
+      <w:start w:val="1"/>
+      <w:numFmt w:val="bullet"/>
+      <w:lvlText w:val=""/>
+      <w:lvlJc w:val="left"/>
+      <w:pPr>
+        <w:ind w:left="5040" w:hanging="360"/>
+      </w:pPr>
+      <w:rPr>
+        <w:rFonts w:ascii="Symbol" w:hAnsi="Symbol" w:hint="default"/>
+      </w:rPr>
+    </w:lvl>
+    <w:lvl w:ilvl="7" w:tplc="04090003" w:tentative="1">
+      <w:start w:val="1"/>
+      <w:numFmt w:val="bullet"/>
+      <w:lvlText w:val="o"/>
+      <w:lvlJc w:val="left"/>
+      <w:pPr>
+        <w:ind w:left="5760" w:hanging="360"/>
+      </w:pPr>
+      <w:rPr>
+        <w:rFonts w:ascii="Courier New" w:hAnsi="Courier New" w:cs="Courier New" w:hint="default"/>
+      </w:rPr>
+    </w:lvl>
+    <w:lvl w:ilvl="8" w:tplc="04090005" w:tentative="1">
+      <w:start w:val="1"/>
+      <w:numFmt w:val="bullet"/>
+      <w:lvlText w:val=""/>
+      <w:lvlJc w:val="left"/>
+      <w:pPr>
+        <w:ind w:left="6480" w:hanging="360"/>
+      </w:pPr>
+      <w:rPr>
+        <w:rFonts w:ascii="Wingdings" w:hAnsi="Wingdings" w:hint="default"/>
+      </w:rPr>
+    </w:lvl>
+  </w:abstractNum>
+  <w:abstractNum w:abstractNumId="1" w15:restartNumberingAfterBreak="0">
     <w:nsid w:val="08E14E8A"/>
     <w:multiLevelType w:val="hybridMultilevel"/>
     <w:tmpl w:val="80C0BDFE"/>
@@ -13993,7 +12802,7 @@
       </w:rPr>
     </w:lvl>
   </w:abstractNum>
-  <w:abstractNum w:abstractNumId="1" w15:restartNumberingAfterBreak="0">
+  <w:abstractNum w:abstractNumId="2" w15:restartNumberingAfterBreak="0">
     <w:nsid w:val="098563C4"/>
     <w:multiLevelType w:val="hybridMultilevel"/>
     <w:tmpl w:val="9ABA7064"/>
@@ -14093,7 +12902,233 @@
       </w:pPr>
     </w:lvl>
   </w:abstractNum>
-  <w:abstractNum w:abstractNumId="2" w15:restartNumberingAfterBreak="0">
+  <w:abstractNum w:abstractNumId="3" w15:restartNumberingAfterBreak="0">
+    <w:nsid w:val="15A22601"/>
+    <w:multiLevelType w:val="hybridMultilevel"/>
+    <w:tmpl w:val="7160C96A"/>
+    <w:lvl w:ilvl="0" w:tplc="04090001">
+      <w:start w:val="1"/>
+      <w:numFmt w:val="bullet"/>
+      <w:lvlText w:val=""/>
+      <w:lvlJc w:val="left"/>
+      <w:pPr>
+        <w:ind w:left="720" w:hanging="360"/>
+      </w:pPr>
+      <w:rPr>
+        <w:rFonts w:ascii="Symbol" w:hAnsi="Symbol" w:hint="default"/>
+      </w:rPr>
+    </w:lvl>
+    <w:lvl w:ilvl="1" w:tplc="04090003">
+      <w:start w:val="1"/>
+      <w:numFmt w:val="bullet"/>
+      <w:lvlText w:val="o"/>
+      <w:lvlJc w:val="left"/>
+      <w:pPr>
+        <w:ind w:left="1440" w:hanging="360"/>
+      </w:pPr>
+      <w:rPr>
+        <w:rFonts w:ascii="Courier New" w:hAnsi="Courier New" w:cs="Courier New" w:hint="default"/>
+      </w:rPr>
+    </w:lvl>
+    <w:lvl w:ilvl="2" w:tplc="04090005">
+      <w:start w:val="1"/>
+      <w:numFmt w:val="bullet"/>
+      <w:lvlText w:val=""/>
+      <w:lvlJc w:val="left"/>
+      <w:pPr>
+        <w:ind w:left="2160" w:hanging="360"/>
+      </w:pPr>
+      <w:rPr>
+        <w:rFonts w:ascii="Wingdings" w:hAnsi="Wingdings" w:hint="default"/>
+      </w:rPr>
+    </w:lvl>
+    <w:lvl w:ilvl="3" w:tplc="04090001" w:tentative="1">
+      <w:start w:val="1"/>
+      <w:numFmt w:val="bullet"/>
+      <w:lvlText w:val=""/>
+      <w:lvlJc w:val="left"/>
+      <w:pPr>
+        <w:ind w:left="2880" w:hanging="360"/>
+      </w:pPr>
+      <w:rPr>
+        <w:rFonts w:ascii="Symbol" w:hAnsi="Symbol" w:hint="default"/>
+      </w:rPr>
+    </w:lvl>
+    <w:lvl w:ilvl="4" w:tplc="04090003" w:tentative="1">
+      <w:start w:val="1"/>
+      <w:numFmt w:val="bullet"/>
+      <w:lvlText w:val="o"/>
+      <w:lvlJc w:val="left"/>
+      <w:pPr>
+        <w:ind w:left="3600" w:hanging="360"/>
+      </w:pPr>
+      <w:rPr>
+        <w:rFonts w:ascii="Courier New" w:hAnsi="Courier New" w:cs="Courier New" w:hint="default"/>
+      </w:rPr>
+    </w:lvl>
+    <w:lvl w:ilvl="5" w:tplc="04090005" w:tentative="1">
+      <w:start w:val="1"/>
+      <w:numFmt w:val="bullet"/>
+      <w:lvlText w:val=""/>
+      <w:lvlJc w:val="left"/>
+      <w:pPr>
+        <w:ind w:left="4320" w:hanging="360"/>
+      </w:pPr>
+      <w:rPr>
+        <w:rFonts w:ascii="Wingdings" w:hAnsi="Wingdings" w:hint="default"/>
+      </w:rPr>
+    </w:lvl>
+    <w:lvl w:ilvl="6" w:tplc="04090001" w:tentative="1">
+      <w:start w:val="1"/>
+      <w:numFmt w:val="bullet"/>
+      <w:lvlText w:val=""/>
+      <w:lvlJc w:val="left"/>
+      <w:pPr>
+        <w:ind w:left="5040" w:hanging="360"/>
+      </w:pPr>
+      <w:rPr>
+        <w:rFonts w:ascii="Symbol" w:hAnsi="Symbol" w:hint="default"/>
+      </w:rPr>
+    </w:lvl>
+    <w:lvl w:ilvl="7" w:tplc="04090003" w:tentative="1">
+      <w:start w:val="1"/>
+      <w:numFmt w:val="bullet"/>
+      <w:lvlText w:val="o"/>
+      <w:lvlJc w:val="left"/>
+      <w:pPr>
+        <w:ind w:left="5760" w:hanging="360"/>
+      </w:pPr>
+      <w:rPr>
+        <w:rFonts w:ascii="Courier New" w:hAnsi="Courier New" w:cs="Courier New" w:hint="default"/>
+      </w:rPr>
+    </w:lvl>
+    <w:lvl w:ilvl="8" w:tplc="04090005" w:tentative="1">
+      <w:start w:val="1"/>
+      <w:numFmt w:val="bullet"/>
+      <w:lvlText w:val=""/>
+      <w:lvlJc w:val="left"/>
+      <w:pPr>
+        <w:ind w:left="6480" w:hanging="360"/>
+      </w:pPr>
+      <w:rPr>
+        <w:rFonts w:ascii="Wingdings" w:hAnsi="Wingdings" w:hint="default"/>
+      </w:rPr>
+    </w:lvl>
+  </w:abstractNum>
+  <w:abstractNum w:abstractNumId="4" w15:restartNumberingAfterBreak="0">
+    <w:nsid w:val="199815E4"/>
+    <w:multiLevelType w:val="hybridMultilevel"/>
+    <w:tmpl w:val="1A3CB47C"/>
+    <w:lvl w:ilvl="0" w:tplc="04090005">
+      <w:start w:val="1"/>
+      <w:numFmt w:val="bullet"/>
+      <w:lvlText w:val=""/>
+      <w:lvlJc w:val="left"/>
+      <w:pPr>
+        <w:ind w:left="720" w:hanging="360"/>
+      </w:pPr>
+      <w:rPr>
+        <w:rFonts w:ascii="Wingdings" w:hAnsi="Wingdings" w:hint="default"/>
+      </w:rPr>
+    </w:lvl>
+    <w:lvl w:ilvl="1" w:tplc="04090003">
+      <w:start w:val="1"/>
+      <w:numFmt w:val="bullet"/>
+      <w:lvlText w:val="o"/>
+      <w:lvlJc w:val="left"/>
+      <w:pPr>
+        <w:ind w:left="1440" w:hanging="360"/>
+      </w:pPr>
+      <w:rPr>
+        <w:rFonts w:ascii="Courier New" w:hAnsi="Courier New" w:cs="Courier New" w:hint="default"/>
+      </w:rPr>
+    </w:lvl>
+    <w:lvl w:ilvl="2" w:tplc="04090005">
+      <w:start w:val="1"/>
+      <w:numFmt w:val="bullet"/>
+      <w:lvlText w:val=""/>
+      <w:lvlJc w:val="left"/>
+      <w:pPr>
+        <w:ind w:left="2160" w:hanging="360"/>
+      </w:pPr>
+      <w:rPr>
+        <w:rFonts w:ascii="Wingdings" w:hAnsi="Wingdings" w:hint="default"/>
+      </w:rPr>
+    </w:lvl>
+    <w:lvl w:ilvl="3" w:tplc="04090001" w:tentative="1">
+      <w:start w:val="1"/>
+      <w:numFmt w:val="bullet"/>
+      <w:lvlText w:val=""/>
+      <w:lvlJc w:val="left"/>
+      <w:pPr>
+        <w:ind w:left="2880" w:hanging="360"/>
+      </w:pPr>
+      <w:rPr>
+        <w:rFonts w:ascii="Symbol" w:hAnsi="Symbol" w:hint="default"/>
+      </w:rPr>
+    </w:lvl>
+    <w:lvl w:ilvl="4" w:tplc="04090003" w:tentative="1">
+      <w:start w:val="1"/>
+      <w:numFmt w:val="bullet"/>
+      <w:lvlText w:val="o"/>
+      <w:lvlJc w:val="left"/>
+      <w:pPr>
+        <w:ind w:left="3600" w:hanging="360"/>
+      </w:pPr>
+      <w:rPr>
+        <w:rFonts w:ascii="Courier New" w:hAnsi="Courier New" w:cs="Courier New" w:hint="default"/>
+      </w:rPr>
+    </w:lvl>
+    <w:lvl w:ilvl="5" w:tplc="04090005" w:tentative="1">
+      <w:start w:val="1"/>
+      <w:numFmt w:val="bullet"/>
+      <w:lvlText w:val=""/>
+      <w:lvlJc w:val="left"/>
+      <w:pPr>
+        <w:ind w:left="4320" w:hanging="360"/>
+      </w:pPr>
+      <w:rPr>
+        <w:rFonts w:ascii="Wingdings" w:hAnsi="Wingdings" w:hint="default"/>
+      </w:rPr>
+    </w:lvl>
+    <w:lvl w:ilvl="6" w:tplc="04090001" w:tentative="1">
+      <w:start w:val="1"/>
+      <w:numFmt w:val="bullet"/>
+      <w:lvlText w:val=""/>
+      <w:lvlJc w:val="left"/>
+      <w:pPr>
+        <w:ind w:left="5040" w:hanging="360"/>
+      </w:pPr>
+      <w:rPr>
+        <w:rFonts w:ascii="Symbol" w:hAnsi="Symbol" w:hint="default"/>
+      </w:rPr>
+    </w:lvl>
+    <w:lvl w:ilvl="7" w:tplc="04090003" w:tentative="1">
+      <w:start w:val="1"/>
+      <w:numFmt w:val="bullet"/>
+      <w:lvlText w:val="o"/>
+      <w:lvlJc w:val="left"/>
+      <w:pPr>
+        <w:ind w:left="5760" w:hanging="360"/>
+      </w:pPr>
+      <w:rPr>
+        <w:rFonts w:ascii="Courier New" w:hAnsi="Courier New" w:cs="Courier New" w:hint="default"/>
+      </w:rPr>
+    </w:lvl>
+    <w:lvl w:ilvl="8" w:tplc="04090005" w:tentative="1">
+      <w:start w:val="1"/>
+      <w:numFmt w:val="bullet"/>
+      <w:lvlText w:val=""/>
+      <w:lvlJc w:val="left"/>
+      <w:pPr>
+        <w:ind w:left="6480" w:hanging="360"/>
+      </w:pPr>
+      <w:rPr>
+        <w:rFonts w:ascii="Wingdings" w:hAnsi="Wingdings" w:hint="default"/>
+      </w:rPr>
+    </w:lvl>
+  </w:abstractNum>
+  <w:abstractNum w:abstractNumId="5" w15:restartNumberingAfterBreak="0">
     <w:nsid w:val="1BF35E76"/>
     <w:multiLevelType w:val="hybridMultilevel"/>
     <w:tmpl w:val="5E78BA10"/>
@@ -14202,7 +13237,7 @@
       </w:rPr>
     </w:lvl>
   </w:abstractNum>
-  <w:abstractNum w:abstractNumId="3" w15:restartNumberingAfterBreak="0">
+  <w:abstractNum w:abstractNumId="6" w15:restartNumberingAfterBreak="0">
     <w:nsid w:val="1F2D3BA4"/>
     <w:multiLevelType w:val="hybridMultilevel"/>
     <w:tmpl w:val="66E867EC"/>
@@ -14295,7 +13330,7 @@
       </w:pPr>
     </w:lvl>
   </w:abstractNum>
-  <w:abstractNum w:abstractNumId="4" w15:restartNumberingAfterBreak="0">
+  <w:abstractNum w:abstractNumId="7" w15:restartNumberingAfterBreak="0">
     <w:nsid w:val="21E513C3"/>
     <w:multiLevelType w:val="hybridMultilevel"/>
     <w:tmpl w:val="BA1656A0"/>
@@ -14404,7 +13439,7 @@
       </w:rPr>
     </w:lvl>
   </w:abstractNum>
-  <w:abstractNum w:abstractNumId="5" w15:restartNumberingAfterBreak="0">
+  <w:abstractNum w:abstractNumId="8" w15:restartNumberingAfterBreak="0">
     <w:nsid w:val="22E264EC"/>
     <w:multiLevelType w:val="hybridMultilevel"/>
     <w:tmpl w:val="A95834E8"/>
@@ -14529,7 +13564,96 @@
       </w:rPr>
     </w:lvl>
   </w:abstractNum>
-  <w:abstractNum w:abstractNumId="6" w15:restartNumberingAfterBreak="0">
+  <w:abstractNum w:abstractNumId="9" w15:restartNumberingAfterBreak="0">
+    <w:nsid w:val="27470BF5"/>
+    <w:multiLevelType w:val="hybridMultilevel"/>
+    <w:tmpl w:val="21BA6038"/>
+    <w:lvl w:ilvl="0" w:tplc="0409000F">
+      <w:start w:val="1"/>
+      <w:numFmt w:val="decimal"/>
+      <w:lvlText w:val="%1."/>
+      <w:lvlJc w:val="left"/>
+      <w:pPr>
+        <w:ind w:left="720" w:hanging="360"/>
+      </w:pPr>
+      <w:rPr>
+        <w:rFonts w:hint="default"/>
+      </w:rPr>
+    </w:lvl>
+    <w:lvl w:ilvl="1" w:tplc="04090019" w:tentative="1">
+      <w:start w:val="1"/>
+      <w:numFmt w:val="lowerLetter"/>
+      <w:lvlText w:val="%2."/>
+      <w:lvlJc w:val="left"/>
+      <w:pPr>
+        <w:ind w:left="1440" w:hanging="360"/>
+      </w:pPr>
+    </w:lvl>
+    <w:lvl w:ilvl="2" w:tplc="0409001B" w:tentative="1">
+      <w:start w:val="1"/>
+      <w:numFmt w:val="lowerRoman"/>
+      <w:lvlText w:val="%3."/>
+      <w:lvlJc w:val="right"/>
+      <w:pPr>
+        <w:ind w:left="2160" w:hanging="180"/>
+      </w:pPr>
+    </w:lvl>
+    <w:lvl w:ilvl="3" w:tplc="0409000F" w:tentative="1">
+      <w:start w:val="1"/>
+      <w:numFmt w:val="decimal"/>
+      <w:lvlText w:val="%4."/>
+      <w:lvlJc w:val="left"/>
+      <w:pPr>
+        <w:ind w:left="2880" w:hanging="360"/>
+      </w:pPr>
+    </w:lvl>
+    <w:lvl w:ilvl="4" w:tplc="04090019" w:tentative="1">
+      <w:start w:val="1"/>
+      <w:numFmt w:val="lowerLetter"/>
+      <w:lvlText w:val="%5."/>
+      <w:lvlJc w:val="left"/>
+      <w:pPr>
+        <w:ind w:left="3600" w:hanging="360"/>
+      </w:pPr>
+    </w:lvl>
+    <w:lvl w:ilvl="5" w:tplc="0409001B" w:tentative="1">
+      <w:start w:val="1"/>
+      <w:numFmt w:val="lowerRoman"/>
+      <w:lvlText w:val="%6."/>
+      <w:lvlJc w:val="right"/>
+      <w:pPr>
+        <w:ind w:left="4320" w:hanging="180"/>
+      </w:pPr>
+    </w:lvl>
+    <w:lvl w:ilvl="6" w:tplc="0409000F" w:tentative="1">
+      <w:start w:val="1"/>
+      <w:numFmt w:val="decimal"/>
+      <w:lvlText w:val="%7."/>
+      <w:lvlJc w:val="left"/>
+      <w:pPr>
+        <w:ind w:left="5040" w:hanging="360"/>
+      </w:pPr>
+    </w:lvl>
+    <w:lvl w:ilvl="7" w:tplc="04090019" w:tentative="1">
+      <w:start w:val="1"/>
+      <w:numFmt w:val="lowerLetter"/>
+      <w:lvlText w:val="%8."/>
+      <w:lvlJc w:val="left"/>
+      <w:pPr>
+        <w:ind w:left="5760" w:hanging="360"/>
+      </w:pPr>
+    </w:lvl>
+    <w:lvl w:ilvl="8" w:tplc="0409001B" w:tentative="1">
+      <w:start w:val="1"/>
+      <w:numFmt w:val="lowerRoman"/>
+      <w:lvlText w:val="%9."/>
+      <w:lvlJc w:val="right"/>
+      <w:pPr>
+        <w:ind w:left="6480" w:hanging="180"/>
+      </w:pPr>
+    </w:lvl>
+  </w:abstractNum>
+  <w:abstractNum w:abstractNumId="10" w15:restartNumberingAfterBreak="0">
     <w:nsid w:val="318F7B43"/>
     <w:multiLevelType w:val="hybridMultilevel"/>
     <w:tmpl w:val="0666DC24"/>
@@ -14638,7 +13762,7 @@
       </w:rPr>
     </w:lvl>
   </w:abstractNum>
-  <w:abstractNum w:abstractNumId="7" w15:restartNumberingAfterBreak="0">
+  <w:abstractNum w:abstractNumId="11" w15:restartNumberingAfterBreak="0">
     <w:nsid w:val="338A6D89"/>
     <w:multiLevelType w:val="hybridMultilevel"/>
     <w:tmpl w:val="01BE15E6"/>
@@ -14747,7 +13871,120 @@
       </w:rPr>
     </w:lvl>
   </w:abstractNum>
-  <w:abstractNum w:abstractNumId="8" w15:restartNumberingAfterBreak="0">
+  <w:abstractNum w:abstractNumId="12" w15:restartNumberingAfterBreak="0">
+    <w:nsid w:val="34321A9F"/>
+    <w:multiLevelType w:val="hybridMultilevel"/>
+    <w:tmpl w:val="F7E6D026"/>
+    <w:lvl w:ilvl="0" w:tplc="04090005">
+      <w:start w:val="1"/>
+      <w:numFmt w:val="bullet"/>
+      <w:lvlText w:val=""/>
+      <w:lvlJc w:val="left"/>
+      <w:pPr>
+        <w:ind w:left="720" w:hanging="360"/>
+      </w:pPr>
+      <w:rPr>
+        <w:rFonts w:ascii="Wingdings" w:hAnsi="Wingdings" w:hint="default"/>
+      </w:rPr>
+    </w:lvl>
+    <w:lvl w:ilvl="1" w:tplc="04090003">
+      <w:start w:val="1"/>
+      <w:numFmt w:val="bullet"/>
+      <w:lvlText w:val="o"/>
+      <w:lvlJc w:val="left"/>
+      <w:pPr>
+        <w:ind w:left="1440" w:hanging="360"/>
+      </w:pPr>
+      <w:rPr>
+        <w:rFonts w:ascii="Courier New" w:hAnsi="Courier New" w:cs="Courier New" w:hint="default"/>
+      </w:rPr>
+    </w:lvl>
+    <w:lvl w:ilvl="2" w:tplc="04090005">
+      <w:start w:val="1"/>
+      <w:numFmt w:val="bullet"/>
+      <w:lvlText w:val=""/>
+      <w:lvlJc w:val="left"/>
+      <w:pPr>
+        <w:ind w:left="2160" w:hanging="360"/>
+      </w:pPr>
+      <w:rPr>
+        <w:rFonts w:ascii="Wingdings" w:hAnsi="Wingdings" w:hint="default"/>
+      </w:rPr>
+    </w:lvl>
+    <w:lvl w:ilvl="3" w:tplc="04090001" w:tentative="1">
+      <w:start w:val="1"/>
+      <w:numFmt w:val="bullet"/>
+      <w:lvlText w:val=""/>
+      <w:lvlJc w:val="left"/>
+      <w:pPr>
+        <w:ind w:left="2880" w:hanging="360"/>
+      </w:pPr>
+      <w:rPr>
+        <w:rFonts w:ascii="Symbol" w:hAnsi="Symbol" w:hint="default"/>
+      </w:rPr>
+    </w:lvl>
+    <w:lvl w:ilvl="4" w:tplc="04090003" w:tentative="1">
+      <w:start w:val="1"/>
+      <w:numFmt w:val="bullet"/>
+      <w:lvlText w:val="o"/>
+      <w:lvlJc w:val="left"/>
+      <w:pPr>
+        <w:ind w:left="3600" w:hanging="360"/>
+      </w:pPr>
+      <w:rPr>
+        <w:rFonts w:ascii="Courier New" w:hAnsi="Courier New" w:cs="Courier New" w:hint="default"/>
+      </w:rPr>
+    </w:lvl>
+    <w:lvl w:ilvl="5" w:tplc="04090005" w:tentative="1">
+      <w:start w:val="1"/>
+      <w:numFmt w:val="bullet"/>
+      <w:lvlText w:val=""/>
+      <w:lvlJc w:val="left"/>
+      <w:pPr>
+        <w:ind w:left="4320" w:hanging="360"/>
+      </w:pPr>
+      <w:rPr>
+        <w:rFonts w:ascii="Wingdings" w:hAnsi="Wingdings" w:hint="default"/>
+      </w:rPr>
+    </w:lvl>
+    <w:lvl w:ilvl="6" w:tplc="04090001" w:tentative="1">
+      <w:start w:val="1"/>
+      <w:numFmt w:val="bullet"/>
+      <w:lvlText w:val=""/>
+      <w:lvlJc w:val="left"/>
+      <w:pPr>
+        <w:ind w:left="5040" w:hanging="360"/>
+      </w:pPr>
+      <w:rPr>
+        <w:rFonts w:ascii="Symbol" w:hAnsi="Symbol" w:hint="default"/>
+      </w:rPr>
+    </w:lvl>
+    <w:lvl w:ilvl="7" w:tplc="04090003" w:tentative="1">
+      <w:start w:val="1"/>
+      <w:numFmt w:val="bullet"/>
+      <w:lvlText w:val="o"/>
+      <w:lvlJc w:val="left"/>
+      <w:pPr>
+        <w:ind w:left="5760" w:hanging="360"/>
+      </w:pPr>
+      <w:rPr>
+        <w:rFonts w:ascii="Courier New" w:hAnsi="Courier New" w:cs="Courier New" w:hint="default"/>
+      </w:rPr>
+    </w:lvl>
+    <w:lvl w:ilvl="8" w:tplc="04090005" w:tentative="1">
+      <w:start w:val="1"/>
+      <w:numFmt w:val="bullet"/>
+      <w:lvlText w:val=""/>
+      <w:lvlJc w:val="left"/>
+      <w:pPr>
+        <w:ind w:left="6480" w:hanging="360"/>
+      </w:pPr>
+      <w:rPr>
+        <w:rFonts w:ascii="Wingdings" w:hAnsi="Wingdings" w:hint="default"/>
+      </w:rPr>
+    </w:lvl>
+  </w:abstractNum>
+  <w:abstractNum w:abstractNumId="13" w15:restartNumberingAfterBreak="0">
     <w:nsid w:val="37EF7D47"/>
     <w:multiLevelType w:val="hybridMultilevel"/>
     <w:tmpl w:val="BF883EAE"/>
@@ -14840,7 +14077,7 @@
       </w:pPr>
     </w:lvl>
   </w:abstractNum>
-  <w:abstractNum w:abstractNumId="9" w15:restartNumberingAfterBreak="0">
+  <w:abstractNum w:abstractNumId="14" w15:restartNumberingAfterBreak="0">
     <w:nsid w:val="390A6C1A"/>
     <w:multiLevelType w:val="hybridMultilevel"/>
     <w:tmpl w:val="F3C2EE54"/>
@@ -14949,7 +14186,206 @@
       </w:rPr>
     </w:lvl>
   </w:abstractNum>
-  <w:abstractNum w:abstractNumId="10" w15:restartNumberingAfterBreak="0">
+  <w:abstractNum w:abstractNumId="15" w15:restartNumberingAfterBreak="0">
+    <w:nsid w:val="3AF807FE"/>
+    <w:multiLevelType w:val="hybridMultilevel"/>
+    <w:tmpl w:val="7D04A5BA"/>
+    <w:lvl w:ilvl="0" w:tplc="04090001">
+      <w:start w:val="1"/>
+      <w:numFmt w:val="bullet"/>
+      <w:lvlText w:val=""/>
+      <w:lvlJc w:val="left"/>
+      <w:pPr>
+        <w:ind w:left="360" w:hanging="360"/>
+      </w:pPr>
+      <w:rPr>
+        <w:rFonts w:ascii="Symbol" w:hAnsi="Symbol" w:hint="default"/>
+      </w:rPr>
+    </w:lvl>
+    <w:lvl w:ilvl="1" w:tplc="04090003" w:tentative="1">
+      <w:start w:val="1"/>
+      <w:numFmt w:val="bullet"/>
+      <w:lvlText w:val="o"/>
+      <w:lvlJc w:val="left"/>
+      <w:pPr>
+        <w:ind w:left="1080" w:hanging="360"/>
+      </w:pPr>
+      <w:rPr>
+        <w:rFonts w:ascii="Courier New" w:hAnsi="Courier New" w:cs="Courier New" w:hint="default"/>
+      </w:rPr>
+    </w:lvl>
+    <w:lvl w:ilvl="2" w:tplc="04090005" w:tentative="1">
+      <w:start w:val="1"/>
+      <w:numFmt w:val="bullet"/>
+      <w:lvlText w:val=""/>
+      <w:lvlJc w:val="left"/>
+      <w:pPr>
+        <w:ind w:left="1800" w:hanging="360"/>
+      </w:pPr>
+      <w:rPr>
+        <w:rFonts w:ascii="Wingdings" w:hAnsi="Wingdings" w:hint="default"/>
+      </w:rPr>
+    </w:lvl>
+    <w:lvl w:ilvl="3" w:tplc="04090001" w:tentative="1">
+      <w:start w:val="1"/>
+      <w:numFmt w:val="bullet"/>
+      <w:lvlText w:val=""/>
+      <w:lvlJc w:val="left"/>
+      <w:pPr>
+        <w:ind w:left="2520" w:hanging="360"/>
+      </w:pPr>
+      <w:rPr>
+        <w:rFonts w:ascii="Symbol" w:hAnsi="Symbol" w:hint="default"/>
+      </w:rPr>
+    </w:lvl>
+    <w:lvl w:ilvl="4" w:tplc="04090003" w:tentative="1">
+      <w:start w:val="1"/>
+      <w:numFmt w:val="bullet"/>
+      <w:lvlText w:val="o"/>
+      <w:lvlJc w:val="left"/>
+      <w:pPr>
+        <w:ind w:left="3240" w:hanging="360"/>
+      </w:pPr>
+      <w:rPr>
+        <w:rFonts w:ascii="Courier New" w:hAnsi="Courier New" w:cs="Courier New" w:hint="default"/>
+      </w:rPr>
+    </w:lvl>
+    <w:lvl w:ilvl="5" w:tplc="04090005" w:tentative="1">
+      <w:start w:val="1"/>
+      <w:numFmt w:val="bullet"/>
+      <w:lvlText w:val=""/>
+      <w:lvlJc w:val="left"/>
+      <w:pPr>
+        <w:ind w:left="3960" w:hanging="360"/>
+      </w:pPr>
+      <w:rPr>
+        <w:rFonts w:ascii="Wingdings" w:hAnsi="Wingdings" w:hint="default"/>
+      </w:rPr>
+    </w:lvl>
+    <w:lvl w:ilvl="6" w:tplc="04090001" w:tentative="1">
+      <w:start w:val="1"/>
+      <w:numFmt w:val="bullet"/>
+      <w:lvlText w:val=""/>
+      <w:lvlJc w:val="left"/>
+      <w:pPr>
+        <w:ind w:left="4680" w:hanging="360"/>
+      </w:pPr>
+      <w:rPr>
+        <w:rFonts w:ascii="Symbol" w:hAnsi="Symbol" w:hint="default"/>
+      </w:rPr>
+    </w:lvl>
+    <w:lvl w:ilvl="7" w:tplc="04090003" w:tentative="1">
+      <w:start w:val="1"/>
+      <w:numFmt w:val="bullet"/>
+      <w:lvlText w:val="o"/>
+      <w:lvlJc w:val="left"/>
+      <w:pPr>
+        <w:ind w:left="5400" w:hanging="360"/>
+      </w:pPr>
+      <w:rPr>
+        <w:rFonts w:ascii="Courier New" w:hAnsi="Courier New" w:cs="Courier New" w:hint="default"/>
+      </w:rPr>
+    </w:lvl>
+    <w:lvl w:ilvl="8" w:tplc="04090005" w:tentative="1">
+      <w:start w:val="1"/>
+      <w:numFmt w:val="bullet"/>
+      <w:lvlText w:val=""/>
+      <w:lvlJc w:val="left"/>
+      <w:pPr>
+        <w:ind w:left="6120" w:hanging="360"/>
+      </w:pPr>
+      <w:rPr>
+        <w:rFonts w:ascii="Wingdings" w:hAnsi="Wingdings" w:hint="default"/>
+      </w:rPr>
+    </w:lvl>
+  </w:abstractNum>
+  <w:abstractNum w:abstractNumId="16" w15:restartNumberingAfterBreak="0">
+    <w:nsid w:val="40B069B8"/>
+    <w:multiLevelType w:val="multilevel"/>
+    <w:tmpl w:val="0409001D"/>
+    <w:lvl w:ilvl="0">
+      <w:start w:val="1"/>
+      <w:numFmt w:val="decimal"/>
+      <w:lvlText w:val="%1)"/>
+      <w:lvlJc w:val="left"/>
+      <w:pPr>
+        <w:ind w:left="360" w:hanging="360"/>
+      </w:pPr>
+    </w:lvl>
+    <w:lvl w:ilvl="1">
+      <w:start w:val="1"/>
+      <w:numFmt w:val="lowerLetter"/>
+      <w:lvlText w:val="%2)"/>
+      <w:lvlJc w:val="left"/>
+      <w:pPr>
+        <w:ind w:left="720" w:hanging="360"/>
+      </w:pPr>
+    </w:lvl>
+    <w:lvl w:ilvl="2">
+      <w:start w:val="1"/>
+      <w:numFmt w:val="lowerRoman"/>
+      <w:lvlText w:val="%3)"/>
+      <w:lvlJc w:val="left"/>
+      <w:pPr>
+        <w:ind w:left="1080" w:hanging="360"/>
+      </w:pPr>
+    </w:lvl>
+    <w:lvl w:ilvl="3">
+      <w:start w:val="1"/>
+      <w:numFmt w:val="decimal"/>
+      <w:lvlText w:val="(%4)"/>
+      <w:lvlJc w:val="left"/>
+      <w:pPr>
+        <w:ind w:left="1440" w:hanging="360"/>
+      </w:pPr>
+    </w:lvl>
+    <w:lvl w:ilvl="4">
+      <w:start w:val="1"/>
+      <w:numFmt w:val="lowerLetter"/>
+      <w:lvlText w:val="(%5)"/>
+      <w:lvlJc w:val="left"/>
+      <w:pPr>
+        <w:ind w:left="1800" w:hanging="360"/>
+      </w:pPr>
+    </w:lvl>
+    <w:lvl w:ilvl="5">
+      <w:start w:val="1"/>
+      <w:numFmt w:val="lowerRoman"/>
+      <w:lvlText w:val="(%6)"/>
+      <w:lvlJc w:val="left"/>
+      <w:pPr>
+        <w:ind w:left="2160" w:hanging="360"/>
+      </w:pPr>
+    </w:lvl>
+    <w:lvl w:ilvl="6">
+      <w:start w:val="1"/>
+      <w:numFmt w:val="decimal"/>
+      <w:lvlText w:val="%7."/>
+      <w:lvlJc w:val="left"/>
+      <w:pPr>
+        <w:ind w:left="2520" w:hanging="360"/>
+      </w:pPr>
+    </w:lvl>
+    <w:lvl w:ilvl="7">
+      <w:start w:val="1"/>
+      <w:numFmt w:val="lowerLetter"/>
+      <w:lvlText w:val="%8."/>
+      <w:lvlJc w:val="left"/>
+      <w:pPr>
+        <w:ind w:left="2880" w:hanging="360"/>
+      </w:pPr>
+    </w:lvl>
+    <w:lvl w:ilvl="8">
+      <w:start w:val="1"/>
+      <w:numFmt w:val="lowerRoman"/>
+      <w:lvlText w:val="%9."/>
+      <w:lvlJc w:val="left"/>
+      <w:pPr>
+        <w:ind w:left="3240" w:hanging="360"/>
+      </w:pPr>
+    </w:lvl>
+  </w:abstractNum>
+  <w:abstractNum w:abstractNumId="17" w15:restartNumberingAfterBreak="0">
     <w:nsid w:val="42922F54"/>
     <w:multiLevelType w:val="hybridMultilevel"/>
     <w:tmpl w:val="A872B540"/>
@@ -15058,7 +14494,233 @@
       </w:rPr>
     </w:lvl>
   </w:abstractNum>
-  <w:abstractNum w:abstractNumId="11" w15:restartNumberingAfterBreak="0">
+  <w:abstractNum w:abstractNumId="18" w15:restartNumberingAfterBreak="0">
+    <w:nsid w:val="44D153FC"/>
+    <w:multiLevelType w:val="hybridMultilevel"/>
+    <w:tmpl w:val="649E91FA"/>
+    <w:lvl w:ilvl="0" w:tplc="04090001">
+      <w:start w:val="1"/>
+      <w:numFmt w:val="bullet"/>
+      <w:lvlText w:val=""/>
+      <w:lvlJc w:val="left"/>
+      <w:pPr>
+        <w:ind w:left="720" w:hanging="360"/>
+      </w:pPr>
+      <w:rPr>
+        <w:rFonts w:ascii="Symbol" w:hAnsi="Symbol" w:hint="default"/>
+      </w:rPr>
+    </w:lvl>
+    <w:lvl w:ilvl="1" w:tplc="04090003" w:tentative="1">
+      <w:start w:val="1"/>
+      <w:numFmt w:val="bullet"/>
+      <w:lvlText w:val="o"/>
+      <w:lvlJc w:val="left"/>
+      <w:pPr>
+        <w:ind w:left="1440" w:hanging="360"/>
+      </w:pPr>
+      <w:rPr>
+        <w:rFonts w:ascii="Courier New" w:hAnsi="Courier New" w:cs="Courier New" w:hint="default"/>
+      </w:rPr>
+    </w:lvl>
+    <w:lvl w:ilvl="2" w:tplc="04090005" w:tentative="1">
+      <w:start w:val="1"/>
+      <w:numFmt w:val="bullet"/>
+      <w:lvlText w:val=""/>
+      <w:lvlJc w:val="left"/>
+      <w:pPr>
+        <w:ind w:left="2160" w:hanging="360"/>
+      </w:pPr>
+      <w:rPr>
+        <w:rFonts w:ascii="Wingdings" w:hAnsi="Wingdings" w:hint="default"/>
+      </w:rPr>
+    </w:lvl>
+    <w:lvl w:ilvl="3" w:tplc="04090001" w:tentative="1">
+      <w:start w:val="1"/>
+      <w:numFmt w:val="bullet"/>
+      <w:lvlText w:val=""/>
+      <w:lvlJc w:val="left"/>
+      <w:pPr>
+        <w:ind w:left="2880" w:hanging="360"/>
+      </w:pPr>
+      <w:rPr>
+        <w:rFonts w:ascii="Symbol" w:hAnsi="Symbol" w:hint="default"/>
+      </w:rPr>
+    </w:lvl>
+    <w:lvl w:ilvl="4" w:tplc="04090003" w:tentative="1">
+      <w:start w:val="1"/>
+      <w:numFmt w:val="bullet"/>
+      <w:lvlText w:val="o"/>
+      <w:lvlJc w:val="left"/>
+      <w:pPr>
+        <w:ind w:left="3600" w:hanging="360"/>
+      </w:pPr>
+      <w:rPr>
+        <w:rFonts w:ascii="Courier New" w:hAnsi="Courier New" w:cs="Courier New" w:hint="default"/>
+      </w:rPr>
+    </w:lvl>
+    <w:lvl w:ilvl="5" w:tplc="04090005" w:tentative="1">
+      <w:start w:val="1"/>
+      <w:numFmt w:val="bullet"/>
+      <w:lvlText w:val=""/>
+      <w:lvlJc w:val="left"/>
+      <w:pPr>
+        <w:ind w:left="4320" w:hanging="360"/>
+      </w:pPr>
+      <w:rPr>
+        <w:rFonts w:ascii="Wingdings" w:hAnsi="Wingdings" w:hint="default"/>
+      </w:rPr>
+    </w:lvl>
+    <w:lvl w:ilvl="6" w:tplc="04090001" w:tentative="1">
+      <w:start w:val="1"/>
+      <w:numFmt w:val="bullet"/>
+      <w:lvlText w:val=""/>
+      <w:lvlJc w:val="left"/>
+      <w:pPr>
+        <w:ind w:left="5040" w:hanging="360"/>
+      </w:pPr>
+      <w:rPr>
+        <w:rFonts w:ascii="Symbol" w:hAnsi="Symbol" w:hint="default"/>
+      </w:rPr>
+    </w:lvl>
+    <w:lvl w:ilvl="7" w:tplc="04090003" w:tentative="1">
+      <w:start w:val="1"/>
+      <w:numFmt w:val="bullet"/>
+      <w:lvlText w:val="o"/>
+      <w:lvlJc w:val="left"/>
+      <w:pPr>
+        <w:ind w:left="5760" w:hanging="360"/>
+      </w:pPr>
+      <w:rPr>
+        <w:rFonts w:ascii="Courier New" w:hAnsi="Courier New" w:cs="Courier New" w:hint="default"/>
+      </w:rPr>
+    </w:lvl>
+    <w:lvl w:ilvl="8" w:tplc="04090005" w:tentative="1">
+      <w:start w:val="1"/>
+      <w:numFmt w:val="bullet"/>
+      <w:lvlText w:val=""/>
+      <w:lvlJc w:val="left"/>
+      <w:pPr>
+        <w:ind w:left="6480" w:hanging="360"/>
+      </w:pPr>
+      <w:rPr>
+        <w:rFonts w:ascii="Wingdings" w:hAnsi="Wingdings" w:hint="default"/>
+      </w:rPr>
+    </w:lvl>
+  </w:abstractNum>
+  <w:abstractNum w:abstractNumId="19" w15:restartNumberingAfterBreak="0">
+    <w:nsid w:val="490B7E41"/>
+    <w:multiLevelType w:val="hybridMultilevel"/>
+    <w:tmpl w:val="C32ADF06"/>
+    <w:lvl w:ilvl="0" w:tplc="04090001">
+      <w:start w:val="1"/>
+      <w:numFmt w:val="bullet"/>
+      <w:lvlText w:val=""/>
+      <w:lvlJc w:val="left"/>
+      <w:pPr>
+        <w:ind w:left="720" w:hanging="360"/>
+      </w:pPr>
+      <w:rPr>
+        <w:rFonts w:ascii="Symbol" w:hAnsi="Symbol" w:hint="default"/>
+      </w:rPr>
+    </w:lvl>
+    <w:lvl w:ilvl="1" w:tplc="04090003">
+      <w:start w:val="1"/>
+      <w:numFmt w:val="bullet"/>
+      <w:lvlText w:val="o"/>
+      <w:lvlJc w:val="left"/>
+      <w:pPr>
+        <w:ind w:left="1440" w:hanging="360"/>
+      </w:pPr>
+      <w:rPr>
+        <w:rFonts w:ascii="Courier New" w:hAnsi="Courier New" w:cs="Courier New" w:hint="default"/>
+      </w:rPr>
+    </w:lvl>
+    <w:lvl w:ilvl="2" w:tplc="04090005" w:tentative="1">
+      <w:start w:val="1"/>
+      <w:numFmt w:val="bullet"/>
+      <w:lvlText w:val=""/>
+      <w:lvlJc w:val="left"/>
+      <w:pPr>
+        <w:ind w:left="2160" w:hanging="360"/>
+      </w:pPr>
+      <w:rPr>
+        <w:rFonts w:ascii="Wingdings" w:hAnsi="Wingdings" w:hint="default"/>
+      </w:rPr>
+    </w:lvl>
+    <w:lvl w:ilvl="3" w:tplc="04090001" w:tentative="1">
+      <w:start w:val="1"/>
+      <w:numFmt w:val="bullet"/>
+      <w:lvlText w:val=""/>
+      <w:lvlJc w:val="left"/>
+      <w:pPr>
+        <w:ind w:left="2880" w:hanging="360"/>
+      </w:pPr>
+      <w:rPr>
+        <w:rFonts w:ascii="Symbol" w:hAnsi="Symbol" w:hint="default"/>
+      </w:rPr>
+    </w:lvl>
+    <w:lvl w:ilvl="4" w:tplc="04090003" w:tentative="1">
+      <w:start w:val="1"/>
+      <w:numFmt w:val="bullet"/>
+      <w:lvlText w:val="o"/>
+      <w:lvlJc w:val="left"/>
+      <w:pPr>
+        <w:ind w:left="3600" w:hanging="360"/>
+      </w:pPr>
+      <w:rPr>
+        <w:rFonts w:ascii="Courier New" w:hAnsi="Courier New" w:cs="Courier New" w:hint="default"/>
+      </w:rPr>
+    </w:lvl>
+    <w:lvl w:ilvl="5" w:tplc="04090005" w:tentative="1">
+      <w:start w:val="1"/>
+      <w:numFmt w:val="bullet"/>
+      <w:lvlText w:val=""/>
+      <w:lvlJc w:val="left"/>
+      <w:pPr>
+        <w:ind w:left="4320" w:hanging="360"/>
+      </w:pPr>
+      <w:rPr>
+        <w:rFonts w:ascii="Wingdings" w:hAnsi="Wingdings" w:hint="default"/>
+      </w:rPr>
+    </w:lvl>
+    <w:lvl w:ilvl="6" w:tplc="04090001" w:tentative="1">
+      <w:start w:val="1"/>
+      <w:numFmt w:val="bullet"/>
+      <w:lvlText w:val=""/>
+      <w:lvlJc w:val="left"/>
+      <w:pPr>
+        <w:ind w:left="5040" w:hanging="360"/>
+      </w:pPr>
+      <w:rPr>
+        <w:rFonts w:ascii="Symbol" w:hAnsi="Symbol" w:hint="default"/>
+      </w:rPr>
+    </w:lvl>
+    <w:lvl w:ilvl="7" w:tplc="04090003" w:tentative="1">
+      <w:start w:val="1"/>
+      <w:numFmt w:val="bullet"/>
+      <w:lvlText w:val="o"/>
+      <w:lvlJc w:val="left"/>
+      <w:pPr>
+        <w:ind w:left="5760" w:hanging="360"/>
+      </w:pPr>
+      <w:rPr>
+        <w:rFonts w:ascii="Courier New" w:hAnsi="Courier New" w:cs="Courier New" w:hint="default"/>
+      </w:rPr>
+    </w:lvl>
+    <w:lvl w:ilvl="8" w:tplc="04090005" w:tentative="1">
+      <w:start w:val="1"/>
+      <w:numFmt w:val="bullet"/>
+      <w:lvlText w:val=""/>
+      <w:lvlJc w:val="left"/>
+      <w:pPr>
+        <w:ind w:left="6480" w:hanging="360"/>
+      </w:pPr>
+      <w:rPr>
+        <w:rFonts w:ascii="Wingdings" w:hAnsi="Wingdings" w:hint="default"/>
+      </w:rPr>
+    </w:lvl>
+  </w:abstractNum>
+  <w:abstractNum w:abstractNumId="20" w15:restartNumberingAfterBreak="0">
     <w:nsid w:val="5C740ABB"/>
     <w:multiLevelType w:val="hybridMultilevel"/>
     <w:tmpl w:val="A95834E8"/>
@@ -15183,7 +14845,7 @@
       </w:rPr>
     </w:lvl>
   </w:abstractNum>
-  <w:abstractNum w:abstractNumId="12" w15:restartNumberingAfterBreak="0">
+  <w:abstractNum w:abstractNumId="21" w15:restartNumberingAfterBreak="0">
     <w:nsid w:val="5DAB38B1"/>
     <w:multiLevelType w:val="hybridMultilevel"/>
     <w:tmpl w:val="286ADBDE"/>
@@ -15276,7 +14938,7 @@
       </w:pPr>
     </w:lvl>
   </w:abstractNum>
-  <w:abstractNum w:abstractNumId="13" w15:restartNumberingAfterBreak="0">
+  <w:abstractNum w:abstractNumId="22" w15:restartNumberingAfterBreak="0">
     <w:nsid w:val="6FCB00A1"/>
     <w:multiLevelType w:val="hybridMultilevel"/>
     <w:tmpl w:val="8F56683E"/>
@@ -15369,7 +15031,7 @@
       </w:pPr>
     </w:lvl>
   </w:abstractNum>
-  <w:abstractNum w:abstractNumId="14" w15:restartNumberingAfterBreak="0">
+  <w:abstractNum w:abstractNumId="23" w15:restartNumberingAfterBreak="0">
     <w:nsid w:val="78731758"/>
     <w:multiLevelType w:val="hybridMultilevel"/>
     <w:tmpl w:val="6A9EAA48"/>
@@ -15484,57 +15146,92 @@
       </w:rPr>
     </w:lvl>
   </w:abstractNum>
-  <w:num w:numId="1">
+  <w:num w:numId="1" w16cid:durableId="1393774271">
+    <w:abstractNumId w:val="7"/>
+  </w:num>
+  <w:num w:numId="2" w16cid:durableId="1360398570">
+    <w:abstractNumId w:val="17"/>
+  </w:num>
+  <w:num w:numId="3" w16cid:durableId="1920598617">
+    <w:abstractNumId w:val="1"/>
+  </w:num>
+  <w:num w:numId="4" w16cid:durableId="693656561">
+    <w:abstractNumId w:val="20"/>
+  </w:num>
+  <w:num w:numId="5" w16cid:durableId="1518693815">
+    <w:abstractNumId w:val="5"/>
+  </w:num>
+  <w:num w:numId="6" w16cid:durableId="908343727">
+    <w:abstractNumId w:val="11"/>
+  </w:num>
+  <w:num w:numId="7" w16cid:durableId="1329941292">
+    <w:abstractNumId w:val="10"/>
+  </w:num>
+  <w:num w:numId="8" w16cid:durableId="1098983161">
+    <w:abstractNumId w:val="23"/>
+  </w:num>
+  <w:num w:numId="9" w16cid:durableId="179130640">
+    <w:abstractNumId w:val="14"/>
+  </w:num>
+  <w:num w:numId="10" w16cid:durableId="1152911674">
+    <w:abstractNumId w:val="22"/>
+  </w:num>
+  <w:num w:numId="11" w16cid:durableId="1829980775">
+    <w:abstractNumId w:val="8"/>
+  </w:num>
+  <w:num w:numId="12" w16cid:durableId="1676767759">
+    <w:abstractNumId w:val="2"/>
+  </w:num>
+  <w:num w:numId="13" w16cid:durableId="967668488">
+    <w:abstractNumId w:val="21"/>
+  </w:num>
+  <w:num w:numId="14" w16cid:durableId="132211833">
+    <w:abstractNumId w:val="6"/>
+  </w:num>
+  <w:num w:numId="15" w16cid:durableId="399912905">
+    <w:abstractNumId w:val="13"/>
+  </w:num>
+  <w:num w:numId="16" w16cid:durableId="1892107516">
+    <w:abstractNumId w:val="9"/>
+  </w:num>
+  <w:num w:numId="17" w16cid:durableId="5979790">
+    <w:abstractNumId w:val="15"/>
+  </w:num>
+  <w:num w:numId="18" w16cid:durableId="494536381">
+    <w:abstractNumId w:val="3"/>
+  </w:num>
+  <w:num w:numId="19" w16cid:durableId="1846741754">
     <w:abstractNumId w:val="4"/>
   </w:num>
-  <w:num w:numId="2">
-    <w:abstractNumId w:val="10"/>
+  <w:num w:numId="20" w16cid:durableId="875780416">
+    <w:abstractNumId w:val="16"/>
   </w:num>
-  <w:num w:numId="3">
-    <w:abstractNumId w:val="0"/>
-  </w:num>
-  <w:num w:numId="4">
-    <w:abstractNumId w:val="11"/>
-  </w:num>
-  <w:num w:numId="5">
-    <w:abstractNumId w:val="2"/>
-  </w:num>
-  <w:num w:numId="6">
-    <w:abstractNumId w:val="7"/>
-  </w:num>
-  <w:num w:numId="7">
-    <w:abstractNumId w:val="6"/>
-  </w:num>
-  <w:num w:numId="8">
-    <w:abstractNumId w:val="14"/>
-  </w:num>
-  <w:num w:numId="9">
-    <w:abstractNumId w:val="9"/>
-  </w:num>
-  <w:num w:numId="10">
-    <w:abstractNumId w:val="13"/>
-  </w:num>
-  <w:num w:numId="11">
-    <w:abstractNumId w:val="5"/>
-  </w:num>
-  <w:num w:numId="12">
-    <w:abstractNumId w:val="1"/>
-  </w:num>
-  <w:num w:numId="13">
+  <w:num w:numId="21" w16cid:durableId="744381170">
     <w:abstractNumId w:val="12"/>
   </w:num>
-  <w:num w:numId="14">
-    <w:abstractNumId w:val="3"/>
+  <w:num w:numId="22" w16cid:durableId="1043406647">
+    <w:abstractNumId w:val="18"/>
   </w:num>
-  <w:num w:numId="15">
-    <w:abstractNumId w:val="8"/>
+  <w:num w:numId="23" w16cid:durableId="822165200">
+    <w:abstractNumId w:val="19"/>
+  </w:num>
+  <w:num w:numId="24" w16cid:durableId="968784757">
+    <w:abstractNumId w:val="0"/>
   </w:num>
   <w:numIdMacAtCleanup w:val="10"/>
 </w:numbering>
 </file>
 
+<file path=word/people.xml><?xml version="1.0" encoding="utf-8"?>
+<w15:people xmlns:wpc="http://schemas.microsoft.com/office/word/2010/wordprocessingCanvas" xmlns:cx="http://schemas.microsoft.com/office/drawing/2014/chartex" xmlns:cx1="http://schemas.microsoft.com/office/drawing/2015/9/8/chartex" xmlns:cx2="http://schemas.microsoft.com/office/drawing/2015/10/21/chartex" xmlns:cx3="http://schemas.microsoft.com/office/drawing/2016/5/9/chartex" xmlns:cx4="http://schemas.microsoft.com/office/drawing/2016/5/10/chartex" xmlns:cx5="http://schemas.microsoft.com/office/drawing/2016/5/11/chartex" xmlns:cx6="http://schemas.microsoft.com/office/drawing/2016/5/12/chartex" xmlns:cx7="http://schemas.microsoft.com/office/drawing/2016/5/13/chartex" xmlns:cx8="http://schemas.microsoft.com/office/drawing/2016/5/14/chartex" xmlns:mc="http://schemas.openxmlformats.org/markup-compatibility/2006" xmlns:aink="http://schemas.microsoft.com/office/drawing/2016/ink" xmlns:am3d="http://schemas.microsoft.com/office/drawing/2017/model3d" xmlns:o="urn:schemas-microsoft-com:office:office" xmlns:oel="http://schemas.microsoft.com/office/2019/extlst" xmlns:r="http://schemas.openxmlformats.org/officeDocument/2006/relationships" xmlns:m="http://schemas.openxmlformats.org/officeDocument/2006/math" xmlns:v="urn:schemas-microsoft-com:vml" xmlns:wp14="http://schemas.microsoft.com/office/word/2010/wordprocessingDrawing" xmlns:wp="http://schemas.openxmlformats.org/drawingml/2006/wordprocessingDrawing" xmlns:w10="urn:schemas-microsoft-com:office:word" xmlns:w="http://schemas.openxmlformats.org/wordprocessingml/2006/main" xmlns:w14="http://schemas.microsoft.com/office/word/2010/wordml" xmlns:w15="http://schemas.microsoft.com/office/word/2012/wordml" xmlns:w16cex="http://schemas.microsoft.com/office/word/2018/wordml/cex" xmlns:w16cid="http://schemas.microsoft.com/office/word/2016/wordml/cid" xmlns:w16="http://schemas.microsoft.com/office/word/2018/wordml" xmlns:w16sdtdh="http://schemas.microsoft.com/office/word/2020/wordml/sdtdatahash" xmlns:w16se="http://schemas.microsoft.com/office/word/2015/wordml/symex" xmlns:wpg="http://schemas.microsoft.com/office/word/2010/wordprocessingGroup" xmlns:wpi="http://schemas.microsoft.com/office/word/2010/wordprocessingInk" xmlns:wne="http://schemas.microsoft.com/office/word/2006/wordml" xmlns:wps="http://schemas.microsoft.com/office/word/2010/wordprocessingShape" mc:Ignorable="w14 w15 w16se w16cid w16 w16cex w16sdtdh wp14">
+  <w15:person w15:author="Hoff, Kristina M CIV DISA PLD (USA)">
+    <w15:presenceInfo w15:providerId="AD" w15:userId="S-1-5-21-329068152-1897051121-839522115-2203202"/>
+  </w15:person>
+</w15:people>
+</file>
+
 <file path=word/styles.xml><?xml version="1.0" encoding="utf-8"?>
-<w:styles xmlns:mc="http://schemas.openxmlformats.org/markup-compatibility/2006" xmlns:r="http://schemas.openxmlformats.org/officeDocument/2006/relationships" xmlns:w="http://schemas.openxmlformats.org/wordprocessingml/2006/main" xmlns:w14="http://schemas.microsoft.com/office/word/2010/wordml" xmlns:w15="http://schemas.microsoft.com/office/word/2012/wordml" xmlns:w16cex="http://schemas.microsoft.com/office/word/2018/wordml/cex" xmlns:w16cid="http://schemas.microsoft.com/office/word/2016/wordml/cid" xmlns:w16="http://schemas.microsoft.com/office/word/2018/wordml" xmlns:w16se="http://schemas.microsoft.com/office/word/2015/wordml/symex" mc:Ignorable="w14 w15 w16se w16cid w16 w16cex">
+<w:styles xmlns:mc="http://schemas.openxmlformats.org/markup-compatibility/2006" xmlns:r="http://schemas.openxmlformats.org/officeDocument/2006/relationships" xmlns:w="http://schemas.openxmlformats.org/wordprocessingml/2006/main" xmlns:w14="http://schemas.microsoft.com/office/word/2010/wordml" xmlns:w15="http://schemas.microsoft.com/office/word/2012/wordml" xmlns:w16cex="http://schemas.microsoft.com/office/word/2018/wordml/cex" xmlns:w16cid="http://schemas.microsoft.com/office/word/2016/wordml/cid" xmlns:w16="http://schemas.microsoft.com/office/word/2018/wordml" xmlns:w16sdtdh="http://schemas.microsoft.com/office/word/2020/wordml/sdtdatahash" xmlns:w16se="http://schemas.microsoft.com/office/word/2015/wordml/symex" mc:Ignorable="w14 w15 w16se w16cid w16 w16cex w16sdtdh">
   <w:docDefaults>
     <w:rPrDefault>
       <w:rPr>
@@ -16885,13 +16582,273 @@
 </file>
 
 <file path=customXml/item1.xml><?xml version="1.0" encoding="utf-8"?>
+<ct:contentTypeSchema xmlns:ct="http://schemas.microsoft.com/office/2006/metadata/contentType" xmlns:ma="http://schemas.microsoft.com/office/2006/metadata/properties/metaAttributes" ct:_="" ma:_="" ma:contentTypeName="Document" ma:contentTypeID="0x010100D3282B51B6DB7848851570D5F5DD0D8D" ma:contentTypeVersion="11" ma:contentTypeDescription="Create a new document." ma:contentTypeScope="" ma:versionID="e3883d9df5c9bb4690bf9593f3ae382f">
+  <xsd:schema xmlns:xsd="http://www.w3.org/2001/XMLSchema" xmlns:xs="http://www.w3.org/2001/XMLSchema" xmlns:p="http://schemas.microsoft.com/office/2006/metadata/properties" xmlns:ns3="1f60d57f-c7fd-456e-8a12-cd72d0ea8398" xmlns:ns4="fe6debb2-b72a-426e-b8c9-1b348c18b379" targetNamespace="http://schemas.microsoft.com/office/2006/metadata/properties" ma:root="true" ma:fieldsID="53c13476a4363c7939e323196775d3c4" ns3:_="" ns4:_="">
+    <xsd:import namespace="1f60d57f-c7fd-456e-8a12-cd72d0ea8398"/>
+    <xsd:import namespace="fe6debb2-b72a-426e-b8c9-1b348c18b379"/>
+    <xsd:element name="properties">
+      <xsd:complexType>
+        <xsd:sequence>
+          <xsd:element name="documentManagement">
+            <xsd:complexType>
+              <xsd:all>
+                <xsd:element ref="ns3:MediaServiceMetadata" minOccurs="0"/>
+                <xsd:element ref="ns3:MediaServiceFastMetadata" minOccurs="0"/>
+                <xsd:element ref="ns3:MediaServiceDateTaken" minOccurs="0"/>
+                <xsd:element ref="ns3:MediaServiceAutoTags" minOccurs="0"/>
+                <xsd:element ref="ns3:MediaServiceOCR" minOccurs="0"/>
+                <xsd:element ref="ns3:MediaServiceGenerationTime" minOccurs="0"/>
+                <xsd:element ref="ns3:MediaServiceEventHashCode" minOccurs="0"/>
+                <xsd:element ref="ns4:SharedWithUsers" minOccurs="0"/>
+                <xsd:element ref="ns4:SharedWithDetails" minOccurs="0"/>
+                <xsd:element ref="ns4:SharingHintHash" minOccurs="0"/>
+                <xsd:element ref="ns3:MediaLengthInSeconds" minOccurs="0"/>
+              </xsd:all>
+            </xsd:complexType>
+          </xsd:element>
+        </xsd:sequence>
+      </xsd:complexType>
+    </xsd:element>
+  </xsd:schema>
+  <xsd:schema xmlns:xsd="http://www.w3.org/2001/XMLSchema" xmlns:xs="http://www.w3.org/2001/XMLSchema" xmlns:dms="http://schemas.microsoft.com/office/2006/documentManagement/types" xmlns:pc="http://schemas.microsoft.com/office/infopath/2007/PartnerControls" targetNamespace="1f60d57f-c7fd-456e-8a12-cd72d0ea8398" elementFormDefault="qualified">
+    <xsd:import namespace="http://schemas.microsoft.com/office/2006/documentManagement/types"/>
+    <xsd:import namespace="http://schemas.microsoft.com/office/infopath/2007/PartnerControls"/>
+    <xsd:element name="MediaServiceMetadata" ma:index="8" nillable="true" ma:displayName="MediaServiceMetadata" ma:hidden="true" ma:internalName="MediaServiceMetadata" ma:readOnly="true">
+      <xsd:simpleType>
+        <xsd:restriction base="dms:Note"/>
+      </xsd:simpleType>
+    </xsd:element>
+    <xsd:element name="MediaServiceFastMetadata" ma:index="9" nillable="true" ma:displayName="MediaServiceFastMetadata" ma:hidden="true" ma:internalName="MediaServiceFastMetadata" ma:readOnly="true">
+      <xsd:simpleType>
+        <xsd:restriction base="dms:Note"/>
+      </xsd:simpleType>
+    </xsd:element>
+    <xsd:element name="MediaServiceDateTaken" ma:index="10" nillable="true" ma:displayName="MediaServiceDateTaken" ma:hidden="true" ma:internalName="MediaServiceDateTaken" ma:readOnly="true">
+      <xsd:simpleType>
+        <xsd:restriction base="dms:Text"/>
+      </xsd:simpleType>
+    </xsd:element>
+    <xsd:element name="MediaServiceAutoTags" ma:index="11" nillable="true" ma:displayName="Tags" ma:internalName="MediaServiceAutoTags" ma:readOnly="true">
+      <xsd:simpleType>
+        <xsd:restriction base="dms:Text"/>
+      </xsd:simpleType>
+    </xsd:element>
+    <xsd:element name="MediaServiceOCR" ma:index="12" nillable="true" ma:displayName="Extracted Text" ma:internalName="MediaServiceOCR" ma:readOnly="true">
+      <xsd:simpleType>
+        <xsd:restriction base="dms:Note">
+          <xsd:maxLength value="255"/>
+        </xsd:restriction>
+      </xsd:simpleType>
+    </xsd:element>
+    <xsd:element name="MediaServiceGenerationTime" ma:index="13" nillable="true" ma:displayName="MediaServiceGenerationTime" ma:hidden="true" ma:internalName="MediaServiceGenerationTime" ma:readOnly="true">
+      <xsd:simpleType>
+        <xsd:restriction base="dms:Text"/>
+      </xsd:simpleType>
+    </xsd:element>
+    <xsd:element name="MediaServiceEventHashCode" ma:index="14" nillable="true" ma:displayName="MediaServiceEventHashCode" ma:hidden="true" ma:internalName="MediaServiceEventHashCode" ma:readOnly="true">
+      <xsd:simpleType>
+        <xsd:restriction base="dms:Text"/>
+      </xsd:simpleType>
+    </xsd:element>
+    <xsd:element name="MediaLengthInSeconds" ma:index="18" nillable="true" ma:displayName="MediaLengthInSeconds" ma:hidden="true" ma:internalName="MediaLengthInSeconds" ma:readOnly="true">
+      <xsd:simpleType>
+        <xsd:restriction base="dms:Unknown"/>
+      </xsd:simpleType>
+    </xsd:element>
+  </xsd:schema>
+  <xsd:schema xmlns:xsd="http://www.w3.org/2001/XMLSchema" xmlns:xs="http://www.w3.org/2001/XMLSchema" xmlns:dms="http://schemas.microsoft.com/office/2006/documentManagement/types" xmlns:pc="http://schemas.microsoft.com/office/infopath/2007/PartnerControls" targetNamespace="fe6debb2-b72a-426e-b8c9-1b348c18b379" elementFormDefault="qualified">
+    <xsd:import namespace="http://schemas.microsoft.com/office/2006/documentManagement/types"/>
+    <xsd:import namespace="http://schemas.microsoft.com/office/infopath/2007/PartnerControls"/>
+    <xsd:element name="SharedWithUsers" ma:index="15" nillable="true" ma:displayName="Shared With" ma:internalName="SharedWithUsers" ma:readOnly="true">
+      <xsd:complexType>
+        <xsd:complexContent>
+          <xsd:extension base="dms:UserMulti">
+            <xsd:sequence>
+              <xsd:element name="UserInfo" minOccurs="0" maxOccurs="unbounded">
+                <xsd:complexType>
+                  <xsd:sequence>
+                    <xsd:element name="DisplayName" type="xsd:string" minOccurs="0"/>
+                    <xsd:element name="AccountId" type="dms:UserId" minOccurs="0" nillable="true"/>
+                    <xsd:element name="AccountType" type="xsd:string" minOccurs="0"/>
+                  </xsd:sequence>
+                </xsd:complexType>
+              </xsd:element>
+            </xsd:sequence>
+          </xsd:extension>
+        </xsd:complexContent>
+      </xsd:complexType>
+    </xsd:element>
+    <xsd:element name="SharedWithDetails" ma:index="16" nillable="true" ma:displayName="Shared With Details" ma:internalName="SharedWithDetails" ma:readOnly="true">
+      <xsd:simpleType>
+        <xsd:restriction base="dms:Note">
+          <xsd:maxLength value="255"/>
+        </xsd:restriction>
+      </xsd:simpleType>
+    </xsd:element>
+    <xsd:element name="SharingHintHash" ma:index="17" nillable="true" ma:displayName="Sharing Hint Hash" ma:hidden="true" ma:internalName="SharingHintHash" ma:readOnly="true">
+      <xsd:simpleType>
+        <xsd:restriction base="dms:Text"/>
+      </xsd:simpleType>
+    </xsd:element>
+  </xsd:schema>
+  <xsd:schema xmlns="http://schemas.openxmlformats.org/package/2006/metadata/core-properties" xmlns:xsd="http://www.w3.org/2001/XMLSchema" xmlns:xsi="http://www.w3.org/2001/XMLSchema-instance" xmlns:dc="http://purl.org/dc/elements/1.1/" xmlns:dcterms="http://purl.org/dc/terms/" xmlns:odoc="http://schemas.microsoft.com/internal/obd" targetNamespace="http://schemas.openxmlformats.org/package/2006/metadata/core-properties" elementFormDefault="qualified" attributeFormDefault="unqualified" blockDefault="#all">
+    <xsd:import namespace="http://purl.org/dc/elements/1.1/" schemaLocation="http://dublincore.org/schemas/xmls/qdc/2003/04/02/dc.xsd"/>
+    <xsd:import namespace="http://purl.org/dc/terms/" schemaLocation="http://dublincore.org/schemas/xmls/qdc/2003/04/02/dcterms.xsd"/>
+    <xsd:element name="coreProperties" type="CT_coreProperties"/>
+    <xsd:complexType name="CT_coreProperties">
+      <xsd:all>
+        <xsd:element ref="dc:creator" minOccurs="0" maxOccurs="1"/>
+        <xsd:element ref="dcterms:created" minOccurs="0" maxOccurs="1"/>
+        <xsd:element ref="dc:identifier" minOccurs="0" maxOccurs="1"/>
+        <xsd:element name="contentType" minOccurs="0" maxOccurs="1" type="xsd:string" ma:index="0" ma:displayName="Content Type"/>
+        <xsd:element ref="dc:title" minOccurs="0" maxOccurs="1" ma:index="4" ma:displayName="Title"/>
+        <xsd:element ref="dc:subject" minOccurs="0" maxOccurs="1"/>
+        <xsd:element ref="dc:description" minOccurs="0" maxOccurs="1"/>
+        <xsd:element name="keywords" minOccurs="0" maxOccurs="1" type="xsd:string"/>
+        <xsd:element ref="dc:language" minOccurs="0" maxOccurs="1"/>
+        <xsd:element name="category" minOccurs="0" maxOccurs="1" type="xsd:string"/>
+        <xsd:element name="version" minOccurs="0" maxOccurs="1" type="xsd:string"/>
+        <xsd:element name="revision" minOccurs="0" maxOccurs="1" type="xsd:string">
+          <xsd:annotation>
+            <xsd:documentation>
+                        This value indicates the number of saves or revisions. The application is responsible for updating this value after each revision.
+                    </xsd:documentation>
+          </xsd:annotation>
+        </xsd:element>
+        <xsd:element name="lastModifiedBy" minOccurs="0" maxOccurs="1" type="xsd:string"/>
+        <xsd:element ref="dcterms:modified" minOccurs="0" maxOccurs="1"/>
+        <xsd:element name="contentStatus" minOccurs="0" maxOccurs="1" type="xsd:string"/>
+      </xsd:all>
+    </xsd:complexType>
+  </xsd:schema>
+  <xs:schema xmlns:pc="http://schemas.microsoft.com/office/infopath/2007/PartnerControls" xmlns:xs="http://www.w3.org/2001/XMLSchema" targetNamespace="http://schemas.microsoft.com/office/infopath/2007/PartnerControls" elementFormDefault="qualified" attributeFormDefault="unqualified">
+    <xs:element name="Person">
+      <xs:complexType>
+        <xs:sequence>
+          <xs:element ref="pc:DisplayName" minOccurs="0"/>
+          <xs:element ref="pc:AccountId" minOccurs="0"/>
+          <xs:element ref="pc:AccountType" minOccurs="0"/>
+        </xs:sequence>
+      </xs:complexType>
+    </xs:element>
+    <xs:element name="DisplayName" type="xs:string"/>
+    <xs:element name="AccountId" type="xs:string"/>
+    <xs:element name="AccountType" type="xs:string"/>
+    <xs:element name="BDCAssociatedEntity">
+      <xs:complexType>
+        <xs:sequence>
+          <xs:element ref="pc:BDCEntity" minOccurs="0" maxOccurs="unbounded"/>
+        </xs:sequence>
+        <xs:attribute ref="pc:EntityNamespace"/>
+        <xs:attribute ref="pc:EntityName"/>
+        <xs:attribute ref="pc:SystemInstanceName"/>
+        <xs:attribute ref="pc:AssociationName"/>
+      </xs:complexType>
+    </xs:element>
+    <xs:attribute name="EntityNamespace" type="xs:string"/>
+    <xs:attribute name="EntityName" type="xs:string"/>
+    <xs:attribute name="SystemInstanceName" type="xs:string"/>
+    <xs:attribute name="AssociationName" type="xs:string"/>
+    <xs:element name="BDCEntity">
+      <xs:complexType>
+        <xs:sequence>
+          <xs:element ref="pc:EntityDisplayName" minOccurs="0"/>
+          <xs:element ref="pc:EntityInstanceReference" minOccurs="0"/>
+          <xs:element ref="pc:EntityId1" minOccurs="0"/>
+          <xs:element ref="pc:EntityId2" minOccurs="0"/>
+          <xs:element ref="pc:EntityId3" minOccurs="0"/>
+          <xs:element ref="pc:EntityId4" minOccurs="0"/>
+          <xs:element ref="pc:EntityId5" minOccurs="0"/>
+        </xs:sequence>
+      </xs:complexType>
+    </xs:element>
+    <xs:element name="EntityDisplayName" type="xs:string"/>
+    <xs:element name="EntityInstanceReference" type="xs:string"/>
+    <xs:element name="EntityId1" type="xs:string"/>
+    <xs:element name="EntityId2" type="xs:string"/>
+    <xs:element name="EntityId3" type="xs:string"/>
+    <xs:element name="EntityId4" type="xs:string"/>
+    <xs:element name="EntityId5" type="xs:string"/>
+    <xs:element name="Terms">
+      <xs:complexType>
+        <xs:sequence>
+          <xs:element ref="pc:TermInfo" minOccurs="0" maxOccurs="unbounded"/>
+        </xs:sequence>
+      </xs:complexType>
+    </xs:element>
+    <xs:element name="TermInfo">
+      <xs:complexType>
+        <xs:sequence>
+          <xs:element ref="pc:TermName" minOccurs="0"/>
+          <xs:element ref="pc:TermId" minOccurs="0"/>
+        </xs:sequence>
+      </xs:complexType>
+    </xs:element>
+    <xs:element name="TermName" type="xs:string"/>
+    <xs:element name="TermId" type="xs:string"/>
+  </xs:schema>
+</ct:contentTypeSchema>
+</file>
+
+<file path=customXml/item2.xml><?xml version="1.0" encoding="utf-8"?>
 <b:Sources xmlns:b="http://schemas.openxmlformats.org/officeDocument/2006/bibliography" xmlns="http://schemas.openxmlformats.org/officeDocument/2006/bibliography" SelectedStyle="\APASixthEditionOfficeOnline.xsl" StyleName="APA" Version="6"/>
 </file>
 
+<file path=customXml/item3.xml><?xml version="1.0" encoding="utf-8"?>
+<p:properties xmlns:p="http://schemas.microsoft.com/office/2006/metadata/properties" xmlns:xsi="http://www.w3.org/2001/XMLSchema-instance" xmlns:pc="http://schemas.microsoft.com/office/infopath/2007/PartnerControls">
+  <documentManagement/>
+</p:properties>
+</file>
+
+<file path=customXml/item4.xml><?xml version="1.0" encoding="utf-8"?>
+<?mso-contentType ?>
+<FormTemplates xmlns="http://schemas.microsoft.com/sharepoint/v3/contenttype/forms">
+  <Display>DocumentLibraryForm</Display>
+  <Edit>DocumentLibraryForm</Edit>
+  <New>DocumentLibraryForm</New>
+</FormTemplates>
+</file>
+
 <file path=customXml/itemProps1.xml><?xml version="1.0" encoding="utf-8"?>
+<ds:datastoreItem xmlns:ds="http://schemas.openxmlformats.org/officeDocument/2006/customXml" ds:itemID="{11BFD923-C9A6-4078-BACD-64151E10E952}">
+  <ds:schemaRefs>
+    <ds:schemaRef ds:uri="http://schemas.microsoft.com/office/2006/metadata/contentType"/>
+    <ds:schemaRef ds:uri="http://schemas.microsoft.com/office/2006/metadata/properties/metaAttributes"/>
+    <ds:schemaRef ds:uri="http://www.w3.org/2001/XMLSchema"/>
+    <ds:schemaRef ds:uri="http://schemas.microsoft.com/office/2006/metadata/properties"/>
+    <ds:schemaRef ds:uri="1f60d57f-c7fd-456e-8a12-cd72d0ea8398"/>
+    <ds:schemaRef ds:uri="fe6debb2-b72a-426e-b8c9-1b348c18b379"/>
+    <ds:schemaRef ds:uri="http://schemas.microsoft.com/office/2006/documentManagement/types"/>
+    <ds:schemaRef ds:uri="http://schemas.microsoft.com/office/infopath/2007/PartnerControls"/>
+    <ds:schemaRef ds:uri="http://schemas.openxmlformats.org/package/2006/metadata/core-properties"/>
+    <ds:schemaRef ds:uri="http://purl.org/dc/elements/1.1/"/>
+    <ds:schemaRef ds:uri="http://purl.org/dc/terms/"/>
+    <ds:schemaRef ds:uri="http://schemas.microsoft.com/internal/obd"/>
+  </ds:schemaRefs>
+</ds:datastoreItem>
+</file>
+
+<file path=customXml/itemProps2.xml><?xml version="1.0" encoding="utf-8"?>
 <ds:datastoreItem xmlns:ds="http://schemas.openxmlformats.org/officeDocument/2006/customXml" ds:itemID="{36E94315-FEAF-45F6-9CA7-DD69D2EFC706}">
   <ds:schemaRefs>
     <ds:schemaRef ds:uri="http://schemas.openxmlformats.org/officeDocument/2006/bibliography"/>
   </ds:schemaRefs>
 </ds:datastoreItem>
+</file>
+
+<file path=customXml/itemProps3.xml><?xml version="1.0" encoding="utf-8"?>
+<ds:datastoreItem xmlns:ds="http://schemas.openxmlformats.org/officeDocument/2006/customXml" ds:itemID="{6C2F7FBA-02AB-436A-9C21-BFE6BC5F77F1}">
+  <ds:schemaRefs>
+    <ds:schemaRef ds:uri="http://schemas.microsoft.com/office/2006/metadata/properties"/>
+    <ds:schemaRef ds:uri="http://schemas.microsoft.com/office/infopath/2007/PartnerControls"/>
+  </ds:schemaRefs>
+</ds:datastoreItem>
+</file>
+
+<file path=customXml/itemProps4.xml><?xml version="1.0" encoding="utf-8"?>
+<ds:datastoreItem xmlns:ds="http://schemas.openxmlformats.org/officeDocument/2006/customXml" ds:itemID="{C1D05A1C-6E60-408B-BA84-0829E8E68CCC}">
+  <ds:schemaRefs>
+    <ds:schemaRef ds:uri="http://schemas.microsoft.com/sharepoint/v3/contenttype/forms"/>
+  </ds:schemaRefs>
+</ds:datastoreItem>
 </file>
</xml_diff>